<commit_message>
Added budget to grant proposal and timeline + expected results to the grant notes
</commit_message>
<xml_diff>
--- a/grants/Water_Resources_Student_Research_2014/Water_resources_grant_proposal.docx
+++ b/grants/Water_Resources_Student_Research_2014/Water_resources_grant_proposal.docx
@@ -14,6 +14,8 @@
           <w:u w:val="single"/>
         </w:rPr>
       </w:pPr>
+      <w:bookmarkStart w:id="0" w:name="_GoBack"/>
+      <w:bookmarkEnd w:id="0"/>
       <w:r>
         <w:rPr>
           <w:rFonts w:ascii="Times New Roman" w:hAnsi="Times New Roman" w:cs="Times New Roman"/>
@@ -681,7 +683,7 @@
         </w:rPr>
       </w:pPr>
       <w:proofErr w:type="gramStart"/>
-      <w:ins w:id="0" w:author="Microsoft Office User" w:date="2014-03-18T19:57:00Z">
+      <w:ins w:id="1" w:author="Microsoft Office User" w:date="2014-03-18T19:57:00Z">
         <w:r>
           <w:rPr>
             <w:rFonts w:ascii="Times New Roman" w:hAnsi="Times New Roman" w:cs="Times New Roman"/>
@@ -693,7 +695,7 @@
           <w:t>The effect of terrestrial leaf litter on sediment organic matter processing and nutrient retention.</w:t>
         </w:r>
       </w:ins>
-      <w:del w:id="1" w:author="Microsoft Office User" w:date="2014-03-18T19:56:00Z">
+      <w:del w:id="2" w:author="Microsoft Office User" w:date="2014-03-18T19:56:00Z">
         <w:r>
           <w:rPr>
             <w:rFonts w:ascii="Times New Roman" w:hAnsi="Times New Roman" w:cs="Times New Roman"/>
@@ -704,7 +706,7 @@
           <w:delText>Goal and Research Questions</w:delText>
         </w:r>
       </w:del>
-      <w:ins w:id="2" w:author="Microsoft Office User" w:date="2014-03-18T19:58:00Z">
+      <w:ins w:id="3" w:author="Microsoft Office User" w:date="2014-03-18T19:58:00Z">
         <w:r>
           <w:rPr>
             <w:rFonts w:ascii="Times New Roman" w:hAnsi="Times New Roman" w:cs="Times New Roman"/>
@@ -716,7 +718,7 @@
         </w:r>
       </w:ins>
       <w:proofErr w:type="gramEnd"/>
-      <w:ins w:id="3" w:author="Microsoft Office User" w:date="2014-03-18T19:56:00Z">
+      <w:ins w:id="4" w:author="Microsoft Office User" w:date="2014-03-18T19:56:00Z">
         <w:r>
           <w:rPr>
             <w:rFonts w:ascii="Times New Roman" w:hAnsi="Times New Roman" w:cs="Times New Roman"/>
@@ -732,14 +734,14 @@
       <w:pPr>
         <w:spacing w:after="0" w:line="240" w:lineRule="auto"/>
         <w:rPr>
-          <w:del w:id="4" w:author="Microsoft Office User" w:date="2014-03-18T11:12:00Z"/>
+          <w:del w:id="5" w:author="Microsoft Office User" w:date="2014-03-18T11:12:00Z"/>
           <w:rFonts w:ascii="Times New Roman" w:hAnsi="Times New Roman" w:cs="Times New Roman"/>
           <w:b/>
           <w:sz w:val="24"/>
           <w:szCs w:val="24"/>
         </w:rPr>
       </w:pPr>
-      <w:ins w:id="5" w:author="Microsoft Office User" w:date="2014-03-18T11:06:00Z">
+      <w:ins w:id="6" w:author="Microsoft Office User" w:date="2014-03-18T11:06:00Z">
         <w:r>
           <w:rPr>
             <w:rFonts w:ascii="Times New Roman" w:hAnsi="Times New Roman" w:cs="Times New Roman"/>
@@ -749,7 +751,7 @@
           <w:tab/>
         </w:r>
       </w:ins>
-      <w:ins w:id="6" w:author="Microsoft Office User" w:date="2014-03-18T11:10:00Z">
+      <w:ins w:id="7" w:author="Microsoft Office User" w:date="2014-03-18T11:10:00Z">
         <w:r>
           <w:rPr>
             <w:rFonts w:ascii="Times New Roman" w:hAnsi="Times New Roman" w:cs="Times New Roman"/>
@@ -775,7 +777,7 @@
           <w:t xml:space="preserve"> increasing globally (Downing 2007) and in regions </w:t>
         </w:r>
       </w:ins>
-      <w:ins w:id="7" w:author="Microsoft Office User" w:date="2014-03-18T11:30:00Z">
+      <w:ins w:id="8" w:author="Microsoft Office User" w:date="2014-03-18T11:30:00Z">
         <w:r>
           <w:rPr>
             <w:rFonts w:ascii="Times New Roman" w:hAnsi="Times New Roman" w:cs="Times New Roman"/>
@@ -794,7 +796,7 @@
           <w:t xml:space="preserve">Virginia, </w:t>
         </w:r>
       </w:ins>
-      <w:ins w:id="8" w:author="Microsoft Office User" w:date="2014-03-18T11:10:00Z">
+      <w:ins w:id="9" w:author="Microsoft Office User" w:date="2014-03-18T11:10:00Z">
         <w:r>
           <w:rPr>
             <w:rFonts w:ascii="Times New Roman" w:hAnsi="Times New Roman" w:cs="Times New Roman"/>
@@ -834,12 +836,12 @@
       <w:pPr>
         <w:spacing w:after="0" w:line="240" w:lineRule="auto"/>
         <w:rPr>
-          <w:ins w:id="9" w:author="Microsoft Office User" w:date="2014-03-18T20:07:00Z"/>
-          <w:rFonts w:ascii="Times New Roman" w:hAnsi="Times New Roman" w:cs="Times New Roman"/>
-          <w:sz w:val="24"/>
-          <w:szCs w:val="24"/>
-        </w:rPr>
-        <w:pPrChange w:id="10" w:author="Microsoft Office User" w:date="2014-03-18T11:12:00Z">
+          <w:ins w:id="10" w:author="Microsoft Office User" w:date="2014-03-18T20:07:00Z"/>
+          <w:rFonts w:ascii="Times New Roman" w:hAnsi="Times New Roman" w:cs="Times New Roman"/>
+          <w:sz w:val="24"/>
+          <w:szCs w:val="24"/>
+        </w:rPr>
+        <w:pPrChange w:id="11" w:author="Microsoft Office User" w:date="2014-03-18T11:12:00Z">
           <w:pPr>
             <w:spacing w:after="0" w:line="240" w:lineRule="auto"/>
             <w:ind w:firstLine="720"/>
@@ -870,7 +872,7 @@
         </w:rPr>
         <w:t xml:space="preserve">n-made </w:t>
       </w:r>
-      <w:del w:id="11" w:author="Microsoft Office User" w:date="2014-03-18T11:30:00Z">
+      <w:del w:id="12" w:author="Microsoft Office User" w:date="2014-03-18T11:30:00Z">
         <w:r>
           <w:rPr>
             <w:rFonts w:ascii="Times New Roman" w:hAnsi="Times New Roman" w:cs="Times New Roman"/>
@@ -896,7 +898,7 @@
           <w:delText>ources</w:delText>
         </w:r>
       </w:del>
-      <w:ins w:id="12" w:author="Microsoft Office User" w:date="2014-03-18T11:30:00Z">
+      <w:ins w:id="13" w:author="Microsoft Office User" w:date="2014-03-18T11:30:00Z">
         <w:r>
           <w:rPr>
             <w:rFonts w:ascii="Times New Roman" w:hAnsi="Times New Roman" w:cs="Times New Roman"/>
@@ -914,7 +916,7 @@
         </w:rPr>
         <w:t xml:space="preserve"> in Virginia, </w:t>
       </w:r>
-      <w:del w:id="13" w:author="Microsoft Office User" w:date="2014-03-18T11:31:00Z">
+      <w:del w:id="14" w:author="Microsoft Office User" w:date="2014-03-18T11:31:00Z">
         <w:r>
           <w:rPr>
             <w:rFonts w:ascii="Times New Roman" w:hAnsi="Times New Roman" w:cs="Times New Roman"/>
@@ -940,7 +942,7 @@
         </w:rPr>
         <w:t xml:space="preserve">there has been little research </w:t>
       </w:r>
-      <w:del w:id="14" w:author="Microsoft Office User" w:date="2014-03-18T11:31:00Z">
+      <w:del w:id="15" w:author="Microsoft Office User" w:date="2014-03-18T11:31:00Z">
         <w:r>
           <w:rPr>
             <w:rFonts w:ascii="Times New Roman" w:hAnsi="Times New Roman" w:cs="Times New Roman"/>
@@ -958,7 +960,7 @@
           <w:delText>nducted regarding</w:delText>
         </w:r>
       </w:del>
-      <w:ins w:id="15" w:author="Microsoft Office User" w:date="2014-03-18T11:31:00Z">
+      <w:ins w:id="16" w:author="Microsoft Office User" w:date="2014-03-18T11:31:00Z">
         <w:r>
           <w:rPr>
             <w:rFonts w:ascii="Times New Roman" w:hAnsi="Times New Roman" w:cs="Times New Roman"/>
@@ -992,7 +994,7 @@
         </w:rPr>
         <w:t xml:space="preserve"> and inorganic nutrient</w:t>
       </w:r>
-      <w:ins w:id="16" w:author="Microsoft Office User" w:date="2014-03-18T11:31:00Z">
+      <w:ins w:id="17" w:author="Microsoft Office User" w:date="2014-03-18T11:31:00Z">
         <w:r>
           <w:rPr>
             <w:rFonts w:ascii="Times New Roman" w:hAnsi="Times New Roman" w:cs="Times New Roman"/>
@@ -1018,7 +1020,7 @@
         </w:rPr>
         <w:t xml:space="preserve">cycle </w:t>
       </w:r>
-      <w:del w:id="17" w:author="Microsoft Office User" w:date="2014-03-18T11:31:00Z">
+      <w:del w:id="18" w:author="Microsoft Office User" w:date="2014-03-18T11:31:00Z">
         <w:r>
           <w:rPr>
             <w:rFonts w:ascii="Times New Roman" w:hAnsi="Times New Roman" w:cs="Times New Roman"/>
@@ -1060,7 +1062,7 @@
         </w:rPr>
         <w:t xml:space="preserve">. </w:t>
       </w:r>
-      <w:ins w:id="18" w:author="Microsoft Office User" w:date="2014-03-18T11:20:00Z">
+      <w:ins w:id="19" w:author="Microsoft Office User" w:date="2014-03-18T11:20:00Z">
         <w:r>
           <w:rPr>
             <w:rFonts w:ascii="Times New Roman" w:hAnsi="Times New Roman" w:cs="Times New Roman"/>
@@ -1070,7 +1072,7 @@
           <w:t xml:space="preserve">Aquatic systems are </w:t>
         </w:r>
       </w:ins>
-      <w:ins w:id="19" w:author="Microsoft Office User" w:date="2014-03-18T11:31:00Z">
+      <w:ins w:id="20" w:author="Microsoft Office User" w:date="2014-03-18T11:31:00Z">
         <w:r>
           <w:rPr>
             <w:rFonts w:ascii="Times New Roman" w:hAnsi="Times New Roman" w:cs="Times New Roman"/>
@@ -1080,7 +1082,7 @@
           <w:t xml:space="preserve">an </w:t>
         </w:r>
       </w:ins>
-      <w:ins w:id="20" w:author="Microsoft Office User" w:date="2014-03-18T11:20:00Z">
+      <w:ins w:id="21" w:author="Microsoft Office User" w:date="2014-03-18T11:20:00Z">
         <w:r>
           <w:rPr>
             <w:rFonts w:ascii="Times New Roman" w:hAnsi="Times New Roman" w:cs="Times New Roman"/>
@@ -1098,7 +1100,7 @@
           <w:t xml:space="preserve"> </w:t>
         </w:r>
       </w:ins>
-      <w:ins w:id="21" w:author="Microsoft Office User" w:date="2014-03-18T11:31:00Z">
+      <w:ins w:id="22" w:author="Microsoft Office User" w:date="2014-03-18T11:31:00Z">
         <w:r>
           <w:rPr>
             <w:rFonts w:ascii="Times New Roman" w:hAnsi="Times New Roman" w:cs="Times New Roman"/>
@@ -1108,7 +1110,7 @@
           <w:t>of</w:t>
         </w:r>
       </w:ins>
-      <w:ins w:id="22" w:author="Microsoft Office User" w:date="2014-03-18T11:20:00Z">
+      <w:ins w:id="23" w:author="Microsoft Office User" w:date="2014-03-18T11:20:00Z">
         <w:r>
           <w:rPr>
             <w:rFonts w:ascii="Times New Roman" w:hAnsi="Times New Roman" w:cs="Times New Roman"/>
@@ -1118,7 +1120,7 @@
           <w:t xml:space="preserve"> the processing of terrestrially derived organic matter</w:t>
         </w:r>
       </w:ins>
-      <w:ins w:id="23" w:author="Microsoft Office User" w:date="2014-03-18T11:32:00Z">
+      <w:ins w:id="24" w:author="Microsoft Office User" w:date="2014-03-18T11:32:00Z">
         <w:r>
           <w:rPr>
             <w:rFonts w:ascii="Times New Roman" w:hAnsi="Times New Roman" w:cs="Times New Roman"/>
@@ -1128,7 +1130,7 @@
           <w:t>.</w:t>
         </w:r>
       </w:ins>
-      <w:ins w:id="24" w:author="Microsoft Office User" w:date="2014-03-18T11:20:00Z">
+      <w:ins w:id="25" w:author="Microsoft Office User" w:date="2014-03-18T11:20:00Z">
         <w:r>
           <w:rPr>
             <w:rFonts w:ascii="Times New Roman" w:hAnsi="Times New Roman" w:cs="Times New Roman"/>
@@ -1138,7 +1140,7 @@
           <w:t xml:space="preserve"> </w:t>
         </w:r>
       </w:ins>
-      <w:ins w:id="25" w:author="Microsoft Office User" w:date="2014-03-18T11:34:00Z">
+      <w:ins w:id="26" w:author="Microsoft Office User" w:date="2014-03-18T11:34:00Z">
         <w:r>
           <w:rPr>
             <w:rFonts w:ascii="Times New Roman" w:hAnsi="Times New Roman" w:cs="Times New Roman"/>
@@ -1148,7 +1150,7 @@
           <w:t>G</w:t>
         </w:r>
       </w:ins>
-      <w:ins w:id="26" w:author="Microsoft Office User" w:date="2014-03-18T11:27:00Z">
+      <w:ins w:id="27" w:author="Microsoft Office User" w:date="2014-03-18T11:27:00Z">
         <w:r>
           <w:rPr>
             <w:rFonts w:ascii="Times New Roman" w:hAnsi="Times New Roman" w:cs="Times New Roman"/>
@@ -1158,7 +1160,7 @@
           <w:t>lobally</w:t>
         </w:r>
       </w:ins>
-      <w:ins w:id="27" w:author="Microsoft Office User" w:date="2014-03-18T14:19:00Z">
+      <w:ins w:id="28" w:author="Microsoft Office User" w:date="2014-03-18T14:19:00Z">
         <w:r>
           <w:rPr>
             <w:rFonts w:ascii="Times New Roman" w:hAnsi="Times New Roman" w:cs="Times New Roman"/>
@@ -1168,7 +1170,7 @@
           <w:t>,</w:t>
         </w:r>
       </w:ins>
-      <w:ins w:id="28" w:author="Microsoft Office User" w:date="2014-03-18T11:23:00Z">
+      <w:ins w:id="29" w:author="Microsoft Office User" w:date="2014-03-18T11:23:00Z">
         <w:r>
           <w:rPr>
             <w:rFonts w:ascii="Times New Roman" w:hAnsi="Times New Roman" w:cs="Times New Roman"/>
@@ -1178,7 +1180,7 @@
           <w:t xml:space="preserve"> </w:t>
         </w:r>
       </w:ins>
-      <w:ins w:id="29" w:author="Microsoft Office User" w:date="2014-03-18T11:34:00Z">
+      <w:ins w:id="30" w:author="Microsoft Office User" w:date="2014-03-18T11:34:00Z">
         <w:r>
           <w:rPr>
             <w:rFonts w:ascii="Times New Roman" w:hAnsi="Times New Roman" w:cs="Times New Roman"/>
@@ -1188,7 +1190,7 @@
           <w:t xml:space="preserve">natural aquatic systems </w:t>
         </w:r>
       </w:ins>
-      <w:ins w:id="30" w:author="Microsoft Office User" w:date="2014-03-18T11:27:00Z">
+      <w:ins w:id="31" w:author="Microsoft Office User" w:date="2014-03-18T11:27:00Z">
         <w:r>
           <w:rPr>
             <w:rFonts w:ascii="Times New Roman" w:hAnsi="Times New Roman" w:cs="Times New Roman"/>
@@ -1198,7 +1200,7 @@
           <w:t xml:space="preserve">process and decompose 70% of </w:t>
         </w:r>
       </w:ins>
-      <w:ins w:id="31" w:author="Microsoft Office User" w:date="2014-03-18T11:36:00Z">
+      <w:ins w:id="32" w:author="Microsoft Office User" w:date="2014-03-18T11:36:00Z">
         <w:r>
           <w:rPr>
             <w:rFonts w:ascii="Times New Roman" w:hAnsi="Times New Roman" w:cs="Times New Roman"/>
@@ -1208,7 +1210,7 @@
           <w:t xml:space="preserve">their </w:t>
         </w:r>
       </w:ins>
-      <w:ins w:id="32" w:author="Microsoft Office User" w:date="2014-03-18T11:32:00Z">
+      <w:ins w:id="33" w:author="Microsoft Office User" w:date="2014-03-18T11:32:00Z">
         <w:r>
           <w:rPr>
             <w:rFonts w:ascii="Times New Roman" w:hAnsi="Times New Roman" w:cs="Times New Roman"/>
@@ -1218,7 +1220,7 @@
           <w:t>total</w:t>
         </w:r>
       </w:ins>
-      <w:ins w:id="33" w:author="Microsoft Office User" w:date="2014-03-18T11:27:00Z">
+      <w:ins w:id="34" w:author="Microsoft Office User" w:date="2014-03-18T11:27:00Z">
         <w:r>
           <w:rPr>
             <w:rFonts w:ascii="Times New Roman" w:hAnsi="Times New Roman" w:cs="Times New Roman"/>
@@ -1228,7 +1230,7 @@
           <w:t xml:space="preserve"> organic matter input</w:t>
         </w:r>
       </w:ins>
-      <w:ins w:id="34" w:author="Microsoft Office User" w:date="2014-03-18T11:32:00Z">
+      <w:ins w:id="35" w:author="Microsoft Office User" w:date="2014-03-18T11:32:00Z">
         <w:r>
           <w:rPr>
             <w:rFonts w:ascii="Times New Roman" w:hAnsi="Times New Roman" w:cs="Times New Roman"/>
@@ -1238,7 +1240,7 @@
           <w:t>s</w:t>
         </w:r>
       </w:ins>
-      <w:ins w:id="35" w:author="Microsoft Office User" w:date="2014-03-18T11:27:00Z">
+      <w:ins w:id="36" w:author="Microsoft Office User" w:date="2014-03-18T11:27:00Z">
         <w:r>
           <w:rPr>
             <w:rFonts w:ascii="Times New Roman" w:hAnsi="Times New Roman" w:cs="Times New Roman"/>
@@ -1248,7 +1250,7 @@
           <w:t xml:space="preserve"> </w:t>
         </w:r>
       </w:ins>
-      <w:ins w:id="36" w:author="Microsoft Office User" w:date="2014-03-18T11:20:00Z">
+      <w:ins w:id="37" w:author="Microsoft Office User" w:date="2014-03-18T11:20:00Z">
         <w:r>
           <w:rPr>
             <w:rFonts w:ascii="Times New Roman" w:hAnsi="Times New Roman" w:cs="Times New Roman"/>
@@ -1276,7 +1278,7 @@
           <w:t xml:space="preserve"> et al. 2009). </w:t>
         </w:r>
       </w:ins>
-      <w:ins w:id="37" w:author="Microsoft Office User" w:date="2014-03-18T11:39:00Z">
+      <w:ins w:id="38" w:author="Microsoft Office User" w:date="2014-03-18T11:39:00Z">
         <w:r>
           <w:rPr>
             <w:rFonts w:ascii="Times New Roman" w:hAnsi="Times New Roman" w:cs="Times New Roman"/>
@@ -1286,7 +1288,7 @@
           <w:t>Terrestrially derived</w:t>
         </w:r>
       </w:ins>
-      <w:ins w:id="38" w:author="Microsoft Office User" w:date="2014-03-18T11:21:00Z">
+      <w:ins w:id="39" w:author="Microsoft Office User" w:date="2014-03-18T11:21:00Z">
         <w:r>
           <w:rPr>
             <w:rFonts w:ascii="Times New Roman" w:hAnsi="Times New Roman" w:cs="Times New Roman"/>
@@ -1296,7 +1298,7 @@
           <w:t xml:space="preserve"> organic matter </w:t>
         </w:r>
       </w:ins>
-      <w:ins w:id="39" w:author="Microsoft Office User" w:date="2014-03-18T19:59:00Z">
+      <w:ins w:id="40" w:author="Microsoft Office User" w:date="2014-03-18T19:59:00Z">
         <w:r>
           <w:rPr>
             <w:rFonts w:ascii="Times New Roman" w:hAnsi="Times New Roman" w:cs="Times New Roman"/>
@@ -1306,7 +1308,7 @@
           <w:t xml:space="preserve">supports the production of microbes and invertebrates and </w:t>
         </w:r>
       </w:ins>
-      <w:ins w:id="40" w:author="Microsoft Office User" w:date="2014-03-18T11:22:00Z">
+      <w:ins w:id="41" w:author="Microsoft Office User" w:date="2014-03-18T11:22:00Z">
         <w:r>
           <w:rPr>
             <w:rFonts w:ascii="Times New Roman" w:hAnsi="Times New Roman" w:cs="Times New Roman"/>
@@ -1324,7 +1326,7 @@
           <w:t xml:space="preserve">aquatic systems with </w:t>
         </w:r>
       </w:ins>
-      <w:ins w:id="41" w:author="Microsoft Office User" w:date="2014-03-18T11:21:00Z">
+      <w:ins w:id="42" w:author="Microsoft Office User" w:date="2014-03-18T11:21:00Z">
         <w:r>
           <w:rPr>
             <w:rFonts w:ascii="Times New Roman" w:hAnsi="Times New Roman" w:cs="Times New Roman"/>
@@ -1370,7 +1372,7 @@
           <w:t>)</w:t>
         </w:r>
       </w:ins>
-      <w:ins w:id="42" w:author="Microsoft Office User" w:date="2014-03-18T11:23:00Z">
+      <w:ins w:id="43" w:author="Microsoft Office User" w:date="2014-03-18T11:23:00Z">
         <w:r>
           <w:rPr>
             <w:rFonts w:ascii="Times New Roman" w:hAnsi="Times New Roman" w:cs="Times New Roman"/>
@@ -1388,7 +1390,7 @@
           <w:t xml:space="preserve">lved organic carbon </w:t>
         </w:r>
       </w:ins>
-      <w:ins w:id="43" w:author="Microsoft Office User" w:date="2014-03-18T11:21:00Z">
+      <w:ins w:id="44" w:author="Microsoft Office User" w:date="2014-03-18T11:21:00Z">
         <w:r>
           <w:rPr>
             <w:rFonts w:ascii="Times New Roman" w:hAnsi="Times New Roman" w:cs="Times New Roman"/>
@@ -1416,7 +1418,7 @@
           <w:t xml:space="preserve"> et al. 1999)</w:t>
         </w:r>
       </w:ins>
-      <w:ins w:id="44" w:author="Microsoft Office User" w:date="2014-03-18T11:30:00Z">
+      <w:ins w:id="45" w:author="Microsoft Office User" w:date="2014-03-18T11:30:00Z">
         <w:r>
           <w:rPr>
             <w:rFonts w:ascii="Times New Roman" w:hAnsi="Times New Roman" w:cs="Times New Roman"/>
@@ -1426,7 +1428,7 @@
           <w:t>.</w:t>
         </w:r>
       </w:ins>
-      <w:ins w:id="45" w:author="Microsoft Office User" w:date="2014-03-18T11:12:00Z">
+      <w:ins w:id="46" w:author="Microsoft Office User" w:date="2014-03-18T11:12:00Z">
         <w:r>
           <w:rPr>
             <w:rFonts w:ascii="Times New Roman" w:hAnsi="Times New Roman" w:cs="Times New Roman"/>
@@ -1436,7 +1438,7 @@
           <w:t xml:space="preserve"> </w:t>
         </w:r>
       </w:ins>
-      <w:ins w:id="46" w:author="Microsoft Office User" w:date="2014-03-18T11:33:00Z">
+      <w:ins w:id="47" w:author="Microsoft Office User" w:date="2014-03-18T11:33:00Z">
         <w:r>
           <w:rPr>
             <w:rFonts w:ascii="Times New Roman" w:hAnsi="Times New Roman" w:cs="Times New Roman"/>
@@ -1446,7 +1448,7 @@
           <w:t xml:space="preserve">Despite the </w:t>
         </w:r>
       </w:ins>
-      <w:ins w:id="47" w:author="Microsoft Office User" w:date="2014-03-18T11:40:00Z">
+      <w:ins w:id="48" w:author="Microsoft Office User" w:date="2014-03-18T11:40:00Z">
         <w:r>
           <w:rPr>
             <w:rFonts w:ascii="Times New Roman" w:hAnsi="Times New Roman" w:cs="Times New Roman"/>
@@ -1456,7 +1458,7 @@
           <w:t xml:space="preserve">recognized </w:t>
         </w:r>
       </w:ins>
-      <w:ins w:id="48" w:author="Microsoft Office User" w:date="2014-03-18T11:12:00Z">
+      <w:ins w:id="49" w:author="Microsoft Office User" w:date="2014-03-18T11:12:00Z">
         <w:r>
           <w:rPr>
             <w:rFonts w:ascii="Times New Roman" w:hAnsi="Times New Roman" w:cs="Times New Roman"/>
@@ -1466,7 +1468,7 @@
           <w:t>importance of terrestrial organic matter</w:t>
         </w:r>
       </w:ins>
-      <w:ins w:id="49" w:author="Microsoft Office User" w:date="2014-03-18T11:40:00Z">
+      <w:ins w:id="50" w:author="Microsoft Office User" w:date="2014-03-18T11:40:00Z">
         <w:r>
           <w:rPr>
             <w:rFonts w:ascii="Times New Roman" w:hAnsi="Times New Roman" w:cs="Times New Roman"/>
@@ -1476,7 +1478,7 @@
           <w:t xml:space="preserve"> in natural aquatic systems</w:t>
         </w:r>
       </w:ins>
-      <w:ins w:id="50" w:author="Microsoft Office User" w:date="2014-03-18T11:39:00Z">
+      <w:ins w:id="51" w:author="Microsoft Office User" w:date="2014-03-18T11:39:00Z">
         <w:r>
           <w:rPr>
             <w:rFonts w:ascii="Times New Roman" w:hAnsi="Times New Roman" w:cs="Times New Roman"/>
@@ -1486,7 +1488,7 @@
           <w:t xml:space="preserve">, </w:t>
         </w:r>
       </w:ins>
-      <w:ins w:id="51" w:author="Microsoft Office User" w:date="2014-03-18T11:40:00Z">
+      <w:ins w:id="52" w:author="Microsoft Office User" w:date="2014-03-18T11:40:00Z">
         <w:r>
           <w:rPr>
             <w:rFonts w:ascii="Times New Roman" w:hAnsi="Times New Roman" w:cs="Times New Roman"/>
@@ -1496,7 +1498,7 @@
           <w:t xml:space="preserve">its role in </w:t>
         </w:r>
       </w:ins>
-      <w:ins w:id="52" w:author="Microsoft Office User" w:date="2014-03-18T11:12:00Z">
+      <w:ins w:id="53" w:author="Microsoft Office User" w:date="2014-03-18T11:12:00Z">
         <w:r>
           <w:rPr>
             <w:rFonts w:ascii="Times New Roman" w:hAnsi="Times New Roman" w:cs="Times New Roman"/>
@@ -1506,7 +1508,7 @@
           <w:t xml:space="preserve">man-made </w:t>
         </w:r>
       </w:ins>
-      <w:ins w:id="53" w:author="Microsoft Office User" w:date="2014-03-18T11:40:00Z">
+      <w:ins w:id="54" w:author="Microsoft Office User" w:date="2014-03-18T11:40:00Z">
         <w:r>
           <w:rPr>
             <w:rFonts w:ascii="Times New Roman" w:hAnsi="Times New Roman" w:cs="Times New Roman"/>
@@ -1516,7 +1518,7 @@
           <w:t>ponds</w:t>
         </w:r>
       </w:ins>
-      <w:ins w:id="54" w:author="Microsoft Office User" w:date="2014-03-18T11:12:00Z">
+      <w:ins w:id="55" w:author="Microsoft Office User" w:date="2014-03-18T11:12:00Z">
         <w:r>
           <w:rPr>
             <w:rFonts w:ascii="Times New Roman" w:hAnsi="Times New Roman" w:cs="Times New Roman"/>
@@ -1534,7 +1536,7 @@
           <w:t xml:space="preserve">unexplored. </w:t>
         </w:r>
       </w:ins>
-      <w:ins w:id="55" w:author="Microsoft Office User" w:date="2014-03-18T14:24:00Z">
+      <w:ins w:id="56" w:author="Microsoft Office User" w:date="2014-03-18T14:24:00Z">
         <w:r>
           <w:rPr>
             <w:rFonts w:ascii="Times New Roman" w:hAnsi="Times New Roman" w:cs="Times New Roman"/>
@@ -1544,7 +1546,7 @@
           <w:t xml:space="preserve">Furthermore ponds </w:t>
         </w:r>
       </w:ins>
-      <w:ins w:id="56" w:author="Microsoft Office User" w:date="2014-03-18T20:00:00Z">
+      <w:ins w:id="57" w:author="Microsoft Office User" w:date="2014-03-18T20:00:00Z">
         <w:r>
           <w:rPr>
             <w:rFonts w:ascii="Times New Roman" w:hAnsi="Times New Roman" w:cs="Times New Roman"/>
@@ -1554,7 +1556,7 @@
           <w:t xml:space="preserve">play an important role in watershed management due to </w:t>
         </w:r>
       </w:ins>
-      <w:ins w:id="57" w:author="Microsoft Office User" w:date="2014-03-18T20:01:00Z">
+      <w:ins w:id="58" w:author="Microsoft Office User" w:date="2014-03-18T20:01:00Z">
         <w:r>
           <w:rPr>
             <w:rFonts w:ascii="Times New Roman" w:hAnsi="Times New Roman" w:cs="Times New Roman"/>
@@ -1564,7 +1566,7 @@
           <w:t>their</w:t>
         </w:r>
       </w:ins>
-      <w:ins w:id="58" w:author="Microsoft Office User" w:date="2014-03-18T20:00:00Z">
+      <w:ins w:id="59" w:author="Microsoft Office User" w:date="2014-03-18T20:00:00Z">
         <w:r>
           <w:rPr>
             <w:rFonts w:ascii="Times New Roman" w:hAnsi="Times New Roman" w:cs="Times New Roman"/>
@@ -1574,7 +1576,7 @@
           <w:t xml:space="preserve"> </w:t>
         </w:r>
       </w:ins>
-      <w:ins w:id="59" w:author="Microsoft Office User" w:date="2014-03-18T20:01:00Z">
+      <w:ins w:id="60" w:author="Microsoft Office User" w:date="2014-03-18T20:01:00Z">
         <w:r>
           <w:rPr>
             <w:rFonts w:ascii="Times New Roman" w:hAnsi="Times New Roman" w:cs="Times New Roman"/>
@@ -1584,7 +1586,7 @@
           <w:t xml:space="preserve">ability to </w:t>
         </w:r>
       </w:ins>
-      <w:ins w:id="60" w:author="Microsoft Office User" w:date="2014-03-18T14:24:00Z">
+      <w:ins w:id="61" w:author="Microsoft Office User" w:date="2014-03-18T14:24:00Z">
         <w:r>
           <w:rPr>
             <w:rFonts w:ascii="Times New Roman" w:hAnsi="Times New Roman" w:cs="Times New Roman"/>
@@ -1594,7 +1596,7 @@
           <w:t xml:space="preserve">retain nutrient run-off from the </w:t>
         </w:r>
       </w:ins>
-      <w:ins w:id="61" w:author="Microsoft Office User" w:date="2014-03-18T20:01:00Z">
+      <w:ins w:id="62" w:author="Microsoft Office User" w:date="2014-03-18T20:01:00Z">
         <w:r>
           <w:rPr>
             <w:rFonts w:ascii="Times New Roman" w:hAnsi="Times New Roman" w:cs="Times New Roman"/>
@@ -1604,7 +1606,7 @@
           <w:t>land</w:t>
         </w:r>
       </w:ins>
-      <w:ins w:id="62" w:author="Microsoft Office User" w:date="2014-03-18T14:24:00Z">
+      <w:ins w:id="63" w:author="Microsoft Office User" w:date="2014-03-18T14:24:00Z">
         <w:r>
           <w:rPr>
             <w:rFonts w:ascii="Times New Roman" w:hAnsi="Times New Roman" w:cs="Times New Roman"/>
@@ -1614,7 +1616,7 @@
           <w:t xml:space="preserve"> (Johnston 1991, Hansson et al. 2005). </w:t>
         </w:r>
       </w:ins>
-      <w:ins w:id="63" w:author="Microsoft Office User" w:date="2014-03-18T20:01:00Z">
+      <w:ins w:id="64" w:author="Microsoft Office User" w:date="2014-03-18T20:01:00Z">
         <w:r>
           <w:rPr>
             <w:rFonts w:ascii="Times New Roman" w:hAnsi="Times New Roman" w:cs="Times New Roman"/>
@@ -1624,7 +1626,7 @@
           <w:t xml:space="preserve">As terrestrial leaf litter decomposes in aquatic systems it sequesters inorganic nutrients </w:t>
         </w:r>
       </w:ins>
-      <w:ins w:id="64" w:author="Microsoft Office User" w:date="2014-03-18T14:25:00Z">
+      <w:ins w:id="65" w:author="Microsoft Office User" w:date="2014-03-18T14:25:00Z">
         <w:r>
           <w:rPr>
             <w:rFonts w:ascii="Times New Roman" w:hAnsi="Times New Roman" w:cs="Times New Roman"/>
@@ -1652,7 +1654,7 @@
           <w:t xml:space="preserve"> et al. 2013), suggesting that </w:t>
         </w:r>
       </w:ins>
-      <w:ins w:id="65" w:author="Microsoft Office User" w:date="2014-03-18T14:26:00Z">
+      <w:ins w:id="66" w:author="Microsoft Office User" w:date="2014-03-18T14:26:00Z">
         <w:r>
           <w:rPr>
             <w:rFonts w:ascii="Times New Roman" w:hAnsi="Times New Roman" w:cs="Times New Roman"/>
@@ -1670,7 +1672,7 @@
           <w:t xml:space="preserve">tter in the sediments may augment the </w:t>
         </w:r>
       </w:ins>
-      <w:ins w:id="66" w:author="Microsoft Office User" w:date="2014-03-18T20:03:00Z">
+      <w:ins w:id="67" w:author="Microsoft Office User" w:date="2014-03-18T20:03:00Z">
         <w:r>
           <w:rPr>
             <w:rFonts w:ascii="Times New Roman" w:hAnsi="Times New Roman" w:cs="Times New Roman"/>
@@ -1680,7 +1682,7 @@
           <w:t>retention</w:t>
         </w:r>
       </w:ins>
-      <w:ins w:id="67" w:author="Microsoft Office User" w:date="2014-03-18T14:26:00Z">
+      <w:ins w:id="68" w:author="Microsoft Office User" w:date="2014-03-18T14:26:00Z">
         <w:r>
           <w:rPr>
             <w:rFonts w:ascii="Times New Roman" w:hAnsi="Times New Roman" w:cs="Times New Roman"/>
@@ -1690,7 +1692,7 @@
           <w:t xml:space="preserve"> </w:t>
         </w:r>
       </w:ins>
-      <w:ins w:id="68" w:author="Microsoft Office User" w:date="2014-03-18T20:03:00Z">
+      <w:ins w:id="69" w:author="Microsoft Office User" w:date="2014-03-18T20:03:00Z">
         <w:r>
           <w:rPr>
             <w:rFonts w:ascii="Times New Roman" w:hAnsi="Times New Roman" w:cs="Times New Roman"/>
@@ -1700,7 +1702,7 @@
           <w:t xml:space="preserve">of nutrients by ponds.  Given that a significant portion of the </w:t>
         </w:r>
       </w:ins>
-      <w:ins w:id="69" w:author="Microsoft Office User" w:date="2014-03-18T20:04:00Z">
+      <w:ins w:id="70" w:author="Microsoft Office User" w:date="2014-03-18T20:04:00Z">
         <w:r>
           <w:rPr>
             <w:rFonts w:ascii="Times New Roman" w:hAnsi="Times New Roman" w:cs="Times New Roman"/>
@@ -1710,7 +1712,7 @@
           <w:t>Chesapeake</w:t>
         </w:r>
       </w:ins>
-      <w:ins w:id="70" w:author="Microsoft Office User" w:date="2014-03-18T20:03:00Z">
+      <w:ins w:id="71" w:author="Microsoft Office User" w:date="2014-03-18T20:03:00Z">
         <w:r>
           <w:rPr>
             <w:rFonts w:ascii="Times New Roman" w:hAnsi="Times New Roman" w:cs="Times New Roman"/>
@@ -1720,7 +1722,7 @@
           <w:t xml:space="preserve"> Bay </w:t>
         </w:r>
       </w:ins>
-      <w:ins w:id="71" w:author="Microsoft Office User" w:date="2014-03-18T20:04:00Z">
+      <w:ins w:id="72" w:author="Microsoft Office User" w:date="2014-03-18T20:04:00Z">
         <w:r>
           <w:rPr>
             <w:rFonts w:ascii="Times New Roman" w:hAnsi="Times New Roman" w:cs="Times New Roman"/>
@@ -1738,7 +1740,7 @@
           <w:t xml:space="preserve">ginia, understanding how man-made ponds alter nutrient transport is vital to predicting </w:t>
         </w:r>
       </w:ins>
-      <w:ins w:id="72" w:author="Microsoft Office User" w:date="2014-03-18T20:06:00Z">
+      <w:ins w:id="73" w:author="Microsoft Office User" w:date="2014-03-18T20:06:00Z">
         <w:r>
           <w:rPr>
             <w:rFonts w:ascii="Times New Roman" w:hAnsi="Times New Roman" w:cs="Times New Roman"/>
@@ -1748,7 +1750,7 @@
           <w:t xml:space="preserve">appropriate nutrient </w:t>
         </w:r>
       </w:ins>
-      <w:ins w:id="73" w:author="Microsoft Office User" w:date="2014-03-18T20:04:00Z">
+      <w:ins w:id="74" w:author="Microsoft Office User" w:date="2014-03-18T20:04:00Z">
         <w:r>
           <w:rPr>
             <w:rFonts w:ascii="Times New Roman" w:hAnsi="Times New Roman" w:cs="Times New Roman"/>
@@ -1758,7 +1760,7 @@
           <w:t>management strategies</w:t>
         </w:r>
       </w:ins>
-      <w:ins w:id="74" w:author="Microsoft Office User" w:date="2014-03-18T20:06:00Z">
+      <w:ins w:id="75" w:author="Microsoft Office User" w:date="2014-03-18T20:06:00Z">
         <w:r>
           <w:rPr>
             <w:rFonts w:ascii="Times New Roman" w:hAnsi="Times New Roman" w:cs="Times New Roman"/>
@@ -1768,7 +1770,7 @@
           <w:t>.</w:t>
         </w:r>
       </w:ins>
-      <w:ins w:id="75" w:author="Microsoft Office User" w:date="2014-03-18T14:26:00Z">
+      <w:ins w:id="76" w:author="Microsoft Office User" w:date="2014-03-18T14:26:00Z">
         <w:r>
           <w:rPr>
             <w:rFonts w:ascii="Times New Roman" w:hAnsi="Times New Roman" w:cs="Times New Roman"/>
@@ -1783,19 +1785,19 @@
       <w:pPr>
         <w:spacing w:after="0" w:line="240" w:lineRule="auto"/>
         <w:rPr>
-          <w:ins w:id="76" w:author="Microsoft Office User" w:date="2014-03-18T20:08:00Z"/>
-          <w:rFonts w:ascii="Times New Roman" w:hAnsi="Times New Roman" w:cs="Times New Roman"/>
-          <w:sz w:val="24"/>
-          <w:szCs w:val="24"/>
-        </w:rPr>
-        <w:pPrChange w:id="77" w:author="Microsoft Office User" w:date="2014-03-18T11:12:00Z">
+          <w:ins w:id="77" w:author="Microsoft Office User" w:date="2014-03-18T20:08:00Z"/>
+          <w:rFonts w:ascii="Times New Roman" w:hAnsi="Times New Roman" w:cs="Times New Roman"/>
+          <w:sz w:val="24"/>
+          <w:szCs w:val="24"/>
+        </w:rPr>
+        <w:pPrChange w:id="78" w:author="Microsoft Office User" w:date="2014-03-18T11:12:00Z">
           <w:pPr>
             <w:spacing w:after="0" w:line="240" w:lineRule="auto"/>
             <w:ind w:firstLine="720"/>
           </w:pPr>
         </w:pPrChange>
       </w:pPr>
-      <w:ins w:id="78" w:author="Microsoft Office User" w:date="2014-03-18T20:07:00Z">
+      <w:ins w:id="79" w:author="Microsoft Office User" w:date="2014-03-18T20:07:00Z">
         <w:r>
           <w:rPr>
             <w:rFonts w:ascii="Times New Roman" w:hAnsi="Times New Roman" w:cs="Times New Roman"/>
@@ -1805,7 +1807,7 @@
           <w:tab/>
         </w:r>
       </w:ins>
-      <w:ins w:id="79" w:author="Microsoft Office User" w:date="2014-03-18T11:12:00Z">
+      <w:ins w:id="80" w:author="Microsoft Office User" w:date="2014-03-18T11:12:00Z">
         <w:r>
           <w:rPr>
             <w:rFonts w:ascii="Times New Roman" w:hAnsi="Times New Roman" w:cs="Times New Roman"/>
@@ -1823,7 +1825,7 @@
           <w:t xml:space="preserve"> lab </w:t>
         </w:r>
       </w:ins>
-      <w:ins w:id="80" w:author="Microsoft Office User" w:date="2014-03-18T20:07:00Z">
+      <w:ins w:id="81" w:author="Microsoft Office User" w:date="2014-03-18T20:07:00Z">
         <w:r>
           <w:rPr>
             <w:rFonts w:ascii="Times New Roman" w:hAnsi="Times New Roman" w:cs="Times New Roman"/>
@@ -1833,7 +1835,7 @@
           <w:t xml:space="preserve">to date indicates </w:t>
         </w:r>
       </w:ins>
-      <w:ins w:id="81" w:author="Microsoft Office User" w:date="2014-03-18T11:12:00Z">
+      <w:ins w:id="82" w:author="Microsoft Office User" w:date="2014-03-18T11:12:00Z">
         <w:r>
           <w:rPr>
             <w:rFonts w:ascii="Times New Roman" w:hAnsi="Times New Roman" w:cs="Times New Roman"/>
@@ -1843,7 +1845,7 @@
           <w:t xml:space="preserve">that man-made ponds </w:t>
         </w:r>
       </w:ins>
-      <w:ins w:id="82" w:author="Microsoft Office User" w:date="2014-03-18T11:14:00Z">
+      <w:ins w:id="83" w:author="Microsoft Office User" w:date="2014-03-18T11:14:00Z">
         <w:r>
           <w:rPr>
             <w:rFonts w:ascii="Times New Roman" w:hAnsi="Times New Roman" w:cs="Times New Roman"/>
@@ -1863,7 +1865,7 @@
         </w:r>
       </w:ins>
       <w:proofErr w:type="spellEnd"/>
-      <w:ins w:id="83" w:author="Microsoft Office User" w:date="2014-03-18T11:15:00Z">
+      <w:ins w:id="84" w:author="Microsoft Office User" w:date="2014-03-18T11:15:00Z">
         <w:r>
           <w:rPr>
             <w:rFonts w:ascii="Times New Roman" w:hAnsi="Times New Roman" w:cs="Times New Roman"/>
@@ -1873,7 +1875,7 @@
           <w:t>, have an average of 82 mg of CPOM m</w:t>
         </w:r>
       </w:ins>
-      <w:ins w:id="84" w:author="Microsoft Office User" w:date="2014-03-18T11:17:00Z">
+      <w:ins w:id="85" w:author="Microsoft Office User" w:date="2014-03-18T11:17:00Z">
         <w:r>
           <w:rPr>
             <w:rFonts w:ascii="Times New Roman" w:hAnsi="Times New Roman" w:cs="Times New Roman"/>
@@ -1900,7 +1902,7 @@
         </w:rPr>
         <w:t xml:space="preserve">Our proposed </w:t>
       </w:r>
-      <w:del w:id="85" w:author="Microsoft Office User" w:date="2014-03-18T11:18:00Z">
+      <w:del w:id="86" w:author="Microsoft Office User" w:date="2014-03-18T11:18:00Z">
         <w:r>
           <w:rPr>
             <w:rFonts w:ascii="Times New Roman" w:hAnsi="Times New Roman" w:cs="Times New Roman"/>
@@ -1910,7 +1912,7 @@
           <w:delText xml:space="preserve">experiment </w:delText>
         </w:r>
       </w:del>
-      <w:ins w:id="86" w:author="Microsoft Office User" w:date="2014-03-18T11:18:00Z">
+      <w:ins w:id="87" w:author="Microsoft Office User" w:date="2014-03-18T11:18:00Z">
         <w:r>
           <w:rPr>
             <w:rFonts w:ascii="Times New Roman" w:hAnsi="Times New Roman" w:cs="Times New Roman"/>
@@ -1920,7 +1922,7 @@
           <w:t xml:space="preserve">research project </w:t>
         </w:r>
       </w:ins>
-      <w:del w:id="87" w:author="Microsoft Office User" w:date="2014-03-18T11:18:00Z">
+      <w:del w:id="88" w:author="Microsoft Office User" w:date="2014-03-18T11:18:00Z">
         <w:r>
           <w:rPr>
             <w:rFonts w:ascii="Times New Roman" w:hAnsi="Times New Roman" w:cs="Times New Roman"/>
@@ -1946,7 +1948,7 @@
           <w:delText>focus</w:delText>
         </w:r>
       </w:del>
-      <w:ins w:id="88" w:author="Microsoft Office User" w:date="2014-03-18T11:18:00Z">
+      <w:ins w:id="89" w:author="Microsoft Office User" w:date="2014-03-18T11:18:00Z">
         <w:r>
           <w:rPr>
             <w:rFonts w:ascii="Times New Roman" w:hAnsi="Times New Roman" w:cs="Times New Roman"/>
@@ -1964,7 +1966,7 @@
         </w:rPr>
         <w:t xml:space="preserve"> </w:t>
       </w:r>
-      <w:del w:id="89" w:author="Microsoft Office User" w:date="2014-03-18T16:18:00Z">
+      <w:del w:id="90" w:author="Microsoft Office User" w:date="2014-03-18T16:18:00Z">
         <w:r>
           <w:rPr>
             <w:rFonts w:ascii="Times New Roman" w:hAnsi="Times New Roman" w:cs="Times New Roman"/>
@@ -1982,7 +1984,7 @@
         </w:rPr>
         <w:t xml:space="preserve">on </w:t>
       </w:r>
-      <w:del w:id="90" w:author="Microsoft Office User" w:date="2014-03-18T11:19:00Z">
+      <w:del w:id="91" w:author="Microsoft Office User" w:date="2014-03-18T11:19:00Z">
         <w:r>
           <w:rPr>
             <w:rFonts w:ascii="Times New Roman" w:hAnsi="Times New Roman" w:cs="Times New Roman"/>
@@ -2000,7 +2002,7 @@
           <w:delText>i</w:delText>
         </w:r>
       </w:del>
-      <w:del w:id="91" w:author="Microsoft Office User" w:date="2014-03-18T11:18:00Z">
+      <w:del w:id="92" w:author="Microsoft Office User" w:date="2014-03-18T11:18:00Z">
         <w:r>
           <w:rPr>
             <w:rFonts w:ascii="Times New Roman" w:hAnsi="Times New Roman" w:cs="Times New Roman"/>
@@ -2034,7 +2036,7 @@
         </w:rPr>
         <w:t>nderstand</w:t>
       </w:r>
-      <w:ins w:id="92" w:author="Microsoft Office User" w:date="2014-03-18T11:19:00Z">
+      <w:ins w:id="93" w:author="Microsoft Office User" w:date="2014-03-18T11:19:00Z">
         <w:r>
           <w:rPr>
             <w:rFonts w:ascii="Times New Roman" w:hAnsi="Times New Roman" w:cs="Times New Roman"/>
@@ -2052,7 +2054,7 @@
         </w:rPr>
         <w:t xml:space="preserve"> the way in which man-made ponds contribute to the processing of watershed organic matter and nutrients</w:t>
       </w:r>
-      <w:ins w:id="93" w:author="Microsoft Office User" w:date="2014-03-18T20:09:00Z">
+      <w:ins w:id="94" w:author="Microsoft Office User" w:date="2014-03-18T20:09:00Z">
         <w:r>
           <w:rPr>
             <w:rFonts w:ascii="Times New Roman" w:hAnsi="Times New Roman" w:cs="Times New Roman"/>
@@ -2067,13 +2069,13 @@
       <w:pPr>
         <w:spacing w:after="0" w:line="240" w:lineRule="auto"/>
         <w:rPr>
-          <w:ins w:id="94" w:author="Microsoft Office User" w:date="2014-03-18T20:10:00Z"/>
+          <w:ins w:id="95" w:author="Microsoft Office User" w:date="2014-03-18T20:10:00Z"/>
           <w:rFonts w:ascii="Times New Roman" w:hAnsi="Times New Roman" w:cs="Times New Roman"/>
           <w:b/>
           <w:sz w:val="24"/>
           <w:szCs w:val="24"/>
         </w:rPr>
-        <w:pPrChange w:id="95" w:author="Microsoft Office User" w:date="2014-03-18T11:12:00Z">
+        <w:pPrChange w:id="96" w:author="Microsoft Office User" w:date="2014-03-18T11:12:00Z">
           <w:pPr>
             <w:spacing w:after="0" w:line="240" w:lineRule="auto"/>
             <w:ind w:firstLine="720"/>
@@ -2085,19 +2087,19 @@
       <w:pPr>
         <w:spacing w:after="0" w:line="240" w:lineRule="auto"/>
         <w:rPr>
-          <w:ins w:id="96" w:author="Microsoft Office User" w:date="2014-03-18T20:10:00Z"/>
-          <w:rFonts w:ascii="Times New Roman" w:hAnsi="Times New Roman" w:cs="Times New Roman"/>
-          <w:sz w:val="24"/>
-          <w:szCs w:val="24"/>
-        </w:rPr>
-        <w:pPrChange w:id="97" w:author="Microsoft Office User" w:date="2014-03-18T11:12:00Z">
+          <w:ins w:id="97" w:author="Microsoft Office User" w:date="2014-03-18T20:10:00Z"/>
+          <w:rFonts w:ascii="Times New Roman" w:hAnsi="Times New Roman" w:cs="Times New Roman"/>
+          <w:sz w:val="24"/>
+          <w:szCs w:val="24"/>
+        </w:rPr>
+        <w:pPrChange w:id="98" w:author="Microsoft Office User" w:date="2014-03-18T11:12:00Z">
           <w:pPr>
             <w:spacing w:after="0" w:line="240" w:lineRule="auto"/>
             <w:ind w:firstLine="720"/>
           </w:pPr>
         </w:pPrChange>
       </w:pPr>
-      <w:ins w:id="98" w:author="Microsoft Office User" w:date="2014-03-18T20:08:00Z">
+      <w:ins w:id="99" w:author="Microsoft Office User" w:date="2014-03-18T20:08:00Z">
         <w:r>
           <w:rPr>
             <w:rFonts w:ascii="Times New Roman" w:hAnsi="Times New Roman" w:cs="Times New Roman"/>
@@ -2108,7 +2110,7 @@
           <w:t>Research Question 1</w:t>
         </w:r>
       </w:ins>
-      <w:ins w:id="99" w:author="Microsoft Office User" w:date="2014-03-18T20:09:00Z">
+      <w:ins w:id="100" w:author="Microsoft Office User" w:date="2014-03-18T20:09:00Z">
         <w:r>
           <w:rPr>
             <w:rFonts w:ascii="Times New Roman" w:hAnsi="Times New Roman" w:cs="Times New Roman"/>
@@ -2119,7 +2121,7 @@
           <w:t xml:space="preserve"> -</w:t>
         </w:r>
       </w:ins>
-      <w:ins w:id="100" w:author="Microsoft Office User" w:date="2014-03-18T20:08:00Z">
+      <w:ins w:id="101" w:author="Microsoft Office User" w:date="2014-03-18T20:08:00Z">
         <w:r>
           <w:rPr>
             <w:rFonts w:ascii="Times New Roman" w:hAnsi="Times New Roman" w:cs="Times New Roman"/>
@@ -2130,23 +2132,7 @@
           <w:t xml:space="preserve"> </w:t>
         </w:r>
       </w:ins>
-      <w:del w:id="101" w:author="Microsoft Office User" w:date="2014-03-18T20:08:00Z">
-        <w:r>
-          <w:rPr>
-            <w:rFonts w:ascii="Times New Roman" w:hAnsi="Times New Roman" w:cs="Times New Roman"/>
-            <w:i/>
-            <w:sz w:val="24"/>
-            <w:szCs w:val="24"/>
-            <w:rPrChange w:id="102" w:author="Microsoft Office User" w:date="2014-03-18T20:09:00Z">
-              <w:rPr>
-                <w:rFonts w:ascii="Times New Roman" w:hAnsi="Times New Roman" w:cs="Times New Roman"/>
-                <w:sz w:val="24"/>
-                <w:szCs w:val="24"/>
-              </w:rPr>
-            </w:rPrChange>
-          </w:rPr>
-          <w:delText>.</w:delText>
-        </w:r>
+      <w:del w:id="102" w:author="Microsoft Office User" w:date="2014-03-18T20:08:00Z">
         <w:r>
           <w:rPr>
             <w:rFonts w:ascii="Times New Roman" w:hAnsi="Times New Roman" w:cs="Times New Roman"/>
@@ -2161,7 +2147,7 @@
               </w:rPr>
             </w:rPrChange>
           </w:rPr>
-          <w:delText xml:space="preserve"> In other words, how are man-made ponds effecting the way in which nutrients and organic debr</w:delText>
+          <w:delText>.</w:delText>
         </w:r>
         <w:r>
           <w:rPr>
@@ -2177,7 +2163,7 @@
               </w:rPr>
             </w:rPrChange>
           </w:rPr>
-          <w:delText>is that</w:delText>
+          <w:delText xml:space="preserve"> In other words, how are man-made ponds effecting the way in which nutrients and organic debr</w:delText>
         </w:r>
         <w:r>
           <w:rPr>
@@ -2193,7 +2179,7 @@
               </w:rPr>
             </w:rPrChange>
           </w:rPr>
-          <w:delText xml:space="preserve"> wash into ponds altering</w:delText>
+          <w:delText>is that</w:delText>
         </w:r>
         <w:r>
           <w:rPr>
@@ -2209,7 +2195,7 @@
               </w:rPr>
             </w:rPrChange>
           </w:rPr>
-          <w:delText xml:space="preserve"> the fluxes of inorganic and organic</w:delText>
+          <w:delText xml:space="preserve"> wash into ponds altering</w:delText>
         </w:r>
         <w:r>
           <w:rPr>
@@ -2225,7 +2211,7 @@
               </w:rPr>
             </w:rPrChange>
           </w:rPr>
-          <w:delText xml:space="preserve"> nutrients in the system</w:delText>
+          <w:delText xml:space="preserve"> the fluxes of inorganic and organic</w:delText>
         </w:r>
         <w:r>
           <w:rPr>
@@ -2241,17 +2227,15 @@
               </w:rPr>
             </w:rPrChange>
           </w:rPr>
-          <w:delText xml:space="preserve">? Specifically, </w:delText>
-        </w:r>
-      </w:del>
-      <w:del w:id="109" w:author="Microsoft Office User" w:date="2014-03-18T20:09:00Z">
+          <w:delText xml:space="preserve"> nutrients in the system</w:delText>
+        </w:r>
         <w:r>
           <w:rPr>
             <w:rFonts w:ascii="Times New Roman" w:hAnsi="Times New Roman" w:cs="Times New Roman"/>
             <w:i/>
             <w:sz w:val="24"/>
             <w:szCs w:val="24"/>
-            <w:rPrChange w:id="110" w:author="Microsoft Office User" w:date="2014-03-18T20:09:00Z">
+            <w:rPrChange w:id="109" w:author="Microsoft Office User" w:date="2014-03-18T20:09:00Z">
               <w:rPr>
                 <w:rFonts w:ascii="Times New Roman" w:hAnsi="Times New Roman" w:cs="Times New Roman"/>
                 <w:sz w:val="24"/>
@@ -2259,17 +2243,17 @@
               </w:rPr>
             </w:rPrChange>
           </w:rPr>
-          <w:delText>we will be asking two research questions. The first is “h</w:delText>
+          <w:delText xml:space="preserve">? Specifically, </w:delText>
         </w:r>
       </w:del>
-      <w:ins w:id="111" w:author="Microsoft Office User" w:date="2014-03-18T20:09:00Z">
+      <w:del w:id="110" w:author="Microsoft Office User" w:date="2014-03-18T20:09:00Z">
         <w:r>
           <w:rPr>
             <w:rFonts w:ascii="Times New Roman" w:hAnsi="Times New Roman" w:cs="Times New Roman"/>
             <w:i/>
             <w:sz w:val="24"/>
             <w:szCs w:val="24"/>
-            <w:rPrChange w:id="112" w:author="Microsoft Office User" w:date="2014-03-18T20:09:00Z">
+            <w:rPrChange w:id="111" w:author="Microsoft Office User" w:date="2014-03-18T20:09:00Z">
               <w:rPr>
                 <w:rFonts w:ascii="Times New Roman" w:hAnsi="Times New Roman" w:cs="Times New Roman"/>
                 <w:sz w:val="24"/>
@@ -2277,6 +2261,24 @@
               </w:rPr>
             </w:rPrChange>
           </w:rPr>
+          <w:delText>we will be asking two research questions. The first is “h</w:delText>
+        </w:r>
+      </w:del>
+      <w:ins w:id="112" w:author="Microsoft Office User" w:date="2014-03-18T20:09:00Z">
+        <w:r>
+          <w:rPr>
+            <w:rFonts w:ascii="Times New Roman" w:hAnsi="Times New Roman" w:cs="Times New Roman"/>
+            <w:i/>
+            <w:sz w:val="24"/>
+            <w:szCs w:val="24"/>
+            <w:rPrChange w:id="113" w:author="Microsoft Office User" w:date="2014-03-18T20:09:00Z">
+              <w:rPr>
+                <w:rFonts w:ascii="Times New Roman" w:hAnsi="Times New Roman" w:cs="Times New Roman"/>
+                <w:sz w:val="24"/>
+                <w:szCs w:val="24"/>
+              </w:rPr>
+            </w:rPrChange>
+          </w:rPr>
           <w:t>H</w:t>
         </w:r>
       </w:ins>
@@ -2286,7 +2288,7 @@
           <w:i/>
           <w:sz w:val="24"/>
           <w:szCs w:val="24"/>
-          <w:rPrChange w:id="113" w:author="Microsoft Office User" w:date="2014-03-18T20:09:00Z">
+          <w:rPrChange w:id="114" w:author="Microsoft Office User" w:date="2014-03-18T20:09:00Z">
             <w:rPr>
               <w:rFonts w:ascii="Times New Roman" w:hAnsi="Times New Roman" w:cs="Times New Roman"/>
               <w:sz w:val="24"/>
@@ -2296,14 +2298,14 @@
         </w:rPr>
         <w:t xml:space="preserve">ow does the input of terrestrial </w:t>
       </w:r>
-      <w:del w:id="114" w:author="Microsoft Office User" w:date="2014-03-18T20:15:00Z">
+      <w:del w:id="115" w:author="Microsoft Office User" w:date="2014-03-18T20:15:00Z">
         <w:r>
           <w:rPr>
             <w:rFonts w:ascii="Times New Roman" w:hAnsi="Times New Roman" w:cs="Times New Roman"/>
             <w:i/>
             <w:sz w:val="24"/>
             <w:szCs w:val="24"/>
-            <w:rPrChange w:id="115" w:author="Microsoft Office User" w:date="2014-03-18T20:09:00Z">
+            <w:rPrChange w:id="116" w:author="Microsoft Office User" w:date="2014-03-18T20:09:00Z">
               <w:rPr>
                 <w:rFonts w:ascii="Times New Roman" w:hAnsi="Times New Roman" w:cs="Times New Roman"/>
                 <w:sz w:val="24"/>
@@ -2314,7 +2316,7 @@
           <w:delText xml:space="preserve">detritus </w:delText>
         </w:r>
       </w:del>
-      <w:ins w:id="116" w:author="Microsoft Office User" w:date="2014-03-18T20:15:00Z">
+      <w:ins w:id="117" w:author="Microsoft Office User" w:date="2014-03-18T20:15:00Z">
         <w:r>
           <w:rPr>
             <w:rFonts w:ascii="Times New Roman" w:hAnsi="Times New Roman" w:cs="Times New Roman"/>
@@ -2330,7 +2332,7 @@
             <w:i/>
             <w:sz w:val="24"/>
             <w:szCs w:val="24"/>
-            <w:rPrChange w:id="117" w:author="Microsoft Office User" w:date="2014-03-18T20:09:00Z">
+            <w:rPrChange w:id="118" w:author="Microsoft Office User" w:date="2014-03-18T20:09:00Z">
               <w:rPr>
                 <w:rFonts w:ascii="Times New Roman" w:hAnsi="Times New Roman" w:cs="Times New Roman"/>
                 <w:sz w:val="24"/>
@@ -2347,7 +2349,7 @@
           <w:i/>
           <w:sz w:val="24"/>
           <w:szCs w:val="24"/>
-          <w:rPrChange w:id="118" w:author="Microsoft Office User" w:date="2014-03-18T20:09:00Z">
+          <w:rPrChange w:id="119" w:author="Microsoft Office User" w:date="2014-03-18T20:09:00Z">
             <w:rPr>
               <w:rFonts w:ascii="Times New Roman" w:hAnsi="Times New Roman" w:cs="Times New Roman"/>
               <w:sz w:val="24"/>
@@ -2357,7 +2359,7 @@
         </w:rPr>
         <w:t xml:space="preserve">affect </w:t>
       </w:r>
-      <w:ins w:id="119" w:author="Microsoft Office User" w:date="2014-03-18T20:12:00Z">
+      <w:ins w:id="120" w:author="Microsoft Office User" w:date="2014-03-18T20:12:00Z">
         <w:r>
           <w:rPr>
             <w:rFonts w:ascii="Times New Roman" w:hAnsi="Times New Roman" w:cs="Times New Roman"/>
@@ -2368,14 +2370,14 @@
           <w:t xml:space="preserve">sediment metabolism and </w:t>
         </w:r>
       </w:ins>
-      <w:del w:id="120" w:author="Microsoft Office User" w:date="2014-03-18T20:12:00Z">
+      <w:del w:id="121" w:author="Microsoft Office User" w:date="2014-03-18T20:12:00Z">
         <w:r>
           <w:rPr>
             <w:rFonts w:ascii="Times New Roman" w:hAnsi="Times New Roman" w:cs="Times New Roman"/>
             <w:i/>
             <w:sz w:val="24"/>
             <w:szCs w:val="24"/>
-            <w:rPrChange w:id="121" w:author="Microsoft Office User" w:date="2014-03-18T20:09:00Z">
+            <w:rPrChange w:id="122" w:author="Microsoft Office User" w:date="2014-03-18T20:09:00Z">
               <w:rPr>
                 <w:rFonts w:ascii="Times New Roman" w:hAnsi="Times New Roman" w:cs="Times New Roman"/>
                 <w:sz w:val="24"/>
@@ -2392,7 +2394,7 @@
           <w:i/>
           <w:sz w:val="24"/>
           <w:szCs w:val="24"/>
-          <w:rPrChange w:id="122" w:author="Microsoft Office User" w:date="2014-03-18T20:09:00Z">
+          <w:rPrChange w:id="123" w:author="Microsoft Office User" w:date="2014-03-18T20:09:00Z">
             <w:rPr>
               <w:rFonts w:ascii="Times New Roman" w:hAnsi="Times New Roman" w:cs="Times New Roman"/>
               <w:sz w:val="24"/>
@@ -2411,7 +2413,7 @@
           <w:sz w:val="24"/>
           <w:szCs w:val="24"/>
         </w:rPr>
-        <w:pPrChange w:id="123" w:author="Microsoft Office User" w:date="2014-03-18T11:12:00Z">
+        <w:pPrChange w:id="124" w:author="Microsoft Office User" w:date="2014-03-18T11:12:00Z">
           <w:pPr>
             <w:spacing w:after="0" w:line="240" w:lineRule="auto"/>
             <w:ind w:firstLine="720"/>
@@ -2419,7 +2421,7 @@
         </w:pPrChange>
       </w:pPr>
       <w:proofErr w:type="gramStart"/>
-      <w:ins w:id="124" w:author="Microsoft Office User" w:date="2014-03-18T20:10:00Z">
+      <w:ins w:id="125" w:author="Microsoft Office User" w:date="2014-03-18T20:10:00Z">
         <w:r>
           <w:rPr>
             <w:rFonts w:ascii="Times New Roman" w:hAnsi="Times New Roman" w:cs="Times New Roman"/>
@@ -2440,14 +2442,14 @@
           <w:t xml:space="preserve"> Question 2 - </w:t>
         </w:r>
       </w:ins>
-      <w:del w:id="125" w:author="Microsoft Office User" w:date="2014-03-18T20:09:00Z">
+      <w:del w:id="126" w:author="Microsoft Office User" w:date="2014-03-18T20:09:00Z">
         <w:r>
           <w:rPr>
             <w:rFonts w:ascii="Times New Roman" w:hAnsi="Times New Roman" w:cs="Times New Roman"/>
             <w:i/>
             <w:sz w:val="24"/>
             <w:szCs w:val="24"/>
-            <w:rPrChange w:id="126" w:author="Microsoft Office User" w:date="2014-03-18T20:10:00Z">
+            <w:rPrChange w:id="127" w:author="Microsoft Office User" w:date="2014-03-18T20:10:00Z">
               <w:rPr>
                 <w:rFonts w:ascii="Times New Roman" w:hAnsi="Times New Roman" w:cs="Times New Roman"/>
                 <w:sz w:val="24"/>
@@ -2458,14 +2460,14 @@
           <w:delText>”</w:delText>
         </w:r>
       </w:del>
-      <w:del w:id="127" w:author="Microsoft Office User" w:date="2014-03-18T20:10:00Z">
+      <w:del w:id="128" w:author="Microsoft Office User" w:date="2014-03-18T20:10:00Z">
         <w:r>
           <w:rPr>
             <w:rFonts w:ascii="Times New Roman" w:hAnsi="Times New Roman" w:cs="Times New Roman"/>
             <w:i/>
             <w:sz w:val="24"/>
             <w:szCs w:val="24"/>
-            <w:rPrChange w:id="128" w:author="Microsoft Office User" w:date="2014-03-18T20:10:00Z">
+            <w:rPrChange w:id="129" w:author="Microsoft Office User" w:date="2014-03-18T20:10:00Z">
               <w:rPr>
                 <w:rFonts w:ascii="Times New Roman" w:hAnsi="Times New Roman" w:cs="Times New Roman"/>
                 <w:sz w:val="24"/>
@@ -2476,14 +2478,14 @@
           <w:delText xml:space="preserve"> Second, “h</w:delText>
         </w:r>
       </w:del>
-      <w:ins w:id="129" w:author="Microsoft Office User" w:date="2014-03-18T20:10:00Z">
+      <w:ins w:id="130" w:author="Microsoft Office User" w:date="2014-03-18T20:10:00Z">
         <w:r>
           <w:rPr>
             <w:rFonts w:ascii="Times New Roman" w:hAnsi="Times New Roman" w:cs="Times New Roman"/>
             <w:i/>
             <w:sz w:val="24"/>
             <w:szCs w:val="24"/>
-            <w:rPrChange w:id="130" w:author="Microsoft Office User" w:date="2014-03-18T20:10:00Z">
+            <w:rPrChange w:id="131" w:author="Microsoft Office User" w:date="2014-03-18T20:10:00Z">
               <w:rPr>
                 <w:rFonts w:ascii="Times New Roman" w:hAnsi="Times New Roman" w:cs="Times New Roman"/>
                 <w:sz w:val="24"/>
@@ -2500,7 +2502,7 @@
           <w:i/>
           <w:sz w:val="24"/>
           <w:szCs w:val="24"/>
-          <w:rPrChange w:id="131" w:author="Microsoft Office User" w:date="2014-03-18T20:10:00Z">
+          <w:rPrChange w:id="132" w:author="Microsoft Office User" w:date="2014-03-18T20:10:00Z">
             <w:rPr>
               <w:rFonts w:ascii="Times New Roman" w:hAnsi="Times New Roman" w:cs="Times New Roman"/>
               <w:sz w:val="24"/>
@@ -2510,14 +2512,14 @@
         </w:rPr>
         <w:t xml:space="preserve">ow does the input of terrestrial </w:t>
       </w:r>
-      <w:del w:id="132" w:author="Microsoft Office User" w:date="2014-03-18T20:16:00Z">
+      <w:del w:id="133" w:author="Microsoft Office User" w:date="2014-03-18T20:16:00Z">
         <w:r>
           <w:rPr>
             <w:rFonts w:ascii="Times New Roman" w:hAnsi="Times New Roman" w:cs="Times New Roman"/>
             <w:i/>
             <w:sz w:val="24"/>
             <w:szCs w:val="24"/>
-            <w:rPrChange w:id="133" w:author="Microsoft Office User" w:date="2014-03-18T20:10:00Z">
+            <w:rPrChange w:id="134" w:author="Microsoft Office User" w:date="2014-03-18T20:10:00Z">
               <w:rPr>
                 <w:rFonts w:ascii="Times New Roman" w:hAnsi="Times New Roman" w:cs="Times New Roman"/>
                 <w:sz w:val="24"/>
@@ -2528,7 +2530,7 @@
           <w:delText xml:space="preserve">detritus </w:delText>
         </w:r>
       </w:del>
-      <w:ins w:id="134" w:author="Microsoft Office User" w:date="2014-03-18T20:16:00Z">
+      <w:ins w:id="135" w:author="Microsoft Office User" w:date="2014-03-18T20:16:00Z">
         <w:r>
           <w:rPr>
             <w:rFonts w:ascii="Times New Roman" w:hAnsi="Times New Roman" w:cs="Times New Roman"/>
@@ -2544,7 +2546,7 @@
             <w:i/>
             <w:sz w:val="24"/>
             <w:szCs w:val="24"/>
-            <w:rPrChange w:id="135" w:author="Microsoft Office User" w:date="2014-03-18T20:10:00Z">
+            <w:rPrChange w:id="136" w:author="Microsoft Office User" w:date="2014-03-18T20:10:00Z">
               <w:rPr>
                 <w:rFonts w:ascii="Times New Roman" w:hAnsi="Times New Roman" w:cs="Times New Roman"/>
                 <w:sz w:val="24"/>
@@ -2561,7 +2563,7 @@
           <w:i/>
           <w:sz w:val="24"/>
           <w:szCs w:val="24"/>
-          <w:rPrChange w:id="136" w:author="Microsoft Office User" w:date="2014-03-18T20:10:00Z">
+          <w:rPrChange w:id="137" w:author="Microsoft Office User" w:date="2014-03-18T20:10:00Z">
             <w:rPr>
               <w:rFonts w:ascii="Times New Roman" w:hAnsi="Times New Roman" w:cs="Times New Roman"/>
               <w:sz w:val="24"/>
@@ -2571,14 +2573,14 @@
         </w:rPr>
         <w:t>alter the sensitivity of pond metabolism to nutrient enrichment?</w:t>
       </w:r>
-      <w:del w:id="137" w:author="Microsoft Office User" w:date="2014-03-18T20:10:00Z">
+      <w:del w:id="138" w:author="Microsoft Office User" w:date="2014-03-18T20:10:00Z">
         <w:r>
           <w:rPr>
             <w:rFonts w:ascii="Times New Roman" w:hAnsi="Times New Roman" w:cs="Times New Roman"/>
             <w:i/>
             <w:sz w:val="24"/>
             <w:szCs w:val="24"/>
-            <w:rPrChange w:id="138" w:author="Microsoft Office User" w:date="2014-03-18T20:10:00Z">
+            <w:rPrChange w:id="139" w:author="Microsoft Office User" w:date="2014-03-18T20:10:00Z">
               <w:rPr>
                 <w:rFonts w:ascii="Times New Roman" w:hAnsi="Times New Roman" w:cs="Times New Roman"/>
                 <w:sz w:val="24"/>
@@ -2595,7 +2597,7 @@
         <w:spacing w:after="0" w:line="240" w:lineRule="auto"/>
         <w:ind w:firstLine="720"/>
         <w:rPr>
-          <w:ins w:id="139" w:author="Microsoft Office User" w:date="2014-03-18T20:10:00Z"/>
+          <w:ins w:id="140" w:author="Microsoft Office User" w:date="2014-03-18T20:10:00Z"/>
           <w:rFonts w:ascii="Times New Roman" w:hAnsi="Times New Roman" w:cs="Times New Roman"/>
           <w:b/>
           <w:sz w:val="24"/>
@@ -2608,14 +2610,14 @@
         <w:spacing w:after="0" w:line="240" w:lineRule="auto"/>
         <w:jc w:val="center"/>
         <w:rPr>
-          <w:del w:id="140" w:author="Microsoft Office User" w:date="2014-03-18T20:10:00Z"/>
+          <w:del w:id="141" w:author="Microsoft Office User" w:date="2014-03-18T20:10:00Z"/>
           <w:rFonts w:ascii="Times New Roman" w:hAnsi="Times New Roman" w:cs="Times New Roman"/>
           <w:b/>
           <w:sz w:val="24"/>
           <w:szCs w:val="24"/>
         </w:rPr>
       </w:pPr>
-      <w:del w:id="141" w:author="Microsoft Office User" w:date="2014-03-18T20:10:00Z">
+      <w:del w:id="142" w:author="Microsoft Office User" w:date="2014-03-18T20:10:00Z">
         <w:r>
           <w:rPr>
             <w:rFonts w:ascii="Times New Roman" w:hAnsi="Times New Roman" w:cs="Times New Roman"/>
@@ -2632,7 +2634,7 @@
         <w:spacing w:after="0" w:line="240" w:lineRule="auto"/>
         <w:ind w:firstLine="720"/>
         <w:rPr>
-          <w:ins w:id="142" w:author="Microsoft Office User" w:date="2014-03-18T20:13:00Z"/>
+          <w:ins w:id="143" w:author="Microsoft Office User" w:date="2014-03-18T20:13:00Z"/>
           <w:rFonts w:ascii="Times New Roman" w:hAnsi="Times New Roman" w:cs="Times New Roman"/>
           <w:sz w:val="24"/>
           <w:szCs w:val="24"/>
@@ -2646,7 +2648,7 @@
         </w:rPr>
         <w:t>To answer these questions, we</w:t>
       </w:r>
-      <w:ins w:id="143" w:author="Microsoft Office User" w:date="2014-03-18T20:13:00Z">
+      <w:ins w:id="144" w:author="Microsoft Office User" w:date="2014-03-18T20:13:00Z">
         <w:r>
           <w:rPr>
             <w:rFonts w:ascii="Times New Roman" w:hAnsi="Times New Roman" w:cs="Times New Roman"/>
@@ -2656,7 +2658,7 @@
           <w:t xml:space="preserve"> developed </w:t>
         </w:r>
       </w:ins>
-      <w:del w:id="144" w:author="Microsoft Office User" w:date="2014-03-18T20:13:00Z">
+      <w:del w:id="145" w:author="Microsoft Office User" w:date="2014-03-18T20:13:00Z">
         <w:r>
           <w:rPr>
             <w:rFonts w:ascii="Times New Roman" w:hAnsi="Times New Roman" w:cs="Times New Roman"/>
@@ -2674,7 +2676,7 @@
         </w:rPr>
         <w:t xml:space="preserve">three </w:t>
       </w:r>
-      <w:del w:id="145" w:author="Microsoft Office User" w:date="2014-03-18T20:13:00Z">
+      <w:del w:id="146" w:author="Microsoft Office User" w:date="2014-03-18T20:13:00Z">
         <w:r>
           <w:rPr>
             <w:rFonts w:ascii="Times New Roman" w:hAnsi="Times New Roman" w:cs="Times New Roman"/>
@@ -2692,7 +2694,7 @@
         </w:rPr>
         <w:t>objectives</w:t>
       </w:r>
-      <w:ins w:id="146" w:author="Microsoft Office User" w:date="2014-03-18T20:23:00Z">
+      <w:ins w:id="147" w:author="Microsoft Office User" w:date="2014-03-18T20:23:00Z">
         <w:r>
           <w:rPr>
             <w:rFonts w:ascii="Times New Roman" w:hAnsi="Times New Roman" w:cs="Times New Roman"/>
@@ -2702,7 +2704,7 @@
           <w:t xml:space="preserve"> and hypotheses</w:t>
         </w:r>
       </w:ins>
-      <w:ins w:id="147" w:author="Microsoft Office User" w:date="2014-03-18T20:13:00Z">
+      <w:ins w:id="148" w:author="Microsoft Office User" w:date="2014-03-18T20:13:00Z">
         <w:r>
           <w:rPr>
             <w:rFonts w:ascii="Times New Roman" w:hAnsi="Times New Roman" w:cs="Times New Roman"/>
@@ -2712,7 +2714,7 @@
           <w:t>.</w:t>
         </w:r>
       </w:ins>
-      <w:del w:id="148" w:author="Microsoft Office User" w:date="2014-03-18T20:15:00Z">
+      <w:del w:id="149" w:author="Microsoft Office User" w:date="2014-03-18T20:15:00Z">
         <w:r>
           <w:rPr>
             <w:rFonts w:ascii="Times New Roman" w:hAnsi="Times New Roman" w:cs="Times New Roman"/>
@@ -2727,12 +2729,12 @@
       <w:pPr>
         <w:spacing w:after="0" w:line="240" w:lineRule="auto"/>
         <w:rPr>
-          <w:ins w:id="149" w:author="Microsoft Office User" w:date="2014-03-18T20:13:00Z"/>
-          <w:rFonts w:ascii="Times New Roman" w:hAnsi="Times New Roman" w:cs="Times New Roman"/>
-          <w:sz w:val="24"/>
-          <w:szCs w:val="24"/>
-        </w:rPr>
-        <w:pPrChange w:id="150" w:author="Microsoft Office User" w:date="2014-03-18T20:13:00Z">
+          <w:ins w:id="150" w:author="Microsoft Office User" w:date="2014-03-18T20:13:00Z"/>
+          <w:rFonts w:ascii="Times New Roman" w:hAnsi="Times New Roman" w:cs="Times New Roman"/>
+          <w:sz w:val="24"/>
+          <w:szCs w:val="24"/>
+        </w:rPr>
+        <w:pPrChange w:id="151" w:author="Microsoft Office User" w:date="2014-03-18T20:13:00Z">
           <w:pPr>
             <w:spacing w:after="0" w:line="240" w:lineRule="auto"/>
             <w:ind w:firstLine="720"/>
@@ -2744,19 +2746,19 @@
       <w:pPr>
         <w:spacing w:after="0" w:line="240" w:lineRule="auto"/>
         <w:rPr>
-          <w:ins w:id="151" w:author="Microsoft Office User" w:date="2014-03-18T20:15:00Z"/>
-          <w:rFonts w:ascii="Times New Roman" w:hAnsi="Times New Roman" w:cs="Times New Roman"/>
-          <w:sz w:val="24"/>
-          <w:szCs w:val="24"/>
-        </w:rPr>
-        <w:pPrChange w:id="152" w:author="Microsoft Office User" w:date="2014-03-18T20:13:00Z">
+          <w:ins w:id="152" w:author="Microsoft Office User" w:date="2014-03-18T20:15:00Z"/>
+          <w:rFonts w:ascii="Times New Roman" w:hAnsi="Times New Roman" w:cs="Times New Roman"/>
+          <w:sz w:val="24"/>
+          <w:szCs w:val="24"/>
+        </w:rPr>
+        <w:pPrChange w:id="153" w:author="Microsoft Office User" w:date="2014-03-18T20:13:00Z">
           <w:pPr>
             <w:spacing w:after="0" w:line="240" w:lineRule="auto"/>
             <w:ind w:firstLine="720"/>
           </w:pPr>
         </w:pPrChange>
       </w:pPr>
-      <w:ins w:id="153" w:author="Microsoft Office User" w:date="2014-03-18T20:13:00Z">
+      <w:ins w:id="154" w:author="Microsoft Office User" w:date="2014-03-18T20:13:00Z">
         <w:r>
           <w:rPr>
             <w:rFonts w:ascii="Times New Roman" w:hAnsi="Times New Roman" w:cs="Times New Roman"/>
@@ -2767,7 +2769,7 @@
           <w:t xml:space="preserve">Objective 1 </w:t>
         </w:r>
       </w:ins>
-      <w:ins w:id="154" w:author="Microsoft Office User" w:date="2014-03-18T20:15:00Z">
+      <w:ins w:id="155" w:author="Microsoft Office User" w:date="2014-03-18T20:15:00Z">
         <w:r>
           <w:rPr>
             <w:rFonts w:ascii="Times New Roman" w:hAnsi="Times New Roman" w:cs="Times New Roman"/>
@@ -2778,7 +2780,7 @@
           <w:t>-</w:t>
         </w:r>
       </w:ins>
-      <w:del w:id="155" w:author="Microsoft Office User" w:date="2014-03-18T20:14:00Z">
+      <w:del w:id="156" w:author="Microsoft Office User" w:date="2014-03-18T20:14:00Z">
         <w:r>
           <w:rPr>
             <w:rFonts w:ascii="Times New Roman" w:hAnsi="Times New Roman" w:cs="Times New Roman"/>
@@ -2788,7 +2790,7 @@
           <w:delText>The first objective is to q</w:delText>
         </w:r>
       </w:del>
-      <w:ins w:id="156" w:author="Microsoft Office User" w:date="2014-03-18T20:14:00Z">
+      <w:ins w:id="157" w:author="Microsoft Office User" w:date="2014-03-18T20:14:00Z">
         <w:r>
           <w:rPr>
             <w:rFonts w:ascii="Times New Roman" w:hAnsi="Times New Roman" w:cs="Times New Roman"/>
@@ -2819,19 +2821,19 @@
       <w:pPr>
         <w:spacing w:after="0" w:line="240" w:lineRule="auto"/>
         <w:rPr>
-          <w:ins w:id="157" w:author="Microsoft Office User" w:date="2014-03-18T20:17:00Z"/>
-          <w:rFonts w:ascii="Times New Roman" w:hAnsi="Times New Roman" w:cs="Times New Roman"/>
-          <w:sz w:val="24"/>
-          <w:szCs w:val="24"/>
-        </w:rPr>
-        <w:pPrChange w:id="158" w:author="Microsoft Office User" w:date="2014-03-18T20:13:00Z">
+          <w:ins w:id="158" w:author="Microsoft Office User" w:date="2014-03-18T20:17:00Z"/>
+          <w:rFonts w:ascii="Times New Roman" w:hAnsi="Times New Roman" w:cs="Times New Roman"/>
+          <w:sz w:val="24"/>
+          <w:szCs w:val="24"/>
+        </w:rPr>
+        <w:pPrChange w:id="159" w:author="Microsoft Office User" w:date="2014-03-18T20:13:00Z">
           <w:pPr>
             <w:spacing w:after="0" w:line="240" w:lineRule="auto"/>
             <w:ind w:firstLine="720"/>
           </w:pPr>
         </w:pPrChange>
       </w:pPr>
-      <w:ins w:id="159" w:author="Microsoft Office User" w:date="2014-03-18T20:15:00Z">
+      <w:ins w:id="160" w:author="Microsoft Office User" w:date="2014-03-18T20:15:00Z">
         <w:r>
           <w:rPr>
             <w:rFonts w:ascii="Times New Roman" w:hAnsi="Times New Roman" w:cs="Times New Roman"/>
@@ -2849,7 +2851,7 @@
         </w:rPr>
         <w:t xml:space="preserve">We </w:t>
       </w:r>
-      <w:del w:id="160" w:author="Microsoft Office User" w:date="2014-03-18T20:15:00Z">
+      <w:del w:id="161" w:author="Microsoft Office User" w:date="2014-03-18T20:15:00Z">
         <w:r>
           <w:rPr>
             <w:rFonts w:ascii="Times New Roman" w:hAnsi="Times New Roman" w:cs="Times New Roman"/>
@@ -2859,7 +2861,7 @@
           <w:delText xml:space="preserve">propose </w:delText>
         </w:r>
       </w:del>
-      <w:ins w:id="161" w:author="Microsoft Office User" w:date="2014-03-18T20:15:00Z">
+      <w:ins w:id="162" w:author="Microsoft Office User" w:date="2014-03-18T20:15:00Z">
         <w:r>
           <w:rPr>
             <w:rFonts w:ascii="Times New Roman" w:hAnsi="Times New Roman" w:cs="Times New Roman"/>
@@ -2877,7 +2879,7 @@
         </w:rPr>
         <w:t xml:space="preserve">that the presence of </w:t>
       </w:r>
-      <w:del w:id="162" w:author="Microsoft Office User" w:date="2014-03-18T20:15:00Z">
+      <w:del w:id="163" w:author="Microsoft Office User" w:date="2014-03-18T20:15:00Z">
         <w:r>
           <w:rPr>
             <w:rFonts w:ascii="Times New Roman" w:hAnsi="Times New Roman" w:cs="Times New Roman"/>
@@ -2887,7 +2889,7 @@
           <w:delText xml:space="preserve">CPOM </w:delText>
         </w:r>
       </w:del>
-      <w:ins w:id="163" w:author="Microsoft Office User" w:date="2014-03-18T20:15:00Z">
+      <w:ins w:id="164" w:author="Microsoft Office User" w:date="2014-03-18T20:15:00Z">
         <w:r>
           <w:rPr>
             <w:rFonts w:ascii="Times New Roman" w:hAnsi="Times New Roman" w:cs="Times New Roman"/>
@@ -2905,7 +2907,7 @@
         </w:rPr>
         <w:t xml:space="preserve">will </w:t>
       </w:r>
-      <w:del w:id="164" w:author="Microsoft Office User" w:date="2014-03-18T20:16:00Z">
+      <w:del w:id="165" w:author="Microsoft Office User" w:date="2014-03-18T20:16:00Z">
         <w:r>
           <w:rPr>
             <w:rFonts w:ascii="Times New Roman" w:hAnsi="Times New Roman" w:cs="Times New Roman"/>
@@ -2923,7 +2925,7 @@
         </w:rPr>
         <w:t xml:space="preserve">increase </w:t>
       </w:r>
-      <w:del w:id="165" w:author="Microsoft Office User" w:date="2014-03-18T20:16:00Z">
+      <w:del w:id="166" w:author="Microsoft Office User" w:date="2014-03-18T20:16:00Z">
         <w:r>
           <w:rPr>
             <w:rFonts w:ascii="Times New Roman" w:hAnsi="Times New Roman" w:cs="Times New Roman"/>
@@ -2941,7 +2943,7 @@
         </w:rPr>
         <w:t xml:space="preserve">the N and P fluxes into the sediments, </w:t>
       </w:r>
-      <w:ins w:id="166" w:author="Microsoft Office User" w:date="2014-03-18T20:16:00Z">
+      <w:ins w:id="167" w:author="Microsoft Office User" w:date="2014-03-18T20:16:00Z">
         <w:r>
           <w:rPr>
             <w:rFonts w:ascii="Times New Roman" w:hAnsi="Times New Roman" w:cs="Times New Roman"/>
@@ -2990,12 +2992,12 @@
       <w:pPr>
         <w:spacing w:after="0" w:line="240" w:lineRule="auto"/>
         <w:rPr>
-          <w:ins w:id="167" w:author="Microsoft Office User" w:date="2014-03-18T20:17:00Z"/>
-          <w:rFonts w:ascii="Times New Roman" w:hAnsi="Times New Roman" w:cs="Times New Roman"/>
-          <w:sz w:val="24"/>
-          <w:szCs w:val="24"/>
-        </w:rPr>
-        <w:pPrChange w:id="168" w:author="Microsoft Office User" w:date="2014-03-18T20:13:00Z">
+          <w:ins w:id="168" w:author="Microsoft Office User" w:date="2014-03-18T20:17:00Z"/>
+          <w:rFonts w:ascii="Times New Roman" w:hAnsi="Times New Roman" w:cs="Times New Roman"/>
+          <w:sz w:val="24"/>
+          <w:szCs w:val="24"/>
+        </w:rPr>
+        <w:pPrChange w:id="169" w:author="Microsoft Office User" w:date="2014-03-18T20:13:00Z">
           <w:pPr>
             <w:spacing w:after="0" w:line="240" w:lineRule="auto"/>
             <w:ind w:firstLine="720"/>
@@ -3007,19 +3009,19 @@
       <w:pPr>
         <w:spacing w:after="0" w:line="240" w:lineRule="auto"/>
         <w:rPr>
-          <w:ins w:id="169" w:author="Microsoft Office User" w:date="2014-03-18T20:18:00Z"/>
-          <w:rFonts w:ascii="Times New Roman" w:hAnsi="Times New Roman" w:cs="Times New Roman"/>
-          <w:sz w:val="24"/>
-          <w:szCs w:val="24"/>
-        </w:rPr>
-        <w:pPrChange w:id="170" w:author="Microsoft Office User" w:date="2014-03-18T20:13:00Z">
+          <w:ins w:id="170" w:author="Microsoft Office User" w:date="2014-03-18T20:18:00Z"/>
+          <w:rFonts w:ascii="Times New Roman" w:hAnsi="Times New Roman" w:cs="Times New Roman"/>
+          <w:sz w:val="24"/>
+          <w:szCs w:val="24"/>
+        </w:rPr>
+        <w:pPrChange w:id="171" w:author="Microsoft Office User" w:date="2014-03-18T20:13:00Z">
           <w:pPr>
             <w:spacing w:after="0" w:line="240" w:lineRule="auto"/>
             <w:ind w:firstLine="720"/>
           </w:pPr>
         </w:pPrChange>
       </w:pPr>
-      <w:ins w:id="171" w:author="Microsoft Office User" w:date="2014-03-18T20:17:00Z">
+      <w:ins w:id="172" w:author="Microsoft Office User" w:date="2014-03-18T20:17:00Z">
         <w:r>
           <w:rPr>
             <w:rFonts w:ascii="Times New Roman" w:hAnsi="Times New Roman" w:cs="Times New Roman"/>
@@ -3030,7 +3032,7 @@
           <w:t xml:space="preserve">Objective 2 - </w:t>
         </w:r>
       </w:ins>
-      <w:del w:id="172" w:author="Microsoft Office User" w:date="2014-03-18T20:17:00Z">
+      <w:del w:id="173" w:author="Microsoft Office User" w:date="2014-03-18T20:17:00Z">
         <w:r>
           <w:rPr>
             <w:rFonts w:ascii="Times New Roman" w:hAnsi="Times New Roman" w:cs="Times New Roman"/>
@@ -3040,7 +3042,7 @@
           <w:delText>The second objective is to q</w:delText>
         </w:r>
       </w:del>
-      <w:ins w:id="173" w:author="Microsoft Office User" w:date="2014-03-18T20:17:00Z">
+      <w:ins w:id="174" w:author="Microsoft Office User" w:date="2014-03-18T20:17:00Z">
         <w:r>
           <w:rPr>
             <w:rFonts w:ascii="Times New Roman" w:hAnsi="Times New Roman" w:cs="Times New Roman"/>
@@ -3058,7 +3060,7 @@
         </w:rPr>
         <w:t xml:space="preserve">uantify </w:t>
       </w:r>
-      <w:del w:id="174" w:author="Microsoft Office User" w:date="2014-03-18T20:18:00Z">
+      <w:del w:id="175" w:author="Microsoft Office User" w:date="2014-03-18T20:18:00Z">
         <w:r>
           <w:rPr>
             <w:rFonts w:ascii="Times New Roman" w:hAnsi="Times New Roman" w:cs="Times New Roman"/>
@@ -3068,7 +3070,7 @@
           <w:delText>the way in which</w:delText>
         </w:r>
       </w:del>
-      <w:ins w:id="175" w:author="Microsoft Office User" w:date="2014-03-18T20:18:00Z">
+      <w:ins w:id="176" w:author="Microsoft Office User" w:date="2014-03-18T20:18:00Z">
         <w:r>
           <w:rPr>
             <w:rFonts w:ascii="Times New Roman" w:hAnsi="Times New Roman" w:cs="Times New Roman"/>
@@ -3086,7 +3088,7 @@
         </w:rPr>
         <w:t xml:space="preserve"> </w:t>
       </w:r>
-      <w:del w:id="176" w:author="Microsoft Office User" w:date="2014-03-18T20:18:00Z">
+      <w:del w:id="177" w:author="Microsoft Office User" w:date="2014-03-18T20:18:00Z">
         <w:r>
           <w:rPr>
             <w:rFonts w:ascii="Times New Roman" w:hAnsi="Times New Roman" w:cs="Times New Roman"/>
@@ -3096,7 +3098,7 @@
           <w:delText xml:space="preserve">CPOM </w:delText>
         </w:r>
       </w:del>
-      <w:ins w:id="177" w:author="Microsoft Office User" w:date="2014-03-18T20:18:00Z">
+      <w:ins w:id="178" w:author="Microsoft Office User" w:date="2014-03-18T20:18:00Z">
         <w:r>
           <w:rPr>
             <w:rFonts w:ascii="Times New Roman" w:hAnsi="Times New Roman" w:cs="Times New Roman"/>
@@ -3119,19 +3121,19 @@
       <w:pPr>
         <w:spacing w:after="0" w:line="240" w:lineRule="auto"/>
         <w:rPr>
-          <w:ins w:id="178" w:author="Microsoft Office User" w:date="2014-03-18T20:17:00Z"/>
-          <w:rFonts w:ascii="Times New Roman" w:hAnsi="Times New Roman" w:cs="Times New Roman"/>
-          <w:sz w:val="24"/>
-          <w:szCs w:val="24"/>
-        </w:rPr>
-        <w:pPrChange w:id="179" w:author="Microsoft Office User" w:date="2014-03-18T20:13:00Z">
+          <w:ins w:id="179" w:author="Microsoft Office User" w:date="2014-03-18T20:17:00Z"/>
+          <w:rFonts w:ascii="Times New Roman" w:hAnsi="Times New Roman" w:cs="Times New Roman"/>
+          <w:sz w:val="24"/>
+          <w:szCs w:val="24"/>
+        </w:rPr>
+        <w:pPrChange w:id="180" w:author="Microsoft Office User" w:date="2014-03-18T20:13:00Z">
           <w:pPr>
             <w:spacing w:after="0" w:line="240" w:lineRule="auto"/>
             <w:ind w:firstLine="720"/>
           </w:pPr>
         </w:pPrChange>
       </w:pPr>
-      <w:ins w:id="180" w:author="Microsoft Office User" w:date="2014-03-18T20:18:00Z">
+      <w:ins w:id="181" w:author="Microsoft Office User" w:date="2014-03-18T20:18:00Z">
         <w:r>
           <w:rPr>
             <w:rFonts w:ascii="Times New Roman" w:hAnsi="Times New Roman" w:cs="Times New Roman"/>
@@ -3157,7 +3159,7 @@
         </w:rPr>
         <w:t xml:space="preserve"> </w:t>
       </w:r>
-      <w:del w:id="181" w:author="Microsoft Office User" w:date="2014-03-18T20:18:00Z">
+      <w:del w:id="182" w:author="Microsoft Office User" w:date="2014-03-18T20:18:00Z">
         <w:r>
           <w:rPr>
             <w:rFonts w:ascii="Times New Roman" w:hAnsi="Times New Roman" w:cs="Times New Roman"/>
@@ -3167,7 +3169,7 @@
           <w:delText xml:space="preserve">CPOM </w:delText>
         </w:r>
       </w:del>
-      <w:ins w:id="182" w:author="Microsoft Office User" w:date="2014-03-18T20:18:00Z">
+      <w:ins w:id="183" w:author="Microsoft Office User" w:date="2014-03-18T20:18:00Z">
         <w:r>
           <w:rPr>
             <w:rFonts w:ascii="Times New Roman" w:hAnsi="Times New Roman" w:cs="Times New Roman"/>
@@ -3185,7 +3187,7 @@
         </w:rPr>
         <w:t>will increase water column bacterial abundance, increase sediment bacterial abundance</w:t>
       </w:r>
-      <w:ins w:id="183" w:author="Microsoft Office User" w:date="2014-03-18T20:18:00Z">
+      <w:ins w:id="184" w:author="Microsoft Office User" w:date="2014-03-18T20:18:00Z">
         <w:r>
           <w:rPr>
             <w:rFonts w:ascii="Times New Roman" w:hAnsi="Times New Roman" w:cs="Times New Roman"/>
@@ -3195,7 +3197,7 @@
           <w:t xml:space="preserve"> due to the release of dissolved organic matter from the decaying leaves</w:t>
         </w:r>
       </w:ins>
-      <w:ins w:id="184" w:author="Microsoft Office User" w:date="2014-03-18T20:19:00Z">
+      <w:ins w:id="185" w:author="Microsoft Office User" w:date="2014-03-18T20:19:00Z">
         <w:r>
           <w:rPr>
             <w:rFonts w:ascii="Times New Roman" w:hAnsi="Times New Roman" w:cs="Times New Roman"/>
@@ -3205,7 +3207,7 @@
           <w:t>,</w:t>
         </w:r>
       </w:ins>
-      <w:ins w:id="185" w:author="Microsoft Office User" w:date="2014-03-18T20:18:00Z">
+      <w:ins w:id="186" w:author="Microsoft Office User" w:date="2014-03-18T20:18:00Z">
         <w:r>
           <w:rPr>
             <w:rFonts w:ascii="Times New Roman" w:hAnsi="Times New Roman" w:cs="Times New Roman"/>
@@ -3215,7 +3217,7 @@
           <w:t xml:space="preserve"> </w:t>
         </w:r>
       </w:ins>
-      <w:del w:id="186" w:author="Microsoft Office User" w:date="2014-03-18T20:19:00Z">
+      <w:del w:id="187" w:author="Microsoft Office User" w:date="2014-03-18T20:19:00Z">
         <w:r>
           <w:rPr>
             <w:rFonts w:ascii="Times New Roman" w:hAnsi="Times New Roman" w:cs="Times New Roman"/>
@@ -3233,7 +3235,7 @@
         </w:rPr>
         <w:t>and increase fungal biomass</w:t>
       </w:r>
-      <w:ins w:id="187" w:author="Microsoft Office User" w:date="2014-03-18T20:19:00Z">
+      <w:ins w:id="188" w:author="Microsoft Office User" w:date="2014-03-18T20:19:00Z">
         <w:r>
           <w:rPr>
             <w:rFonts w:ascii="Times New Roman" w:hAnsi="Times New Roman" w:cs="Times New Roman"/>
@@ -3256,12 +3258,12 @@
       <w:pPr>
         <w:spacing w:after="0" w:line="240" w:lineRule="auto"/>
         <w:rPr>
-          <w:ins w:id="188" w:author="Microsoft Office User" w:date="2014-03-18T20:17:00Z"/>
-          <w:rFonts w:ascii="Times New Roman" w:hAnsi="Times New Roman" w:cs="Times New Roman"/>
-          <w:sz w:val="24"/>
-          <w:szCs w:val="24"/>
-        </w:rPr>
-        <w:pPrChange w:id="189" w:author="Microsoft Office User" w:date="2014-03-18T20:13:00Z">
+          <w:ins w:id="189" w:author="Microsoft Office User" w:date="2014-03-18T20:17:00Z"/>
+          <w:rFonts w:ascii="Times New Roman" w:hAnsi="Times New Roman" w:cs="Times New Roman"/>
+          <w:sz w:val="24"/>
+          <w:szCs w:val="24"/>
+        </w:rPr>
+        <w:pPrChange w:id="190" w:author="Microsoft Office User" w:date="2014-03-18T20:13:00Z">
           <w:pPr>
             <w:spacing w:after="0" w:line="240" w:lineRule="auto"/>
             <w:ind w:firstLine="720"/>
@@ -3273,19 +3275,19 @@
       <w:pPr>
         <w:spacing w:after="0" w:line="240" w:lineRule="auto"/>
         <w:rPr>
-          <w:ins w:id="190" w:author="Microsoft Office User" w:date="2014-03-18T20:19:00Z"/>
-          <w:rFonts w:ascii="Times New Roman" w:hAnsi="Times New Roman" w:cs="Times New Roman"/>
-          <w:sz w:val="24"/>
-          <w:szCs w:val="24"/>
-        </w:rPr>
-        <w:pPrChange w:id="191" w:author="Microsoft Office User" w:date="2014-03-18T20:13:00Z">
+          <w:ins w:id="191" w:author="Microsoft Office User" w:date="2014-03-18T20:19:00Z"/>
+          <w:rFonts w:ascii="Times New Roman" w:hAnsi="Times New Roman" w:cs="Times New Roman"/>
+          <w:sz w:val="24"/>
+          <w:szCs w:val="24"/>
+        </w:rPr>
+        <w:pPrChange w:id="192" w:author="Microsoft Office User" w:date="2014-03-18T20:13:00Z">
           <w:pPr>
             <w:spacing w:after="0" w:line="240" w:lineRule="auto"/>
             <w:ind w:firstLine="720"/>
           </w:pPr>
         </w:pPrChange>
       </w:pPr>
-      <w:ins w:id="192" w:author="Microsoft Office User" w:date="2014-03-18T20:17:00Z">
+      <w:ins w:id="193" w:author="Microsoft Office User" w:date="2014-03-18T20:17:00Z">
         <w:r>
           <w:rPr>
             <w:rFonts w:ascii="Times New Roman" w:hAnsi="Times New Roman" w:cs="Times New Roman"/>
@@ -3296,7 +3298,7 @@
           <w:t xml:space="preserve">Objective 3 - </w:t>
         </w:r>
       </w:ins>
-      <w:del w:id="193" w:author="Microsoft Office User" w:date="2014-03-18T20:18:00Z">
+      <w:del w:id="194" w:author="Microsoft Office User" w:date="2014-03-18T20:18:00Z">
         <w:r>
           <w:rPr>
             <w:rFonts w:ascii="Times New Roman" w:hAnsi="Times New Roman" w:cs="Times New Roman"/>
@@ -3306,7 +3308,7 @@
           <w:delText>The final objective is to qu</w:delText>
         </w:r>
       </w:del>
-      <w:ins w:id="194" w:author="Microsoft Office User" w:date="2014-03-18T20:18:00Z">
+      <w:ins w:id="195" w:author="Microsoft Office User" w:date="2014-03-18T20:18:00Z">
         <w:r>
           <w:rPr>
             <w:rFonts w:ascii="Times New Roman" w:hAnsi="Times New Roman" w:cs="Times New Roman"/>
@@ -3333,14 +3335,14 @@
           <w:sz w:val="24"/>
           <w:szCs w:val="24"/>
         </w:rPr>
-        <w:pPrChange w:id="195" w:author="Microsoft Office User" w:date="2014-03-18T20:13:00Z">
+        <w:pPrChange w:id="196" w:author="Microsoft Office User" w:date="2014-03-18T20:13:00Z">
           <w:pPr>
             <w:spacing w:after="0" w:line="240" w:lineRule="auto"/>
             <w:ind w:firstLine="720"/>
           </w:pPr>
         </w:pPrChange>
       </w:pPr>
-      <w:ins w:id="196" w:author="Microsoft Office User" w:date="2014-03-18T20:19:00Z">
+      <w:ins w:id="197" w:author="Microsoft Office User" w:date="2014-03-18T20:19:00Z">
         <w:r>
           <w:rPr>
             <w:rFonts w:ascii="Times New Roman" w:hAnsi="Times New Roman" w:cs="Times New Roman"/>
@@ -3351,7 +3353,7 @@
           <w:tab/>
         </w:r>
       </w:ins>
-      <w:del w:id="197" w:author="Microsoft Office User" w:date="2014-03-18T20:19:00Z">
+      <w:del w:id="198" w:author="Microsoft Office User" w:date="2014-03-18T20:19:00Z">
         <w:r>
           <w:rPr>
             <w:rFonts w:ascii="Times New Roman" w:hAnsi="Times New Roman" w:cs="Times New Roman"/>
@@ -3361,7 +3363,7 @@
           <w:delText>Our hypothesis is</w:delText>
         </w:r>
       </w:del>
-      <w:ins w:id="198" w:author="Microsoft Office User" w:date="2014-03-18T20:19:00Z">
+      <w:ins w:id="199" w:author="Microsoft Office User" w:date="2014-03-18T20:19:00Z">
         <w:r>
           <w:rPr>
             <w:rFonts w:ascii="Times New Roman" w:hAnsi="Times New Roman" w:cs="Times New Roman"/>
@@ -3379,7 +3381,7 @@
         </w:rPr>
         <w:t xml:space="preserve"> that </w:t>
       </w:r>
-      <w:del w:id="199" w:author="Microsoft Office User" w:date="2014-03-18T20:20:00Z">
+      <w:del w:id="200" w:author="Microsoft Office User" w:date="2014-03-18T20:20:00Z">
         <w:r>
           <w:rPr>
             <w:rFonts w:ascii="Times New Roman" w:hAnsi="Times New Roman" w:cs="Times New Roman"/>
@@ -3389,7 +3391,7 @@
           <w:delText xml:space="preserve">CPOM </w:delText>
         </w:r>
       </w:del>
-      <w:ins w:id="200" w:author="Microsoft Office User" w:date="2014-03-18T20:20:00Z">
+      <w:ins w:id="201" w:author="Microsoft Office User" w:date="2014-03-18T20:20:00Z">
         <w:r>
           <w:rPr>
             <w:rFonts w:ascii="Times New Roman" w:hAnsi="Times New Roman" w:cs="Times New Roman"/>
@@ -3407,7 +3409,7 @@
         </w:rPr>
         <w:t>will increase SOD when the sediments are enriched with N and P</w:t>
       </w:r>
-      <w:ins w:id="201" w:author="Microsoft Office User" w:date="2014-03-18T20:20:00Z">
+      <w:ins w:id="202" w:author="Microsoft Office User" w:date="2014-03-18T20:20:00Z">
         <w:r>
           <w:rPr>
             <w:rFonts w:ascii="Times New Roman" w:hAnsi="Times New Roman" w:cs="Times New Roman"/>
@@ -3417,7 +3419,7 @@
           <w:t xml:space="preserve">, since </w:t>
         </w:r>
       </w:ins>
-      <w:ins w:id="202" w:author="Microsoft Office User" w:date="2014-03-18T20:21:00Z">
+      <w:ins w:id="203" w:author="Microsoft Office User" w:date="2014-03-18T20:21:00Z">
         <w:r>
           <w:rPr>
             <w:rFonts w:ascii="Times New Roman" w:hAnsi="Times New Roman" w:cs="Times New Roman"/>
@@ -3427,7 +3429,7 @@
           <w:t xml:space="preserve">litter associated </w:t>
         </w:r>
       </w:ins>
-      <w:ins w:id="203" w:author="Microsoft Office User" w:date="2014-03-18T20:20:00Z">
+      <w:ins w:id="204" w:author="Microsoft Office User" w:date="2014-03-18T20:20:00Z">
         <w:r>
           <w:rPr>
             <w:rFonts w:ascii="Times New Roman" w:hAnsi="Times New Roman" w:cs="Times New Roman"/>
@@ -3437,7 +3439,7 @@
           <w:t>fungi have been shown to be</w:t>
         </w:r>
       </w:ins>
-      <w:ins w:id="204" w:author="Microsoft Office User" w:date="2014-03-18T20:21:00Z">
+      <w:ins w:id="205" w:author="Microsoft Office User" w:date="2014-03-18T20:21:00Z">
         <w:r>
           <w:rPr>
             <w:rFonts w:ascii="Times New Roman" w:hAnsi="Times New Roman" w:cs="Times New Roman"/>
@@ -3461,14 +3463,14 @@
         <w:spacing w:after="0" w:line="240" w:lineRule="auto"/>
         <w:jc w:val="center"/>
         <w:rPr>
-          <w:del w:id="205" w:author="Microsoft Office User" w:date="2014-03-18T20:12:00Z"/>
+          <w:del w:id="206" w:author="Microsoft Office User" w:date="2014-03-18T20:12:00Z"/>
           <w:rFonts w:ascii="Times New Roman" w:hAnsi="Times New Roman" w:cs="Times New Roman"/>
           <w:b/>
           <w:sz w:val="24"/>
           <w:szCs w:val="24"/>
         </w:rPr>
       </w:pPr>
-      <w:del w:id="206" w:author="Microsoft Office User" w:date="2014-03-18T20:12:00Z">
+      <w:del w:id="207" w:author="Microsoft Office User" w:date="2014-03-18T20:12:00Z">
         <w:r>
           <w:rPr>
             <w:rFonts w:ascii="Times New Roman" w:hAnsi="Times New Roman" w:cs="Times New Roman"/>
@@ -3484,13 +3486,13 @@
       <w:pPr>
         <w:spacing w:after="0" w:line="240" w:lineRule="auto"/>
         <w:rPr>
-          <w:del w:id="207" w:author="Microsoft Office User" w:date="2014-03-18T20:12:00Z"/>
-          <w:rFonts w:ascii="Times New Roman" w:hAnsi="Times New Roman" w:cs="Times New Roman"/>
-          <w:sz w:val="24"/>
-          <w:szCs w:val="24"/>
-        </w:rPr>
-      </w:pPr>
-      <w:del w:id="208" w:author="Microsoft Office User" w:date="2014-03-18T20:12:00Z">
+          <w:del w:id="208" w:author="Microsoft Office User" w:date="2014-03-18T20:12:00Z"/>
+          <w:rFonts w:ascii="Times New Roman" w:hAnsi="Times New Roman" w:cs="Times New Roman"/>
+          <w:sz w:val="24"/>
+          <w:szCs w:val="24"/>
+        </w:rPr>
+      </w:pPr>
+      <w:del w:id="209" w:author="Microsoft Office User" w:date="2014-03-18T20:12:00Z">
         <w:r>
           <w:rPr>
             <w:rFonts w:ascii="Times New Roman" w:hAnsi="Times New Roman" w:cs="Times New Roman"/>
@@ -3505,7 +3507,7 @@
       <w:pPr>
         <w:spacing w:after="0" w:line="240" w:lineRule="auto"/>
         <w:rPr>
-          <w:del w:id="209" w:author="Microsoft Office User" w:date="2014-03-18T20:12:00Z"/>
+          <w:del w:id="210" w:author="Microsoft Office User" w:date="2014-03-18T20:12:00Z"/>
           <w:rFonts w:ascii="Times New Roman" w:hAnsi="Times New Roman" w:cs="Times New Roman"/>
           <w:sz w:val="24"/>
           <w:szCs w:val="24"/>
@@ -3691,7 +3693,7 @@
         <w:spacing w:after="0" w:line="240" w:lineRule="auto"/>
         <w:jc w:val="center"/>
         <w:rPr>
-          <w:del w:id="210" w:author="Microsoft Office User" w:date="2014-03-18T20:37:00Z"/>
+          <w:del w:id="211" w:author="Microsoft Office User" w:date="2014-03-18T20:37:00Z"/>
           <w:rFonts w:ascii="Times New Roman" w:hAnsi="Times New Roman" w:cs="Times New Roman"/>
           <w:b/>
           <w:sz w:val="24"/>
@@ -3699,7 +3701,7 @@
           <w:u w:val="single"/>
         </w:rPr>
       </w:pPr>
-      <w:del w:id="211" w:author="Microsoft Office User" w:date="2014-03-18T20:37:00Z">
+      <w:del w:id="212" w:author="Microsoft Office User" w:date="2014-03-18T20:37:00Z">
         <w:r>
           <w:rPr>
             <w:rFonts w:ascii="Times New Roman" w:hAnsi="Times New Roman" w:cs="Times New Roman"/>
@@ -3717,14 +3719,14 @@
         <w:spacing w:after="0" w:line="240" w:lineRule="auto"/>
         <w:jc w:val="center"/>
         <w:rPr>
-          <w:ins w:id="212" w:author="Microsoft Office User" w:date="2014-03-18T20:23:00Z"/>
+          <w:ins w:id="213" w:author="Microsoft Office User" w:date="2014-03-18T20:23:00Z"/>
           <w:rFonts w:ascii="Times New Roman" w:hAnsi="Times New Roman" w:cs="Times New Roman"/>
           <w:b/>
           <w:sz w:val="24"/>
           <w:szCs w:val="24"/>
         </w:rPr>
       </w:pPr>
-      <w:del w:id="213" w:author="Microsoft Office User" w:date="2014-03-18T20:37:00Z">
+      <w:del w:id="214" w:author="Microsoft Office User" w:date="2014-03-18T20:37:00Z">
         <w:r>
           <w:rPr>
             <w:rFonts w:ascii="Times New Roman" w:hAnsi="Times New Roman" w:cs="Times New Roman"/>
@@ -3744,7 +3746,7 @@
           <w:delText>eatments and Response Variables</w:delText>
         </w:r>
       </w:del>
-      <w:ins w:id="214" w:author="Microsoft Office User" w:date="2014-03-18T20:37:00Z">
+      <w:ins w:id="215" w:author="Microsoft Office User" w:date="2014-03-18T20:37:00Z">
         <w:r>
           <w:rPr>
             <w:rFonts w:ascii="Times New Roman" w:hAnsi="Times New Roman" w:cs="Times New Roman"/>
@@ -3762,13 +3764,13 @@
         <w:spacing w:after="0" w:line="240" w:lineRule="auto"/>
         <w:ind w:firstLine="720"/>
         <w:rPr>
-          <w:ins w:id="215" w:author="Microsoft Office User" w:date="2014-03-18T20:49:00Z"/>
-          <w:rFonts w:ascii="Times New Roman" w:hAnsi="Times New Roman" w:cs="Times New Roman"/>
-          <w:sz w:val="24"/>
-          <w:szCs w:val="24"/>
-        </w:rPr>
-      </w:pPr>
-      <w:ins w:id="216" w:author="Microsoft Office User" w:date="2014-03-18T20:36:00Z">
+          <w:ins w:id="216" w:author="Microsoft Office User" w:date="2014-03-18T20:49:00Z"/>
+          <w:rFonts w:ascii="Times New Roman" w:hAnsi="Times New Roman" w:cs="Times New Roman"/>
+          <w:sz w:val="24"/>
+          <w:szCs w:val="24"/>
+        </w:rPr>
+      </w:pPr>
+      <w:ins w:id="217" w:author="Microsoft Office User" w:date="2014-03-18T20:36:00Z">
         <w:r>
           <w:rPr>
             <w:rFonts w:ascii="Times New Roman" w:hAnsi="Times New Roman" w:cs="Times New Roman"/>
@@ -3778,7 +3780,7 @@
           <w:t xml:space="preserve">We propose a single </w:t>
         </w:r>
       </w:ins>
-      <w:ins w:id="217" w:author="Microsoft Office User" w:date="2014-03-18T20:44:00Z">
+      <w:ins w:id="218" w:author="Microsoft Office User" w:date="2014-03-18T20:44:00Z">
         <w:r>
           <w:rPr>
             <w:rFonts w:ascii="Times New Roman" w:hAnsi="Times New Roman" w:cs="Times New Roman"/>
@@ -3788,7 +3790,7 @@
           <w:t xml:space="preserve">laboratory </w:t>
         </w:r>
       </w:ins>
-      <w:ins w:id="218" w:author="Microsoft Office User" w:date="2014-03-18T20:36:00Z">
+      <w:ins w:id="219" w:author="Microsoft Office User" w:date="2014-03-18T20:36:00Z">
         <w:r>
           <w:rPr>
             <w:rFonts w:ascii="Times New Roman" w:hAnsi="Times New Roman" w:cs="Times New Roman"/>
@@ -3798,7 +3800,7 @@
           <w:t xml:space="preserve">experiment to address </w:t>
         </w:r>
       </w:ins>
-      <w:ins w:id="219" w:author="Microsoft Office User" w:date="2014-03-18T20:37:00Z">
+      <w:ins w:id="220" w:author="Microsoft Office User" w:date="2014-03-18T20:37:00Z">
         <w:r>
           <w:rPr>
             <w:rFonts w:ascii="Times New Roman" w:hAnsi="Times New Roman" w:cs="Times New Roman"/>
@@ -3808,7 +3810,7 @@
           <w:t xml:space="preserve">the research questions </w:t>
         </w:r>
       </w:ins>
-      <w:ins w:id="220" w:author="Microsoft Office User" w:date="2014-03-18T20:38:00Z">
+      <w:ins w:id="221" w:author="Microsoft Office User" w:date="2014-03-18T20:38:00Z">
         <w:r>
           <w:rPr>
             <w:rFonts w:ascii="Times New Roman" w:hAnsi="Times New Roman" w:cs="Times New Roman"/>
@@ -3818,7 +3820,7 @@
           <w:t xml:space="preserve">and objectives. </w:t>
         </w:r>
       </w:ins>
-      <w:ins w:id="221" w:author="Microsoft Office User" w:date="2014-03-18T20:45:00Z">
+      <w:ins w:id="222" w:author="Microsoft Office User" w:date="2014-03-18T20:45:00Z">
         <w:r>
           <w:rPr>
             <w:rFonts w:ascii="Times New Roman" w:hAnsi="Times New Roman" w:cs="Times New Roman"/>
@@ -3828,7 +3830,7 @@
           <w:t xml:space="preserve">The experimental set-up will consist of </w:t>
         </w:r>
       </w:ins>
-      <w:ins w:id="222" w:author="Microsoft Office User" w:date="2014-03-18T20:47:00Z">
+      <w:ins w:id="223" w:author="Microsoft Office User" w:date="2014-03-18T20:47:00Z">
         <w:r>
           <w:rPr>
             <w:rFonts w:ascii="Times New Roman" w:hAnsi="Times New Roman" w:cs="Times New Roman"/>
@@ -3838,9 +3840,9 @@
           <w:t xml:space="preserve">300 ml septum topped glass jars will be filled with approximately 4 cm </w:t>
         </w:r>
       </w:ins>
-      <w:moveToRangeStart w:id="223" w:author="Microsoft Office User" w:date="2014-03-18T20:46:00Z" w:name="move256794909"/>
-      <w:moveTo w:id="224" w:author="Microsoft Office User" w:date="2014-03-18T20:46:00Z">
-        <w:del w:id="225" w:author="Microsoft Office User" w:date="2014-03-18T20:46:00Z">
+      <w:moveToRangeStart w:id="224" w:author="Microsoft Office User" w:date="2014-03-18T20:46:00Z" w:name="move256794909"/>
+      <w:moveTo w:id="225" w:author="Microsoft Office User" w:date="2014-03-18T20:46:00Z">
+        <w:del w:id="226" w:author="Microsoft Office User" w:date="2014-03-18T20:46:00Z">
           <w:r>
             <w:rPr>
               <w:rFonts w:ascii="Times New Roman" w:hAnsi="Times New Roman" w:cs="Times New Roman"/>
@@ -3850,7 +3852,7 @@
             <w:delText>W</w:delText>
           </w:r>
         </w:del>
-        <w:del w:id="226" w:author="Microsoft Office User" w:date="2014-03-18T20:47:00Z">
+        <w:del w:id="227" w:author="Microsoft Office User" w:date="2014-03-18T20:47:00Z">
           <w:r>
             <w:rPr>
               <w:rFonts w:ascii="Times New Roman" w:hAnsi="Times New Roman" w:cs="Times New Roman"/>
@@ -3868,7 +3870,7 @@
           </w:rPr>
           <w:t xml:space="preserve">sediment </w:t>
         </w:r>
-        <w:del w:id="227" w:author="Microsoft Office User" w:date="2014-03-18T20:47:00Z">
+        <w:del w:id="228" w:author="Microsoft Office User" w:date="2014-03-18T20:47:00Z">
           <w:r>
             <w:rPr>
               <w:rFonts w:ascii="Times New Roman" w:hAnsi="Times New Roman" w:cs="Times New Roman"/>
@@ -3878,7 +3880,7 @@
             <w:delText xml:space="preserve">samples </w:delText>
           </w:r>
         </w:del>
-        <w:del w:id="228" w:author="Microsoft Office User" w:date="2014-03-18T20:46:00Z">
+        <w:del w:id="229" w:author="Microsoft Office User" w:date="2014-03-18T20:46:00Z">
           <w:r>
             <w:rPr>
               <w:rFonts w:ascii="Times New Roman" w:hAnsi="Times New Roman" w:cs="Times New Roman"/>
@@ -3896,7 +3898,7 @@
           </w:rPr>
           <w:t xml:space="preserve">collected from a local, man-made pond. </w:t>
         </w:r>
-        <w:del w:id="229" w:author="Microsoft Office User" w:date="2014-03-18T20:48:00Z">
+        <w:del w:id="230" w:author="Microsoft Office User" w:date="2014-03-18T20:48:00Z">
           <w:r>
             <w:rPr>
               <w:rFonts w:ascii="Times New Roman" w:hAnsi="Times New Roman" w:cs="Times New Roman"/>
@@ -3907,7 +3909,7 @@
           </w:r>
         </w:del>
       </w:moveTo>
-      <w:ins w:id="230" w:author="Microsoft Office User" w:date="2014-03-18T20:48:00Z">
+      <w:ins w:id="231" w:author="Microsoft Office User" w:date="2014-03-18T20:48:00Z">
         <w:r>
           <w:rPr>
             <w:rFonts w:ascii="Times New Roman" w:hAnsi="Times New Roman" w:cs="Times New Roman"/>
@@ -3917,7 +3919,7 @@
           <w:t>T</w:t>
         </w:r>
       </w:ins>
-      <w:moveTo w:id="231" w:author="Microsoft Office User" w:date="2014-03-18T20:46:00Z">
+      <w:moveTo w:id="232" w:author="Microsoft Office User" w:date="2014-03-18T20:46:00Z">
         <w:r>
           <w:rPr>
             <w:rFonts w:ascii="Times New Roman" w:hAnsi="Times New Roman" w:cs="Times New Roman"/>
@@ -3926,7 +3928,7 @@
           </w:rPr>
           <w:t xml:space="preserve">he sediment samples will be run through a 250 </w:t>
         </w:r>
-        <w:del w:id="232" w:author="Microsoft Office User" w:date="2014-03-18T20:48:00Z">
+        <w:del w:id="233" w:author="Microsoft Office User" w:date="2014-03-18T20:48:00Z">
           <w:r>
             <w:rPr>
               <w:rFonts w:ascii="Times New Roman" w:hAnsi="Times New Roman" w:cs="Times New Roman"/>
@@ -3938,7 +3940,7 @@
         </w:del>
       </w:moveTo>
       <w:proofErr w:type="spellStart"/>
-      <w:ins w:id="233" w:author="Microsoft Office User" w:date="2014-03-18T20:48:00Z">
+      <w:ins w:id="234" w:author="Microsoft Office User" w:date="2014-03-18T20:48:00Z">
         <w:r>
           <w:rPr>
             <w:rFonts w:ascii="Lucida Grande" w:hAnsi="Lucida Grande" w:cs="Lucida Grande"/>
@@ -3957,8 +3959,8 @@
         </w:r>
       </w:ins>
       <w:proofErr w:type="spellEnd"/>
-      <w:moveTo w:id="234" w:author="Microsoft Office User" w:date="2014-03-18T20:46:00Z">
-        <w:del w:id="235" w:author="Microsoft Office User" w:date="2014-03-18T20:48:00Z">
+      <w:moveTo w:id="235" w:author="Microsoft Office User" w:date="2014-03-18T20:46:00Z">
+        <w:del w:id="236" w:author="Microsoft Office User" w:date="2014-03-18T20:48:00Z">
           <w:r>
             <w:rPr>
               <w:rFonts w:ascii="Times New Roman" w:hAnsi="Times New Roman" w:cs="Times New Roman"/>
@@ -3976,7 +3978,7 @@
           </w:rPr>
           <w:t xml:space="preserve"> mesh </w:t>
         </w:r>
-        <w:del w:id="236" w:author="Microsoft Office User" w:date="2014-03-18T20:49:00Z">
+        <w:del w:id="237" w:author="Microsoft Office User" w:date="2014-03-18T20:49:00Z">
           <w:r>
             <w:rPr>
               <w:rFonts w:ascii="Times New Roman" w:hAnsi="Times New Roman" w:cs="Times New Roman"/>
@@ -3987,7 +3989,7 @@
           </w:r>
         </w:del>
       </w:moveTo>
-      <w:ins w:id="237" w:author="Microsoft Office User" w:date="2014-03-18T20:49:00Z">
+      <w:ins w:id="238" w:author="Microsoft Office User" w:date="2014-03-18T20:49:00Z">
         <w:r>
           <w:rPr>
             <w:rFonts w:ascii="Times New Roman" w:hAnsi="Times New Roman" w:cs="Times New Roman"/>
@@ -3997,7 +3999,7 @@
           <w:t>sieve</w:t>
         </w:r>
       </w:ins>
-      <w:moveTo w:id="238" w:author="Microsoft Office User" w:date="2014-03-18T20:46:00Z">
+      <w:moveTo w:id="239" w:author="Microsoft Office User" w:date="2014-03-18T20:46:00Z">
         <w:r>
           <w:rPr>
             <w:rFonts w:ascii="Times New Roman" w:hAnsi="Times New Roman" w:cs="Times New Roman"/>
@@ -4006,7 +4008,7 @@
           </w:rPr>
           <w:t xml:space="preserve"> to remove any </w:t>
         </w:r>
-        <w:del w:id="239" w:author="Microsoft Office User" w:date="2014-03-18T20:49:00Z">
+        <w:del w:id="240" w:author="Microsoft Office User" w:date="2014-03-18T20:49:00Z">
           <w:r>
             <w:rPr>
               <w:rFonts w:ascii="Times New Roman" w:hAnsi="Times New Roman" w:cs="Times New Roman"/>
@@ -4017,7 +4019,7 @@
           </w:r>
         </w:del>
       </w:moveTo>
-      <w:ins w:id="240" w:author="Microsoft Office User" w:date="2014-03-18T20:49:00Z">
+      <w:ins w:id="241" w:author="Microsoft Office User" w:date="2014-03-18T20:49:00Z">
         <w:r>
           <w:rPr>
             <w:rFonts w:ascii="Times New Roman" w:hAnsi="Times New Roman" w:cs="Times New Roman"/>
@@ -4027,7 +4029,7 @@
           <w:t>terrestrial leaf litter</w:t>
         </w:r>
       </w:ins>
-      <w:moveTo w:id="241" w:author="Microsoft Office User" w:date="2014-03-18T20:46:00Z">
+      <w:moveTo w:id="242" w:author="Microsoft Office User" w:date="2014-03-18T20:46:00Z">
         <w:r>
           <w:rPr>
             <w:rFonts w:ascii="Times New Roman" w:hAnsi="Times New Roman" w:cs="Times New Roman"/>
@@ -4054,7 +4056,7 @@
           </w:rPr>
           <w:t xml:space="preserve"> that may be present. </w:t>
         </w:r>
-        <w:del w:id="242" w:author="Microsoft Office User" w:date="2014-03-18T20:49:00Z">
+        <w:del w:id="243" w:author="Microsoft Office User" w:date="2014-03-18T20:49:00Z">
           <w:r>
             <w:rPr>
               <w:rFonts w:ascii="Times New Roman" w:hAnsi="Times New Roman" w:cs="Times New Roman"/>
@@ -4064,7 +4066,7 @@
             <w:delText xml:space="preserve">By running the sediments through the strainer, we should be left with only SOM, which will be a necessary component later in the experiment. Next, </w:delText>
           </w:r>
         </w:del>
-        <w:del w:id="243" w:author="Microsoft Office User" w:date="2014-03-18T20:47:00Z">
+        <w:del w:id="244" w:author="Microsoft Office User" w:date="2014-03-18T20:47:00Z">
           <w:r>
             <w:rPr>
               <w:rFonts w:ascii="Times New Roman" w:hAnsi="Times New Roman" w:cs="Times New Roman"/>
@@ -4074,7 +4076,7 @@
             <w:delText xml:space="preserve">300 ml septum topped glass jars will be filled with approximately four cm </w:delText>
           </w:r>
         </w:del>
-        <w:del w:id="244" w:author="Microsoft Office User" w:date="2014-03-18T20:49:00Z">
+        <w:del w:id="245" w:author="Microsoft Office User" w:date="2014-03-18T20:49:00Z">
           <w:r>
             <w:rPr>
               <w:rFonts w:ascii="Times New Roman" w:hAnsi="Times New Roman" w:cs="Times New Roman"/>
@@ -4099,13 +4101,13 @@
         <w:spacing w:after="0" w:line="240" w:lineRule="auto"/>
         <w:ind w:firstLine="720"/>
         <w:rPr>
-          <w:ins w:id="245" w:author="Microsoft Office User" w:date="2014-03-18T20:51:00Z"/>
-          <w:rFonts w:ascii="Times New Roman" w:hAnsi="Times New Roman" w:cs="Times New Roman"/>
-          <w:sz w:val="24"/>
-          <w:szCs w:val="24"/>
-        </w:rPr>
-      </w:pPr>
-      <w:moveTo w:id="246" w:author="Microsoft Office User" w:date="2014-03-18T20:46:00Z">
+          <w:ins w:id="246" w:author="Microsoft Office User" w:date="2014-03-18T20:51:00Z"/>
+          <w:rFonts w:ascii="Times New Roman" w:hAnsi="Times New Roman" w:cs="Times New Roman"/>
+          <w:sz w:val="24"/>
+          <w:szCs w:val="24"/>
+        </w:rPr>
+      </w:pPr>
+      <w:moveTo w:id="247" w:author="Microsoft Office User" w:date="2014-03-18T20:46:00Z">
         <w:r>
           <w:rPr>
             <w:rFonts w:ascii="Times New Roman" w:hAnsi="Times New Roman" w:cs="Times New Roman"/>
@@ -4114,7 +4116,7 @@
           </w:rPr>
           <w:t xml:space="preserve">To create the </w:t>
         </w:r>
-        <w:del w:id="247" w:author="Microsoft Office User" w:date="2014-03-18T20:50:00Z">
+        <w:del w:id="248" w:author="Microsoft Office User" w:date="2014-03-18T20:50:00Z">
           <w:r>
             <w:rPr>
               <w:rFonts w:ascii="Times New Roman" w:hAnsi="Times New Roman" w:cs="Times New Roman"/>
@@ -4125,7 +4127,7 @@
           </w:r>
         </w:del>
       </w:moveTo>
-      <w:ins w:id="248" w:author="Microsoft Office User" w:date="2014-03-18T20:50:00Z">
+      <w:ins w:id="249" w:author="Microsoft Office User" w:date="2014-03-18T20:50:00Z">
         <w:r>
           <w:rPr>
             <w:rFonts w:ascii="Times New Roman" w:hAnsi="Times New Roman" w:cs="Times New Roman"/>
@@ -4135,7 +4137,7 @@
           <w:t>terrestrial leaf litter</w:t>
         </w:r>
       </w:ins>
-      <w:moveTo w:id="249" w:author="Microsoft Office User" w:date="2014-03-18T20:46:00Z">
+      <w:moveTo w:id="250" w:author="Microsoft Office User" w:date="2014-03-18T20:46:00Z">
         <w:r>
           <w:rPr>
             <w:rFonts w:ascii="Times New Roman" w:hAnsi="Times New Roman" w:cs="Times New Roman"/>
@@ -4144,7 +4146,7 @@
           </w:rPr>
           <w:t xml:space="preserve"> </w:t>
         </w:r>
-        <w:del w:id="250" w:author="Microsoft Office User" w:date="2014-03-18T20:50:00Z">
+        <w:del w:id="251" w:author="Microsoft Office User" w:date="2014-03-18T20:50:00Z">
           <w:r>
             <w:rPr>
               <w:rFonts w:ascii="Times New Roman" w:hAnsi="Times New Roman" w:cs="Times New Roman"/>
@@ -4155,7 +4157,7 @@
           </w:r>
         </w:del>
       </w:moveTo>
-      <w:ins w:id="251" w:author="Microsoft Office User" w:date="2014-03-18T20:50:00Z">
+      <w:ins w:id="252" w:author="Microsoft Office User" w:date="2014-03-18T20:50:00Z">
         <w:r>
           <w:rPr>
             <w:rFonts w:ascii="Times New Roman" w:hAnsi="Times New Roman" w:cs="Times New Roman"/>
@@ -4165,7 +4167,7 @@
           <w:t>treatments</w:t>
         </w:r>
       </w:ins>
-      <w:moveTo w:id="252" w:author="Microsoft Office User" w:date="2014-03-18T20:46:00Z">
+      <w:moveTo w:id="253" w:author="Microsoft Office User" w:date="2014-03-18T20:46:00Z">
         <w:r>
           <w:rPr>
             <w:rFonts w:ascii="Times New Roman" w:hAnsi="Times New Roman" w:cs="Times New Roman"/>
@@ -4175,7 +4177,7 @@
           <w:t xml:space="preserve">, 0.5 mg of </w:t>
         </w:r>
       </w:moveTo>
-      <w:ins w:id="253" w:author="Microsoft Office User" w:date="2014-03-18T20:50:00Z">
+      <w:ins w:id="254" w:author="Microsoft Office User" w:date="2014-03-18T20:50:00Z">
         <w:r>
           <w:rPr>
             <w:rFonts w:ascii="Times New Roman" w:hAnsi="Times New Roman" w:cs="Times New Roman"/>
@@ -4185,7 +4187,7 @@
           <w:t xml:space="preserve">senescent </w:t>
         </w:r>
       </w:ins>
-      <w:moveTo w:id="254" w:author="Microsoft Office User" w:date="2014-03-18T20:46:00Z">
+      <w:moveTo w:id="255" w:author="Microsoft Office User" w:date="2014-03-18T20:46:00Z">
         <w:r>
           <w:rPr>
             <w:rFonts w:ascii="Times New Roman" w:hAnsi="Times New Roman" w:cs="Times New Roman"/>
@@ -4195,7 +4197,7 @@
           <w:t>tulip poplar lea</w:t>
         </w:r>
       </w:moveTo>
-      <w:ins w:id="255" w:author="Microsoft Office User" w:date="2014-03-18T20:50:00Z">
+      <w:ins w:id="256" w:author="Microsoft Office User" w:date="2014-03-18T20:50:00Z">
         <w:r>
           <w:rPr>
             <w:rFonts w:ascii="Times New Roman" w:hAnsi="Times New Roman" w:cs="Times New Roman"/>
@@ -4205,8 +4207,8 @@
           <w:t>f disks</w:t>
         </w:r>
       </w:ins>
-      <w:moveTo w:id="256" w:author="Microsoft Office User" w:date="2014-03-18T20:46:00Z">
-        <w:del w:id="257" w:author="Microsoft Office User" w:date="2014-03-18T20:50:00Z">
+      <w:moveTo w:id="257" w:author="Microsoft Office User" w:date="2014-03-18T20:46:00Z">
+        <w:del w:id="258" w:author="Microsoft Office User" w:date="2014-03-18T20:50:00Z">
           <w:r>
             <w:rPr>
               <w:rFonts w:ascii="Times New Roman" w:hAnsi="Times New Roman" w:cs="Times New Roman"/>
@@ -4225,7 +4227,7 @@
           <w:t xml:space="preserve"> will be added to the sediment surface. </w:t>
         </w:r>
       </w:moveTo>
-      <w:ins w:id="258" w:author="Microsoft Office User" w:date="2014-03-18T20:51:00Z">
+      <w:ins w:id="259" w:author="Microsoft Office User" w:date="2014-03-18T20:51:00Z">
         <w:r>
           <w:rPr>
             <w:rFonts w:ascii="Times New Roman" w:hAnsi="Times New Roman" w:cs="Times New Roman"/>
@@ -4241,14 +4243,14 @@
         <w:spacing w:after="0" w:line="240" w:lineRule="auto"/>
         <w:ind w:firstLine="720"/>
         <w:rPr>
-          <w:ins w:id="259" w:author="Microsoft Office User" w:date="2014-03-18T21:12:00Z"/>
-          <w:rFonts w:ascii="Times New Roman" w:hAnsi="Times New Roman" w:cs="Times New Roman"/>
-          <w:sz w:val="24"/>
-          <w:szCs w:val="24"/>
-        </w:rPr>
-      </w:pPr>
-      <w:moveTo w:id="260" w:author="Microsoft Office User" w:date="2014-03-18T20:46:00Z">
-        <w:del w:id="261" w:author="Microsoft Office User" w:date="2014-03-18T20:51:00Z">
+          <w:ins w:id="260" w:author="Microsoft Office User" w:date="2014-03-18T21:12:00Z"/>
+          <w:rFonts w:ascii="Times New Roman" w:hAnsi="Times New Roman" w:cs="Times New Roman"/>
+          <w:sz w:val="24"/>
+          <w:szCs w:val="24"/>
+        </w:rPr>
+      </w:pPr>
+      <w:moveTo w:id="261" w:author="Microsoft Office User" w:date="2014-03-18T20:46:00Z">
+        <w:del w:id="262" w:author="Microsoft Office User" w:date="2014-03-18T20:51:00Z">
           <w:r>
             <w:rPr>
               <w:rFonts w:ascii="Times New Roman" w:hAnsi="Times New Roman" w:cs="Times New Roman"/>
@@ -4267,7 +4269,7 @@
           </w:rPr>
           <w:t xml:space="preserve">The </w:t>
         </w:r>
-        <w:del w:id="262" w:author="Microsoft Office User" w:date="2014-03-18T20:52:00Z">
+        <w:del w:id="263" w:author="Microsoft Office User" w:date="2014-03-18T20:52:00Z">
           <w:r>
             <w:rPr>
               <w:rFonts w:ascii="Times New Roman" w:hAnsi="Times New Roman" w:cs="Times New Roman"/>
@@ -4278,7 +4280,7 @@
           </w:r>
         </w:del>
       </w:moveTo>
-      <w:ins w:id="263" w:author="Microsoft Office User" w:date="2014-03-18T20:52:00Z">
+      <w:ins w:id="264" w:author="Microsoft Office User" w:date="2014-03-18T20:52:00Z">
         <w:r>
           <w:rPr>
             <w:rFonts w:ascii="Times New Roman" w:hAnsi="Times New Roman" w:cs="Times New Roman"/>
@@ -4288,7 +4290,7 @@
           <w:t>nutrient addition</w:t>
         </w:r>
       </w:ins>
-      <w:moveTo w:id="264" w:author="Microsoft Office User" w:date="2014-03-18T20:46:00Z">
+      <w:moveTo w:id="265" w:author="Microsoft Office User" w:date="2014-03-18T20:46:00Z">
         <w:r>
           <w:rPr>
             <w:rFonts w:ascii="Times New Roman" w:hAnsi="Times New Roman" w:cs="Times New Roman"/>
@@ -4297,7 +4299,7 @@
           </w:rPr>
           <w:t xml:space="preserve"> treatment</w:t>
         </w:r>
-        <w:del w:id="265" w:author="Microsoft Office User" w:date="2014-03-18T20:52:00Z">
+        <w:del w:id="266" w:author="Microsoft Office User" w:date="2014-03-18T20:52:00Z">
           <w:r>
             <w:rPr>
               <w:rFonts w:ascii="Times New Roman" w:hAnsi="Times New Roman" w:cs="Times New Roman"/>
@@ -4321,31 +4323,6 @@
             <w:sz w:val="24"/>
             <w:szCs w:val="24"/>
             <w:vertAlign w:val="subscript"/>
-            <w:rPrChange w:id="266" w:author="Microsoft Office User" w:date="2014-03-18T20:53:00Z">
-              <w:rPr>
-                <w:rFonts w:ascii="Times New Roman" w:hAnsi="Times New Roman" w:cs="Times New Roman"/>
-                <w:sz w:val="24"/>
-                <w:szCs w:val="24"/>
-              </w:rPr>
-            </w:rPrChange>
-          </w:rPr>
-          <w:t>3</w:t>
-        </w:r>
-        <w:proofErr w:type="gramEnd"/>
-        <w:r>
-          <w:rPr>
-            <w:rFonts w:ascii="Times New Roman" w:hAnsi="Times New Roman" w:cs="Times New Roman"/>
-            <w:sz w:val="24"/>
-            <w:szCs w:val="24"/>
-          </w:rPr>
-          <w:t xml:space="preserve"> and PO</w:t>
-        </w:r>
-        <w:r>
-          <w:rPr>
-            <w:rFonts w:ascii="Times New Roman" w:hAnsi="Times New Roman" w:cs="Times New Roman"/>
-            <w:sz w:val="24"/>
-            <w:szCs w:val="24"/>
-            <w:vertAlign w:val="subscript"/>
             <w:rPrChange w:id="267" w:author="Microsoft Office User" w:date="2014-03-18T20:53:00Z">
               <w:rPr>
                 <w:rFonts w:ascii="Times New Roman" w:hAnsi="Times New Roman" w:cs="Times New Roman"/>
@@ -4354,6 +4331,31 @@
               </w:rPr>
             </w:rPrChange>
           </w:rPr>
+          <w:t>3</w:t>
+        </w:r>
+        <w:proofErr w:type="gramEnd"/>
+        <w:r>
+          <w:rPr>
+            <w:rFonts w:ascii="Times New Roman" w:hAnsi="Times New Roman" w:cs="Times New Roman"/>
+            <w:sz w:val="24"/>
+            <w:szCs w:val="24"/>
+          </w:rPr>
+          <w:t xml:space="preserve"> and PO</w:t>
+        </w:r>
+        <w:r>
+          <w:rPr>
+            <w:rFonts w:ascii="Times New Roman" w:hAnsi="Times New Roman" w:cs="Times New Roman"/>
+            <w:sz w:val="24"/>
+            <w:szCs w:val="24"/>
+            <w:vertAlign w:val="subscript"/>
+            <w:rPrChange w:id="268" w:author="Microsoft Office User" w:date="2014-03-18T20:53:00Z">
+              <w:rPr>
+                <w:rFonts w:ascii="Times New Roman" w:hAnsi="Times New Roman" w:cs="Times New Roman"/>
+                <w:sz w:val="24"/>
+                <w:szCs w:val="24"/>
+              </w:rPr>
+            </w:rPrChange>
+          </w:rPr>
           <w:t>4</w:t>
         </w:r>
         <w:r>
@@ -4364,7 +4366,7 @@
           </w:rPr>
           <w:t xml:space="preserve"> at </w:t>
         </w:r>
-        <w:del w:id="268" w:author="Microsoft Office User" w:date="2014-03-18T20:53:00Z">
+        <w:del w:id="269" w:author="Microsoft Office User" w:date="2014-03-18T20:53:00Z">
           <w:r>
             <w:rPr>
               <w:rFonts w:ascii="Times New Roman" w:hAnsi="Times New Roman" w:cs="Times New Roman"/>
@@ -4375,7 +4377,7 @@
           </w:r>
         </w:del>
       </w:moveTo>
-      <w:ins w:id="269" w:author="Microsoft Office User" w:date="2014-03-18T20:53:00Z">
+      <w:ins w:id="270" w:author="Microsoft Office User" w:date="2014-03-18T20:53:00Z">
         <w:r>
           <w:rPr>
             <w:rFonts w:ascii="Times New Roman" w:hAnsi="Times New Roman" w:cs="Times New Roman"/>
@@ -4385,7 +4387,7 @@
           <w:t>twice</w:t>
         </w:r>
       </w:ins>
-      <w:moveTo w:id="270" w:author="Microsoft Office User" w:date="2014-03-18T20:46:00Z">
+      <w:moveTo w:id="271" w:author="Microsoft Office User" w:date="2014-03-18T20:46:00Z">
         <w:r>
           <w:rPr>
             <w:rFonts w:ascii="Times New Roman" w:hAnsi="Times New Roman" w:cs="Times New Roman"/>
@@ -4395,7 +4397,7 @@
           <w:t xml:space="preserve"> the concentration seen in the original water samples from the pond</w:t>
         </w:r>
       </w:moveTo>
-      <w:ins w:id="271" w:author="Microsoft Office User" w:date="2014-03-18T20:54:00Z">
+      <w:ins w:id="272" w:author="Microsoft Office User" w:date="2014-03-18T20:54:00Z">
         <w:r>
           <w:rPr>
             <w:rFonts w:ascii="Times New Roman" w:hAnsi="Times New Roman" w:cs="Times New Roman"/>
@@ -4415,7 +4417,7 @@
         </w:r>
       </w:ins>
       <w:proofErr w:type="spellEnd"/>
-      <w:ins w:id="272" w:author="Microsoft Office User" w:date="2014-03-18T20:53:00Z">
+      <w:ins w:id="273" w:author="Microsoft Office User" w:date="2014-03-18T20:53:00Z">
         <w:r>
           <w:rPr>
             <w:rFonts w:ascii="Times New Roman" w:hAnsi="Times New Roman" w:cs="Times New Roman"/>
@@ -4425,7 +4427,7 @@
           <w:t xml:space="preserve">.  The terrestrial </w:t>
         </w:r>
       </w:ins>
-      <w:ins w:id="273" w:author="Microsoft Office User" w:date="2014-03-18T20:55:00Z">
+      <w:ins w:id="274" w:author="Microsoft Office User" w:date="2014-03-18T20:55:00Z">
         <w:r>
           <w:rPr>
             <w:rFonts w:ascii="Times New Roman" w:hAnsi="Times New Roman" w:cs="Times New Roman"/>
@@ -4441,7 +4443,7 @@
         <w:spacing w:after="0" w:line="240" w:lineRule="auto"/>
         <w:ind w:firstLine="720"/>
         <w:rPr>
-          <w:ins w:id="274" w:author="Microsoft Office User" w:date="2014-03-18T21:12:00Z"/>
+          <w:ins w:id="275" w:author="Microsoft Office User" w:date="2014-03-18T21:12:00Z"/>
           <w:rFonts w:ascii="Times New Roman" w:hAnsi="Times New Roman" w:cs="Times New Roman"/>
           <w:sz w:val="24"/>
           <w:szCs w:val="24"/>
@@ -4452,19 +4454,19 @@
       <w:pPr>
         <w:spacing w:after="0" w:line="240" w:lineRule="auto"/>
         <w:rPr>
-          <w:ins w:id="275" w:author="Microsoft Office User" w:date="2014-03-18T20:56:00Z"/>
-          <w:rFonts w:ascii="Times New Roman" w:hAnsi="Times New Roman" w:cs="Times New Roman"/>
-          <w:sz w:val="24"/>
-          <w:szCs w:val="24"/>
-        </w:rPr>
-        <w:pPrChange w:id="276" w:author="Microsoft Office User" w:date="2014-03-18T21:12:00Z">
+          <w:ins w:id="276" w:author="Microsoft Office User" w:date="2014-03-18T20:56:00Z"/>
+          <w:rFonts w:ascii="Times New Roman" w:hAnsi="Times New Roman" w:cs="Times New Roman"/>
+          <w:sz w:val="24"/>
+          <w:szCs w:val="24"/>
+        </w:rPr>
+        <w:pPrChange w:id="277" w:author="Microsoft Office User" w:date="2014-03-18T21:12:00Z">
           <w:pPr>
             <w:spacing w:after="0" w:line="240" w:lineRule="auto"/>
             <w:ind w:firstLine="720"/>
           </w:pPr>
         </w:pPrChange>
       </w:pPr>
-      <w:ins w:id="277" w:author="Microsoft Office User" w:date="2014-03-18T21:12:00Z">
+      <w:ins w:id="278" w:author="Microsoft Office User" w:date="2014-03-18T21:12:00Z">
         <w:r>
           <w:rPr>
             <w:rFonts w:ascii="Times New Roman" w:hAnsi="Times New Roman" w:cs="Times New Roman"/>
@@ -4492,7 +4494,7 @@
           <w:t xml:space="preserve"> Rows indicate the levels of the terrestrial leaf litter treatment, columns indicate the levels of the nutrient addition treatment and the cells indicate the </w:t>
         </w:r>
       </w:ins>
-      <w:ins w:id="278" w:author="Microsoft Office User" w:date="2014-03-18T21:13:00Z">
+      <w:ins w:id="279" w:author="Microsoft Office User" w:date="2014-03-18T21:13:00Z">
         <w:r>
           <w:rPr>
             <w:rFonts w:ascii="Times New Roman" w:hAnsi="Times New Roman" w:cs="Times New Roman"/>
@@ -4502,7 +4504,7 @@
           <w:t xml:space="preserve">number of </w:t>
         </w:r>
       </w:ins>
-      <w:ins w:id="279" w:author="Microsoft Office User" w:date="2014-03-18T21:12:00Z">
+      <w:ins w:id="280" w:author="Microsoft Office User" w:date="2014-03-18T21:12:00Z">
         <w:r>
           <w:rPr>
             <w:rFonts w:ascii="Times New Roman" w:hAnsi="Times New Roman" w:cs="Times New Roman"/>
@@ -4512,7 +4514,7 @@
           <w:t xml:space="preserve">replicate </w:t>
         </w:r>
       </w:ins>
-      <w:ins w:id="280" w:author="Microsoft Office User" w:date="2014-03-18T21:13:00Z">
+      <w:ins w:id="281" w:author="Microsoft Office User" w:date="2014-03-18T21:13:00Z">
         <w:r>
           <w:rPr>
             <w:rFonts w:ascii="Times New Roman" w:hAnsi="Times New Roman" w:cs="Times New Roman"/>
@@ -4522,7 +4524,7 @@
           <w:t xml:space="preserve">jars in each </w:t>
         </w:r>
       </w:ins>
-      <w:ins w:id="281" w:author="Microsoft Office User" w:date="2014-03-18T21:14:00Z">
+      <w:ins w:id="282" w:author="Microsoft Office User" w:date="2014-03-18T21:14:00Z">
         <w:r>
           <w:rPr>
             <w:rFonts w:ascii="Times New Roman" w:hAnsi="Times New Roman" w:cs="Times New Roman"/>
@@ -4538,7 +4540,7 @@
         <w:tblStyle w:val="LightList"/>
         <w:tblW w:w="0" w:type="auto"/>
         <w:tblLook w:val="04A0" w:firstRow="1" w:lastRow="0" w:firstColumn="1" w:lastColumn="0" w:noHBand="0" w:noVBand="1"/>
-        <w:tblPrChange w:id="282" w:author="Microsoft Office User" w:date="2014-03-18T21:01:00Z">
+        <w:tblPrChange w:id="283" w:author="Microsoft Office User" w:date="2014-03-18T21:01:00Z">
           <w:tblPr>
             <w:tblStyle w:val="LightShading"/>
             <w:tblW w:w="0" w:type="auto"/>
@@ -4550,7 +4552,7 @@
         <w:gridCol w:w="3192"/>
         <w:gridCol w:w="3192"/>
         <w:gridCol w:w="3192"/>
-        <w:tblGridChange w:id="283">
+        <w:tblGridChange w:id="284">
           <w:tblGrid>
             <w:gridCol w:w="3192"/>
             <w:gridCol w:w="3192"/>
@@ -4561,13 +4563,13 @@
       <w:tr>
         <w:trPr>
           <w:cnfStyle w:val="100000000000" w:firstRow="1" w:lastRow="0" w:firstColumn="0" w:lastColumn="0" w:oddVBand="0" w:evenVBand="0" w:oddHBand="0" w:evenHBand="0" w:firstRowFirstColumn="0" w:firstRowLastColumn="0" w:lastRowFirstColumn="0" w:lastRowLastColumn="0"/>
-          <w:ins w:id="284" w:author="Microsoft Office User" w:date="2014-03-18T20:57:00Z"/>
+          <w:ins w:id="285" w:author="Microsoft Office User" w:date="2014-03-18T20:57:00Z"/>
         </w:trPr>
         <w:tc>
           <w:tcPr>
             <w:cnfStyle w:val="001000000000" w:firstRow="0" w:lastRow="0" w:firstColumn="1" w:lastColumn="0" w:oddVBand="0" w:evenVBand="0" w:oddHBand="0" w:evenHBand="0" w:firstRowFirstColumn="0" w:firstRowLastColumn="0" w:lastRowFirstColumn="0" w:lastRowLastColumn="0"/>
             <w:tcW w:w="3192" w:type="dxa"/>
-            <w:tcPrChange w:id="285" w:author="Microsoft Office User" w:date="2014-03-18T21:01:00Z">
+            <w:tcPrChange w:id="286" w:author="Microsoft Office User" w:date="2014-03-18T21:01:00Z">
               <w:tcPr>
                 <w:tcW w:w="3192" w:type="dxa"/>
               </w:tcPr>
@@ -4577,7 +4579,7 @@
             <w:pPr>
               <w:cnfStyle w:val="101000000000" w:firstRow="1" w:lastRow="0" w:firstColumn="1" w:lastColumn="0" w:oddVBand="0" w:evenVBand="0" w:oddHBand="0" w:evenHBand="0" w:firstRowFirstColumn="0" w:firstRowLastColumn="0" w:lastRowFirstColumn="0" w:lastRowLastColumn="0"/>
               <w:rPr>
-                <w:ins w:id="286" w:author="Microsoft Office User" w:date="2014-03-18T20:57:00Z"/>
+                <w:ins w:id="287" w:author="Microsoft Office User" w:date="2014-03-18T20:57:00Z"/>
                 <w:rFonts w:ascii="Times New Roman" w:hAnsi="Times New Roman" w:cs="Times New Roman"/>
                 <w:sz w:val="24"/>
                 <w:szCs w:val="24"/>
@@ -4588,7 +4590,7 @@
         <w:tc>
           <w:tcPr>
             <w:tcW w:w="3192" w:type="dxa"/>
-            <w:tcPrChange w:id="287" w:author="Microsoft Office User" w:date="2014-03-18T21:01:00Z">
+            <w:tcPrChange w:id="288" w:author="Microsoft Office User" w:date="2014-03-18T21:01:00Z">
               <w:tcPr>
                 <w:tcW w:w="3192" w:type="dxa"/>
               </w:tcPr>
@@ -4599,7 +4601,7 @@
               <w:jc w:val="center"/>
               <w:cnfStyle w:val="100000000000" w:firstRow="1" w:lastRow="0" w:firstColumn="0" w:lastColumn="0" w:oddVBand="0" w:evenVBand="0" w:oddHBand="0" w:evenHBand="0" w:firstRowFirstColumn="0" w:firstRowLastColumn="0" w:lastRowFirstColumn="0" w:lastRowLastColumn="0"/>
               <w:rPr>
-                <w:ins w:id="288" w:author="Microsoft Office User" w:date="2014-03-18T20:57:00Z"/>
+                <w:ins w:id="289" w:author="Microsoft Office User" w:date="2014-03-18T20:57:00Z"/>
                 <w:rFonts w:ascii="Times New Roman" w:hAnsi="Times New Roman" w:cs="Times New Roman"/>
                 <w:b w:val="0"/>
                 <w:bCs w:val="0"/>
@@ -4607,14 +4609,14 @@
                 <w:sz w:val="24"/>
                 <w:szCs w:val="24"/>
               </w:rPr>
-              <w:pPrChange w:id="289" w:author="Microsoft Office User" w:date="2014-03-18T21:01:00Z">
+              <w:pPrChange w:id="290" w:author="Microsoft Office User" w:date="2014-03-18T21:01:00Z">
                 <w:pPr>
                   <w:spacing w:after="160" w:line="259" w:lineRule="auto"/>
                   <w:cnfStyle w:val="100000000000" w:firstRow="1" w:lastRow="0" w:firstColumn="0" w:lastColumn="0" w:oddVBand="0" w:evenVBand="0" w:oddHBand="0" w:evenHBand="0" w:firstRowFirstColumn="0" w:firstRowLastColumn="0" w:lastRowFirstColumn="0" w:lastRowLastColumn="0"/>
                 </w:pPr>
               </w:pPrChange>
             </w:pPr>
-            <w:ins w:id="290" w:author="Microsoft Office User" w:date="2014-03-18T20:58:00Z">
+            <w:ins w:id="291" w:author="Microsoft Office User" w:date="2014-03-18T20:58:00Z">
               <w:r>
                 <w:rPr>
                   <w:rFonts w:ascii="Times New Roman" w:hAnsi="Times New Roman" w:cs="Times New Roman"/>
@@ -4629,7 +4631,7 @@
         <w:tc>
           <w:tcPr>
             <w:tcW w:w="3192" w:type="dxa"/>
-            <w:tcPrChange w:id="291" w:author="Microsoft Office User" w:date="2014-03-18T21:01:00Z">
+            <w:tcPrChange w:id="292" w:author="Microsoft Office User" w:date="2014-03-18T21:01:00Z">
               <w:tcPr>
                 <w:tcW w:w="3192" w:type="dxa"/>
               </w:tcPr>
@@ -4640,7 +4642,7 @@
               <w:jc w:val="center"/>
               <w:cnfStyle w:val="100000000000" w:firstRow="1" w:lastRow="0" w:firstColumn="0" w:lastColumn="0" w:oddVBand="0" w:evenVBand="0" w:oddHBand="0" w:evenHBand="0" w:firstRowFirstColumn="0" w:firstRowLastColumn="0" w:lastRowFirstColumn="0" w:lastRowLastColumn="0"/>
               <w:rPr>
-                <w:ins w:id="292" w:author="Microsoft Office User" w:date="2014-03-18T20:57:00Z"/>
+                <w:ins w:id="293" w:author="Microsoft Office User" w:date="2014-03-18T20:57:00Z"/>
                 <w:rFonts w:ascii="Times New Roman" w:hAnsi="Times New Roman" w:cs="Times New Roman"/>
                 <w:b w:val="0"/>
                 <w:bCs w:val="0"/>
@@ -4648,14 +4650,14 @@
                 <w:sz w:val="24"/>
                 <w:szCs w:val="24"/>
               </w:rPr>
-              <w:pPrChange w:id="293" w:author="Microsoft Office User" w:date="2014-03-18T21:01:00Z">
+              <w:pPrChange w:id="294" w:author="Microsoft Office User" w:date="2014-03-18T21:01:00Z">
                 <w:pPr>
                   <w:spacing w:after="160" w:line="259" w:lineRule="auto"/>
                   <w:cnfStyle w:val="100000000000" w:firstRow="1" w:lastRow="0" w:firstColumn="0" w:lastColumn="0" w:oddVBand="0" w:evenVBand="0" w:oddHBand="0" w:evenHBand="0" w:firstRowFirstColumn="0" w:firstRowLastColumn="0" w:lastRowFirstColumn="0" w:lastRowLastColumn="0"/>
                 </w:pPr>
               </w:pPrChange>
             </w:pPr>
-            <w:ins w:id="294" w:author="Microsoft Office User" w:date="2014-03-18T20:58:00Z">
+            <w:ins w:id="295" w:author="Microsoft Office User" w:date="2014-03-18T20:58:00Z">
               <w:r>
                 <w:rPr>
                   <w:rFonts w:ascii="Times New Roman" w:hAnsi="Times New Roman" w:cs="Times New Roman"/>
@@ -4670,7 +4672,7 @@
       </w:tr>
       <w:tr>
         <w:tblPrEx>
-          <w:tblPrExChange w:id="295" w:author="Microsoft Office User" w:date="2014-03-18T21:01:00Z">
+          <w:tblPrExChange w:id="296" w:author="Microsoft Office User" w:date="2014-03-18T21:01:00Z">
             <w:tblPrEx>
               <w:tblBorders>
                 <w:top w:val="single" w:sz="8" w:space="0" w:color="4472C4" w:themeColor="accent5"/>
@@ -4681,13 +4683,13 @@
         </w:tblPrEx>
         <w:trPr>
           <w:cnfStyle w:val="000000100000" w:firstRow="0" w:lastRow="0" w:firstColumn="0" w:lastColumn="0" w:oddVBand="0" w:evenVBand="0" w:oddHBand="1" w:evenHBand="0" w:firstRowFirstColumn="0" w:firstRowLastColumn="0" w:lastRowFirstColumn="0" w:lastRowLastColumn="0"/>
-          <w:ins w:id="296" w:author="Microsoft Office User" w:date="2014-03-18T20:57:00Z"/>
+          <w:ins w:id="297" w:author="Microsoft Office User" w:date="2014-03-18T20:57:00Z"/>
         </w:trPr>
         <w:tc>
           <w:tcPr>
             <w:cnfStyle w:val="001000000000" w:firstRow="0" w:lastRow="0" w:firstColumn="1" w:lastColumn="0" w:oddVBand="0" w:evenVBand="0" w:oddHBand="0" w:evenHBand="0" w:firstRowFirstColumn="0" w:firstRowLastColumn="0" w:lastRowFirstColumn="0" w:lastRowLastColumn="0"/>
             <w:tcW w:w="3192" w:type="dxa"/>
-            <w:tcPrChange w:id="297" w:author="Microsoft Office User" w:date="2014-03-18T21:01:00Z">
+            <w:tcPrChange w:id="298" w:author="Microsoft Office User" w:date="2014-03-18T21:01:00Z">
               <w:tcPr>
                 <w:tcW w:w="3192" w:type="dxa"/>
               </w:tcPr>
@@ -4697,13 +4699,13 @@
             <w:pPr>
               <w:cnfStyle w:val="001000100000" w:firstRow="0" w:lastRow="0" w:firstColumn="1" w:lastColumn="0" w:oddVBand="0" w:evenVBand="0" w:oddHBand="1" w:evenHBand="0" w:firstRowFirstColumn="0" w:firstRowLastColumn="0" w:lastRowFirstColumn="0" w:lastRowLastColumn="0"/>
               <w:rPr>
-                <w:ins w:id="298" w:author="Microsoft Office User" w:date="2014-03-18T20:57:00Z"/>
+                <w:ins w:id="299" w:author="Microsoft Office User" w:date="2014-03-18T20:57:00Z"/>
                 <w:rFonts w:ascii="Times New Roman" w:hAnsi="Times New Roman" w:cs="Times New Roman"/>
                 <w:sz w:val="24"/>
                 <w:szCs w:val="24"/>
               </w:rPr>
             </w:pPr>
-            <w:ins w:id="299" w:author="Microsoft Office User" w:date="2014-03-18T20:58:00Z">
+            <w:ins w:id="300" w:author="Microsoft Office User" w:date="2014-03-18T20:58:00Z">
               <w:r>
                 <w:rPr>
                   <w:rFonts w:ascii="Times New Roman" w:hAnsi="Times New Roman" w:cs="Times New Roman"/>
@@ -4718,7 +4720,7 @@
         <w:tc>
           <w:tcPr>
             <w:tcW w:w="3192" w:type="dxa"/>
-            <w:tcPrChange w:id="300" w:author="Microsoft Office User" w:date="2014-03-18T21:01:00Z">
+            <w:tcPrChange w:id="301" w:author="Microsoft Office User" w:date="2014-03-18T21:01:00Z">
               <w:tcPr>
                 <w:tcW w:w="3192" w:type="dxa"/>
               </w:tcPr>
@@ -4729,19 +4731,19 @@
               <w:jc w:val="center"/>
               <w:cnfStyle w:val="000000100000" w:firstRow="0" w:lastRow="0" w:firstColumn="0" w:lastColumn="0" w:oddVBand="0" w:evenVBand="0" w:oddHBand="1" w:evenHBand="0" w:firstRowFirstColumn="0" w:firstRowLastColumn="0" w:lastRowFirstColumn="0" w:lastRowLastColumn="0"/>
               <w:rPr>
-                <w:ins w:id="301" w:author="Microsoft Office User" w:date="2014-03-18T20:57:00Z"/>
+                <w:ins w:id="302" w:author="Microsoft Office User" w:date="2014-03-18T20:57:00Z"/>
                 <w:rFonts w:ascii="Times New Roman" w:hAnsi="Times New Roman" w:cs="Times New Roman"/>
                 <w:sz w:val="24"/>
                 <w:szCs w:val="24"/>
               </w:rPr>
-              <w:pPrChange w:id="302" w:author="Microsoft Office User" w:date="2014-03-18T21:01:00Z">
+              <w:pPrChange w:id="303" w:author="Microsoft Office User" w:date="2014-03-18T21:01:00Z">
                 <w:pPr>
                   <w:spacing w:after="160" w:line="259" w:lineRule="auto"/>
                   <w:cnfStyle w:val="000000100000" w:firstRow="0" w:lastRow="0" w:firstColumn="0" w:lastColumn="0" w:oddVBand="0" w:evenVBand="0" w:oddHBand="1" w:evenHBand="0" w:firstRowFirstColumn="0" w:firstRowLastColumn="0" w:lastRowFirstColumn="0" w:lastRowLastColumn="0"/>
                 </w:pPr>
               </w:pPrChange>
             </w:pPr>
-            <w:ins w:id="303" w:author="Microsoft Office User" w:date="2014-03-18T20:58:00Z">
+            <w:ins w:id="304" w:author="Microsoft Office User" w:date="2014-03-18T20:58:00Z">
               <w:r>
                 <w:rPr>
                   <w:rFonts w:ascii="Times New Roman" w:hAnsi="Times New Roman" w:cs="Times New Roman"/>
@@ -4756,7 +4758,7 @@
         <w:tc>
           <w:tcPr>
             <w:tcW w:w="3192" w:type="dxa"/>
-            <w:tcPrChange w:id="304" w:author="Microsoft Office User" w:date="2014-03-18T21:01:00Z">
+            <w:tcPrChange w:id="305" w:author="Microsoft Office User" w:date="2014-03-18T21:01:00Z">
               <w:tcPr>
                 <w:tcW w:w="3192" w:type="dxa"/>
               </w:tcPr>
@@ -4767,19 +4769,19 @@
               <w:jc w:val="center"/>
               <w:cnfStyle w:val="000000100000" w:firstRow="0" w:lastRow="0" w:firstColumn="0" w:lastColumn="0" w:oddVBand="0" w:evenVBand="0" w:oddHBand="1" w:evenHBand="0" w:firstRowFirstColumn="0" w:firstRowLastColumn="0" w:lastRowFirstColumn="0" w:lastRowLastColumn="0"/>
               <w:rPr>
-                <w:ins w:id="305" w:author="Microsoft Office User" w:date="2014-03-18T20:57:00Z"/>
+                <w:ins w:id="306" w:author="Microsoft Office User" w:date="2014-03-18T20:57:00Z"/>
                 <w:rFonts w:ascii="Times New Roman" w:hAnsi="Times New Roman" w:cs="Times New Roman"/>
                 <w:sz w:val="24"/>
                 <w:szCs w:val="24"/>
               </w:rPr>
-              <w:pPrChange w:id="306" w:author="Microsoft Office User" w:date="2014-03-18T21:01:00Z">
+              <w:pPrChange w:id="307" w:author="Microsoft Office User" w:date="2014-03-18T21:01:00Z">
                 <w:pPr>
                   <w:spacing w:after="160" w:line="259" w:lineRule="auto"/>
                   <w:cnfStyle w:val="000000100000" w:firstRow="0" w:lastRow="0" w:firstColumn="0" w:lastColumn="0" w:oddVBand="0" w:evenVBand="0" w:oddHBand="1" w:evenHBand="0" w:firstRowFirstColumn="0" w:firstRowLastColumn="0" w:lastRowFirstColumn="0" w:lastRowLastColumn="0"/>
                 </w:pPr>
               </w:pPrChange>
             </w:pPr>
-            <w:ins w:id="307" w:author="Microsoft Office User" w:date="2014-03-18T20:58:00Z">
+            <w:ins w:id="308" w:author="Microsoft Office User" w:date="2014-03-18T20:58:00Z">
               <w:r>
                 <w:rPr>
                   <w:rFonts w:ascii="Times New Roman" w:hAnsi="Times New Roman" w:cs="Times New Roman"/>
@@ -4794,7 +4796,7 @@
       </w:tr>
       <w:tr>
         <w:trPr>
-          <w:ins w:id="308" w:author="Microsoft Office User" w:date="2014-03-18T20:57:00Z"/>
+          <w:ins w:id="309" w:author="Microsoft Office User" w:date="2014-03-18T20:57:00Z"/>
         </w:trPr>
         <w:tc>
           <w:tcPr>
@@ -4804,20 +4806,20 @@
           <w:p>
             <w:pPr>
               <w:rPr>
-                <w:ins w:id="309" w:author="Microsoft Office User" w:date="2014-03-18T20:57:00Z"/>
+                <w:ins w:id="310" w:author="Microsoft Office User" w:date="2014-03-18T20:57:00Z"/>
                 <w:rFonts w:ascii="Times New Roman" w:hAnsi="Times New Roman" w:cs="Times New Roman"/>
                 <w:b w:val="0"/>
                 <w:bCs w:val="0"/>
                 <w:sz w:val="24"/>
                 <w:szCs w:val="24"/>
               </w:rPr>
-              <w:pPrChange w:id="310" w:author="Microsoft Office User" w:date="2014-03-18T21:01:00Z">
+              <w:pPrChange w:id="311" w:author="Microsoft Office User" w:date="2014-03-18T21:01:00Z">
                 <w:pPr>
                   <w:spacing w:after="160" w:line="259" w:lineRule="auto"/>
                 </w:pPr>
               </w:pPrChange>
             </w:pPr>
-            <w:ins w:id="311" w:author="Microsoft Office User" w:date="2014-03-18T20:58:00Z">
+            <w:ins w:id="312" w:author="Microsoft Office User" w:date="2014-03-18T20:58:00Z">
               <w:r>
                 <w:rPr>
                   <w:rFonts w:ascii="Times New Roman" w:hAnsi="Times New Roman" w:cs="Times New Roman"/>
@@ -4838,19 +4840,19 @@
               <w:jc w:val="center"/>
               <w:cnfStyle w:val="000000000000" w:firstRow="0" w:lastRow="0" w:firstColumn="0" w:lastColumn="0" w:oddVBand="0" w:evenVBand="0" w:oddHBand="0" w:evenHBand="0" w:firstRowFirstColumn="0" w:firstRowLastColumn="0" w:lastRowFirstColumn="0" w:lastRowLastColumn="0"/>
               <w:rPr>
-                <w:ins w:id="312" w:author="Microsoft Office User" w:date="2014-03-18T20:57:00Z"/>
+                <w:ins w:id="313" w:author="Microsoft Office User" w:date="2014-03-18T20:57:00Z"/>
                 <w:rFonts w:ascii="Times New Roman" w:hAnsi="Times New Roman" w:cs="Times New Roman"/>
                 <w:sz w:val="24"/>
                 <w:szCs w:val="24"/>
               </w:rPr>
-              <w:pPrChange w:id="313" w:author="Microsoft Office User" w:date="2014-03-18T21:01:00Z">
+              <w:pPrChange w:id="314" w:author="Microsoft Office User" w:date="2014-03-18T21:01:00Z">
                 <w:pPr>
                   <w:spacing w:after="160" w:line="259" w:lineRule="auto"/>
                   <w:cnfStyle w:val="000000000000" w:firstRow="0" w:lastRow="0" w:firstColumn="0" w:lastColumn="0" w:oddVBand="0" w:evenVBand="0" w:oddHBand="0" w:evenHBand="0" w:firstRowFirstColumn="0" w:firstRowLastColumn="0" w:lastRowFirstColumn="0" w:lastRowLastColumn="0"/>
                 </w:pPr>
               </w:pPrChange>
             </w:pPr>
-            <w:ins w:id="314" w:author="Microsoft Office User" w:date="2014-03-18T20:58:00Z">
+            <w:ins w:id="315" w:author="Microsoft Office User" w:date="2014-03-18T20:58:00Z">
               <w:r>
                 <w:rPr>
                   <w:rFonts w:ascii="Times New Roman" w:hAnsi="Times New Roman" w:cs="Times New Roman"/>
@@ -4871,19 +4873,19 @@
               <w:jc w:val="center"/>
               <w:cnfStyle w:val="000000000000" w:firstRow="0" w:lastRow="0" w:firstColumn="0" w:lastColumn="0" w:oddVBand="0" w:evenVBand="0" w:oddHBand="0" w:evenHBand="0" w:firstRowFirstColumn="0" w:firstRowLastColumn="0" w:lastRowFirstColumn="0" w:lastRowLastColumn="0"/>
               <w:rPr>
-                <w:ins w:id="315" w:author="Microsoft Office User" w:date="2014-03-18T20:57:00Z"/>
+                <w:ins w:id="316" w:author="Microsoft Office User" w:date="2014-03-18T20:57:00Z"/>
                 <w:rFonts w:ascii="Times New Roman" w:hAnsi="Times New Roman" w:cs="Times New Roman"/>
                 <w:sz w:val="24"/>
                 <w:szCs w:val="24"/>
               </w:rPr>
-              <w:pPrChange w:id="316" w:author="Microsoft Office User" w:date="2014-03-18T21:01:00Z">
+              <w:pPrChange w:id="317" w:author="Microsoft Office User" w:date="2014-03-18T21:01:00Z">
                 <w:pPr>
                   <w:spacing w:after="160" w:line="259" w:lineRule="auto"/>
                   <w:cnfStyle w:val="000000000000" w:firstRow="0" w:lastRow="0" w:firstColumn="0" w:lastColumn="0" w:oddVBand="0" w:evenVBand="0" w:oddHBand="0" w:evenHBand="0" w:firstRowFirstColumn="0" w:firstRowLastColumn="0" w:lastRowFirstColumn="0" w:lastRowLastColumn="0"/>
                 </w:pPr>
               </w:pPrChange>
             </w:pPr>
-            <w:ins w:id="317" w:author="Microsoft Office User" w:date="2014-03-18T20:58:00Z">
+            <w:ins w:id="318" w:author="Microsoft Office User" w:date="2014-03-18T20:58:00Z">
               <w:r>
                 <w:rPr>
                   <w:rFonts w:ascii="Times New Roman" w:hAnsi="Times New Roman" w:cs="Times New Roman"/>
@@ -4907,18 +4909,19 @@
           <w:szCs w:val="24"/>
         </w:rPr>
       </w:pPr>
-      <w:moveTo w:id="318" w:author="Microsoft Office User" w:date="2014-03-18T20:46:00Z">
-        <w:del w:id="319" w:author="Microsoft Office User" w:date="2014-03-18T20:53:00Z">
+      <w:moveTo w:id="319" w:author="Microsoft Office User" w:date="2014-03-18T20:46:00Z">
+        <w:del w:id="320" w:author="Microsoft Office User" w:date="2014-03-18T20:53:00Z">
           <w:r>
             <w:rPr>
               <w:rFonts w:ascii="Times New Roman" w:hAnsi="Times New Roman" w:cs="Times New Roman"/>
               <w:sz w:val="24"/>
               <w:szCs w:val="24"/>
             </w:rPr>
+            <w:lastRenderedPageBreak/>
             <w:delText xml:space="preserve"> </w:delText>
           </w:r>
         </w:del>
-        <w:del w:id="320" w:author="Microsoft Office User" w:date="2014-03-18T20:56:00Z">
+        <w:del w:id="321" w:author="Microsoft Office User" w:date="2014-03-18T20:56:00Z">
           <w:r>
             <w:rPr>
               <w:rFonts w:ascii="Times New Roman" w:hAnsi="Times New Roman" w:cs="Times New Roman"/>
@@ -4930,18 +4933,18 @@
         </w:del>
       </w:moveTo>
     </w:p>
-    <w:moveToRangeEnd w:id="223"/>
+    <w:moveToRangeEnd w:id="224"/>
     <w:p>
       <w:pPr>
         <w:spacing w:after="0" w:line="240" w:lineRule="auto"/>
         <w:rPr>
-          <w:del w:id="321" w:author="Microsoft Office User" w:date="2014-03-18T20:38:00Z"/>
-          <w:rFonts w:ascii="Times New Roman" w:hAnsi="Times New Roman" w:cs="Times New Roman"/>
-          <w:sz w:val="24"/>
-          <w:szCs w:val="24"/>
-          <w:rPrChange w:id="322" w:author="Microsoft Office User" w:date="2014-03-18T20:36:00Z">
+          <w:del w:id="322" w:author="Microsoft Office User" w:date="2014-03-18T20:38:00Z"/>
+          <w:rFonts w:ascii="Times New Roman" w:hAnsi="Times New Roman" w:cs="Times New Roman"/>
+          <w:sz w:val="24"/>
+          <w:szCs w:val="24"/>
+          <w:rPrChange w:id="323" w:author="Microsoft Office User" w:date="2014-03-18T20:36:00Z">
             <w:rPr>
-              <w:del w:id="323" w:author="Microsoft Office User" w:date="2014-03-18T20:38:00Z"/>
+              <w:del w:id="324" w:author="Microsoft Office User" w:date="2014-03-18T20:38:00Z"/>
               <w:rFonts w:ascii="Times New Roman" w:hAnsi="Times New Roman" w:cs="Times New Roman"/>
               <w:b/>
               <w:sz w:val="24"/>
@@ -4949,14 +4952,14 @@
             </w:rPr>
           </w:rPrChange>
         </w:rPr>
-        <w:pPrChange w:id="324" w:author="Microsoft Office User" w:date="2014-03-18T20:23:00Z">
+        <w:pPrChange w:id="325" w:author="Microsoft Office User" w:date="2014-03-18T20:23:00Z">
           <w:pPr>
             <w:spacing w:after="0" w:line="240" w:lineRule="auto"/>
             <w:jc w:val="center"/>
           </w:pPr>
         </w:pPrChange>
       </w:pPr>
-      <w:ins w:id="325" w:author="Microsoft Office User" w:date="2014-03-18T20:38:00Z">
+      <w:ins w:id="326" w:author="Microsoft Office User" w:date="2014-03-18T20:38:00Z">
         <w:r>
           <w:rPr>
             <w:rFonts w:ascii="Times New Roman" w:hAnsi="Times New Roman" w:cs="Times New Roman"/>
@@ -4979,19 +4982,19 @@
       <w:pPr>
         <w:spacing w:after="0" w:line="240" w:lineRule="auto"/>
         <w:rPr>
-          <w:ins w:id="326" w:author="Microsoft Office User" w:date="2014-03-18T20:39:00Z"/>
-          <w:rFonts w:ascii="Times New Roman" w:hAnsi="Times New Roman" w:cs="Times New Roman"/>
-          <w:sz w:val="24"/>
-          <w:szCs w:val="24"/>
-        </w:rPr>
-        <w:pPrChange w:id="327" w:author="Microsoft Office User" w:date="2014-03-18T20:38:00Z">
+          <w:ins w:id="327" w:author="Microsoft Office User" w:date="2014-03-18T20:39:00Z"/>
+          <w:rFonts w:ascii="Times New Roman" w:hAnsi="Times New Roman" w:cs="Times New Roman"/>
+          <w:sz w:val="24"/>
+          <w:szCs w:val="24"/>
+        </w:rPr>
+        <w:pPrChange w:id="328" w:author="Microsoft Office User" w:date="2014-03-18T20:38:00Z">
           <w:pPr>
             <w:spacing w:after="0" w:line="240" w:lineRule="auto"/>
             <w:ind w:firstLine="720"/>
           </w:pPr>
         </w:pPrChange>
       </w:pPr>
-      <w:del w:id="328" w:author="Microsoft Office User" w:date="2014-03-18T20:38:00Z">
+      <w:del w:id="329" w:author="Microsoft Office User" w:date="2014-03-18T20:38:00Z">
         <w:r>
           <w:rPr>
             <w:rFonts w:ascii="Times New Roman" w:hAnsi="Times New Roman" w:cs="Times New Roman"/>
@@ -5035,7 +5038,7 @@
         </w:rPr>
         <w:t xml:space="preserve"> response variables</w:t>
       </w:r>
-      <w:ins w:id="329" w:author="Microsoft Office User" w:date="2014-03-18T20:39:00Z">
+      <w:ins w:id="330" w:author="Microsoft Office User" w:date="2014-03-18T20:39:00Z">
         <w:r>
           <w:rPr>
             <w:rFonts w:ascii="Times New Roman" w:hAnsi="Times New Roman" w:cs="Times New Roman"/>
@@ -5055,30 +5058,19 @@
         </w:numPr>
         <w:spacing w:after="0" w:line="240" w:lineRule="auto"/>
         <w:rPr>
-          <w:ins w:id="330" w:author="Microsoft Office User" w:date="2014-03-18T20:40:00Z"/>
-          <w:rFonts w:ascii="Times New Roman" w:hAnsi="Times New Roman" w:cs="Times New Roman"/>
-          <w:sz w:val="24"/>
-          <w:szCs w:val="24"/>
-        </w:rPr>
-        <w:pPrChange w:id="331" w:author="Microsoft Office User" w:date="2014-03-18T20:40:00Z">
+          <w:ins w:id="331" w:author="Microsoft Office User" w:date="2014-03-18T20:40:00Z"/>
+          <w:rFonts w:ascii="Times New Roman" w:hAnsi="Times New Roman" w:cs="Times New Roman"/>
+          <w:sz w:val="24"/>
+          <w:szCs w:val="24"/>
+        </w:rPr>
+        <w:pPrChange w:id="332" w:author="Microsoft Office User" w:date="2014-03-18T20:40:00Z">
           <w:pPr>
             <w:spacing w:after="0" w:line="240" w:lineRule="auto"/>
             <w:ind w:firstLine="720"/>
           </w:pPr>
         </w:pPrChange>
       </w:pPr>
-      <w:del w:id="332" w:author="Microsoft Office User" w:date="2014-03-18T20:39:00Z">
-        <w:r>
-          <w:rPr>
-            <w:rFonts w:ascii="Times New Roman" w:hAnsi="Times New Roman" w:cs="Times New Roman"/>
-            <w:sz w:val="24"/>
-            <w:szCs w:val="24"/>
-            <w:rPrChange w:id="333" w:author="Microsoft Office User" w:date="2014-03-18T20:40:00Z">
-              <w:rPr/>
-            </w:rPrChange>
-          </w:rPr>
-          <w:delText xml:space="preserve">, which we will use to collect data from each of the four treatments. </w:delText>
-        </w:r>
+      <w:del w:id="333" w:author="Microsoft Office User" w:date="2014-03-18T20:39:00Z">
         <w:r>
           <w:rPr>
             <w:rFonts w:ascii="Times New Roman" w:hAnsi="Times New Roman" w:cs="Times New Roman"/>
@@ -5088,23 +5080,22 @@
               <w:rPr/>
             </w:rPrChange>
           </w:rPr>
+          <w:delText xml:space="preserve">, which we will use to collect data from each of the four treatments. </w:delText>
+        </w:r>
+        <w:r>
+          <w:rPr>
+            <w:rFonts w:ascii="Times New Roman" w:hAnsi="Times New Roman" w:cs="Times New Roman"/>
+            <w:sz w:val="24"/>
+            <w:szCs w:val="24"/>
+            <w:rPrChange w:id="335" w:author="Microsoft Office User" w:date="2014-03-18T20:40:00Z">
+              <w:rPr/>
+            </w:rPrChange>
+          </w:rPr>
           <w:delText xml:space="preserve">Our designated response variables include </w:delText>
         </w:r>
       </w:del>
       <w:proofErr w:type="gramStart"/>
-      <w:ins w:id="335" w:author="Microsoft Office User" w:date="2014-03-18T20:39:00Z">
-        <w:r>
-          <w:rPr>
-            <w:rFonts w:ascii="Times New Roman" w:hAnsi="Times New Roman" w:cs="Times New Roman"/>
-            <w:sz w:val="24"/>
-            <w:szCs w:val="24"/>
-            <w:rPrChange w:id="336" w:author="Microsoft Office User" w:date="2014-03-18T20:40:00Z">
-              <w:rPr/>
-            </w:rPrChange>
-          </w:rPr>
-          <w:t>inorganic</w:t>
-        </w:r>
-        <w:proofErr w:type="gramEnd"/>
+      <w:ins w:id="336" w:author="Microsoft Office User" w:date="2014-03-18T20:39:00Z">
         <w:r>
           <w:rPr>
             <w:rFonts w:ascii="Times New Roman" w:hAnsi="Times New Roman" w:cs="Times New Roman"/>
@@ -5114,6 +5105,18 @@
               <w:rPr/>
             </w:rPrChange>
           </w:rPr>
+          <w:t>inorganic</w:t>
+        </w:r>
+        <w:proofErr w:type="gramEnd"/>
+        <w:r>
+          <w:rPr>
+            <w:rFonts w:ascii="Times New Roman" w:hAnsi="Times New Roman" w:cs="Times New Roman"/>
+            <w:sz w:val="24"/>
+            <w:szCs w:val="24"/>
+            <w:rPrChange w:id="338" w:author="Microsoft Office User" w:date="2014-03-18T20:40:00Z">
+              <w:rPr/>
+            </w:rPrChange>
+          </w:rPr>
           <w:t xml:space="preserve"> nitrogen (NO</w:t>
         </w:r>
         <w:r>
@@ -5122,7 +5125,7 @@
             <w:sz w:val="24"/>
             <w:szCs w:val="24"/>
             <w:vertAlign w:val="subscript"/>
-            <w:rPrChange w:id="338" w:author="Microsoft Office User" w:date="2014-03-18T20:40:00Z">
+            <w:rPrChange w:id="339" w:author="Microsoft Office User" w:date="2014-03-18T20:40:00Z">
               <w:rPr>
                 <w:rFonts w:ascii="Times New Roman" w:hAnsi="Times New Roman" w:cs="Times New Roman"/>
                 <w:sz w:val="24"/>
@@ -5137,7 +5140,7 @@
             <w:rFonts w:ascii="Times New Roman" w:hAnsi="Times New Roman" w:cs="Times New Roman"/>
             <w:sz w:val="24"/>
             <w:szCs w:val="24"/>
-            <w:rPrChange w:id="339" w:author="Microsoft Office User" w:date="2014-03-18T20:40:00Z">
+            <w:rPrChange w:id="340" w:author="Microsoft Office User" w:date="2014-03-18T20:40:00Z">
               <w:rPr/>
             </w:rPrChange>
           </w:rPr>
@@ -5149,7 +5152,7 @@
             <w:sz w:val="24"/>
             <w:szCs w:val="24"/>
             <w:vertAlign w:val="subscript"/>
-            <w:rPrChange w:id="340" w:author="Microsoft Office User" w:date="2014-03-18T20:40:00Z">
+            <w:rPrChange w:id="341" w:author="Microsoft Office User" w:date="2014-03-18T20:40:00Z">
               <w:rPr>
                 <w:rFonts w:ascii="Times New Roman" w:hAnsi="Times New Roman" w:cs="Times New Roman"/>
                 <w:sz w:val="24"/>
@@ -5164,20 +5167,20 @@
             <w:rFonts w:ascii="Times New Roman" w:hAnsi="Times New Roman" w:cs="Times New Roman"/>
             <w:sz w:val="24"/>
             <w:szCs w:val="24"/>
-            <w:rPrChange w:id="341" w:author="Microsoft Office User" w:date="2014-03-18T20:40:00Z">
+            <w:rPrChange w:id="342" w:author="Microsoft Office User" w:date="2014-03-18T20:40:00Z">
               <w:rPr/>
             </w:rPrChange>
           </w:rPr>
           <w:t>)</w:t>
         </w:r>
       </w:ins>
-      <w:del w:id="342" w:author="Microsoft Office User" w:date="2014-03-18T20:39:00Z">
-        <w:r>
-          <w:rPr>
-            <w:rFonts w:ascii="Times New Roman" w:hAnsi="Times New Roman" w:cs="Times New Roman"/>
-            <w:sz w:val="24"/>
-            <w:szCs w:val="24"/>
-            <w:rPrChange w:id="343" w:author="Microsoft Office User" w:date="2014-03-18T20:40:00Z">
+      <w:del w:id="343" w:author="Microsoft Office User" w:date="2014-03-18T20:39:00Z">
+        <w:r>
+          <w:rPr>
+            <w:rFonts w:ascii="Times New Roman" w:hAnsi="Times New Roman" w:cs="Times New Roman"/>
+            <w:sz w:val="24"/>
+            <w:szCs w:val="24"/>
+            <w:rPrChange w:id="344" w:author="Microsoft Office User" w:date="2014-03-18T20:40:00Z">
               <w:rPr/>
             </w:rPrChange>
           </w:rPr>
@@ -5189,32 +5192,32 @@
           <w:rFonts w:ascii="Times New Roman" w:hAnsi="Times New Roman" w:cs="Times New Roman"/>
           <w:sz w:val="24"/>
           <w:szCs w:val="24"/>
-          <w:rPrChange w:id="344" w:author="Microsoft Office User" w:date="2014-03-18T20:40:00Z">
+          <w:rPrChange w:id="345" w:author="Microsoft Office User" w:date="2014-03-18T20:40:00Z">
             <w:rPr/>
           </w:rPrChange>
         </w:rPr>
         <w:t xml:space="preserve"> and </w:t>
       </w:r>
-      <w:ins w:id="345" w:author="Microsoft Office User" w:date="2014-03-18T20:40:00Z">
-        <w:r>
-          <w:rPr>
-            <w:rFonts w:ascii="Times New Roman" w:hAnsi="Times New Roman" w:cs="Times New Roman"/>
-            <w:sz w:val="24"/>
-            <w:szCs w:val="24"/>
-            <w:rPrChange w:id="346" w:author="Microsoft Office User" w:date="2014-03-18T20:40:00Z">
+      <w:ins w:id="346" w:author="Microsoft Office User" w:date="2014-03-18T20:40:00Z">
+        <w:r>
+          <w:rPr>
+            <w:rFonts w:ascii="Times New Roman" w:hAnsi="Times New Roman" w:cs="Times New Roman"/>
+            <w:sz w:val="24"/>
+            <w:szCs w:val="24"/>
+            <w:rPrChange w:id="347" w:author="Microsoft Office User" w:date="2014-03-18T20:40:00Z">
               <w:rPr/>
             </w:rPrChange>
           </w:rPr>
           <w:t>soluble reactive phosphorus</w:t>
         </w:r>
       </w:ins>
-      <w:del w:id="347" w:author="Microsoft Office User" w:date="2014-03-18T20:40:00Z">
-        <w:r>
-          <w:rPr>
-            <w:rFonts w:ascii="Times New Roman" w:hAnsi="Times New Roman" w:cs="Times New Roman"/>
-            <w:sz w:val="24"/>
-            <w:szCs w:val="24"/>
-            <w:rPrChange w:id="348" w:author="Microsoft Office User" w:date="2014-03-18T20:40:00Z">
+      <w:del w:id="348" w:author="Microsoft Office User" w:date="2014-03-18T20:40:00Z">
+        <w:r>
+          <w:rPr>
+            <w:rFonts w:ascii="Times New Roman" w:hAnsi="Times New Roman" w:cs="Times New Roman"/>
+            <w:sz w:val="24"/>
+            <w:szCs w:val="24"/>
+            <w:rPrChange w:id="349" w:author="Microsoft Office User" w:date="2014-03-18T20:40:00Z">
               <w:rPr/>
             </w:rPrChange>
           </w:rPr>
@@ -5226,7 +5229,7 @@
           <w:rFonts w:ascii="Times New Roman" w:hAnsi="Times New Roman" w:cs="Times New Roman"/>
           <w:sz w:val="24"/>
           <w:szCs w:val="24"/>
-          <w:rPrChange w:id="349" w:author="Microsoft Office User" w:date="2014-03-18T20:40:00Z">
+          <w:rPrChange w:id="350" w:author="Microsoft Office User" w:date="2014-03-18T20:40:00Z">
             <w:rPr/>
           </w:rPrChange>
         </w:rPr>
@@ -5242,12 +5245,12 @@
         </w:numPr>
         <w:spacing w:after="0" w:line="240" w:lineRule="auto"/>
         <w:rPr>
-          <w:ins w:id="350" w:author="Microsoft Office User" w:date="2014-03-18T20:41:00Z"/>
-          <w:rFonts w:ascii="Times New Roman" w:hAnsi="Times New Roman" w:cs="Times New Roman"/>
-          <w:sz w:val="24"/>
-          <w:szCs w:val="24"/>
-        </w:rPr>
-        <w:pPrChange w:id="351" w:author="Microsoft Office User" w:date="2014-03-18T20:38:00Z">
+          <w:ins w:id="351" w:author="Microsoft Office User" w:date="2014-03-18T20:41:00Z"/>
+          <w:rFonts w:ascii="Times New Roman" w:hAnsi="Times New Roman" w:cs="Times New Roman"/>
+          <w:sz w:val="24"/>
+          <w:szCs w:val="24"/>
+        </w:rPr>
+        <w:pPrChange w:id="352" w:author="Microsoft Office User" w:date="2014-03-18T20:38:00Z">
           <w:pPr>
             <w:spacing w:after="0" w:line="240" w:lineRule="auto"/>
             <w:ind w:firstLine="720"/>
@@ -5255,7 +5258,7 @@
         </w:pPrChange>
       </w:pPr>
       <w:proofErr w:type="gramStart"/>
-      <w:ins w:id="352" w:author="Microsoft Office User" w:date="2014-03-18T20:40:00Z">
+      <w:ins w:id="353" w:author="Microsoft Office User" w:date="2014-03-18T20:40:00Z">
         <w:r>
           <w:rPr>
             <w:rFonts w:ascii="Times New Roman" w:hAnsi="Times New Roman" w:cs="Times New Roman"/>
@@ -5274,13 +5277,13 @@
           <w:t xml:space="preserve"> oxygen demand</w:t>
         </w:r>
       </w:ins>
-      <w:del w:id="353" w:author="Microsoft Office User" w:date="2014-03-18T20:40:00Z">
-        <w:r>
-          <w:rPr>
-            <w:rFonts w:ascii="Times New Roman" w:hAnsi="Times New Roman" w:cs="Times New Roman"/>
-            <w:sz w:val="24"/>
-            <w:szCs w:val="24"/>
-            <w:rPrChange w:id="354" w:author="Microsoft Office User" w:date="2014-03-18T20:40:00Z">
+      <w:del w:id="354" w:author="Microsoft Office User" w:date="2014-03-18T20:40:00Z">
+        <w:r>
+          <w:rPr>
+            <w:rFonts w:ascii="Times New Roman" w:hAnsi="Times New Roman" w:cs="Times New Roman"/>
+            <w:sz w:val="24"/>
+            <w:szCs w:val="24"/>
+            <w:rPrChange w:id="355" w:author="Microsoft Office User" w:date="2014-03-18T20:40:00Z">
               <w:rPr/>
             </w:rPrChange>
           </w:rPr>
@@ -5292,7 +5295,7 @@
           <w:rFonts w:ascii="Times New Roman" w:hAnsi="Times New Roman" w:cs="Times New Roman"/>
           <w:sz w:val="24"/>
           <w:szCs w:val="24"/>
-          <w:rPrChange w:id="355" w:author="Microsoft Office User" w:date="2014-03-18T20:40:00Z">
+          <w:rPrChange w:id="356" w:author="Microsoft Office User" w:date="2014-03-18T20:40:00Z">
             <w:rPr/>
           </w:rPrChange>
         </w:rPr>
@@ -5308,12 +5311,12 @@
         </w:numPr>
         <w:spacing w:after="0" w:line="240" w:lineRule="auto"/>
         <w:rPr>
-          <w:ins w:id="356" w:author="Microsoft Office User" w:date="2014-03-18T20:41:00Z"/>
-          <w:rFonts w:ascii="Times New Roman" w:hAnsi="Times New Roman" w:cs="Times New Roman"/>
-          <w:sz w:val="24"/>
-          <w:szCs w:val="24"/>
-        </w:rPr>
-        <w:pPrChange w:id="357" w:author="Microsoft Office User" w:date="2014-03-18T20:38:00Z">
+          <w:ins w:id="357" w:author="Microsoft Office User" w:date="2014-03-18T20:41:00Z"/>
+          <w:rFonts w:ascii="Times New Roman" w:hAnsi="Times New Roman" w:cs="Times New Roman"/>
+          <w:sz w:val="24"/>
+          <w:szCs w:val="24"/>
+        </w:rPr>
+        <w:pPrChange w:id="358" w:author="Microsoft Office User" w:date="2014-03-18T20:38:00Z">
           <w:pPr>
             <w:spacing w:after="0" w:line="240" w:lineRule="auto"/>
             <w:ind w:firstLine="720"/>
@@ -5321,7 +5324,7 @@
         </w:pPrChange>
       </w:pPr>
       <w:proofErr w:type="gramStart"/>
-      <w:ins w:id="358" w:author="Microsoft Office User" w:date="2014-03-18T20:41:00Z">
+      <w:ins w:id="359" w:author="Microsoft Office User" w:date="2014-03-18T20:41:00Z">
         <w:r>
           <w:rPr>
             <w:rFonts w:ascii="Times New Roman" w:hAnsi="Times New Roman" w:cs="Times New Roman"/>
@@ -5345,13 +5348,13 @@
           <w:rFonts w:ascii="Times New Roman" w:hAnsi="Times New Roman" w:cs="Times New Roman"/>
           <w:sz w:val="24"/>
           <w:szCs w:val="24"/>
-          <w:rPrChange w:id="359" w:author="Microsoft Office User" w:date="2014-03-18T20:40:00Z">
+          <w:rPrChange w:id="360" w:author="Microsoft Office User" w:date="2014-03-18T20:40:00Z">
             <w:rPr/>
           </w:rPrChange>
         </w:rPr>
         <w:t>absorbance</w:t>
       </w:r>
-      <w:ins w:id="360" w:author="Microsoft Office User" w:date="2014-03-18T20:41:00Z">
+      <w:ins w:id="361" w:author="Microsoft Office User" w:date="2014-03-18T20:41:00Z">
         <w:r>
           <w:rPr>
             <w:rFonts w:ascii="Times New Roman" w:hAnsi="Times New Roman" w:cs="Times New Roman"/>
@@ -5366,7 +5369,7 @@
           <w:rFonts w:ascii="Times New Roman" w:hAnsi="Times New Roman" w:cs="Times New Roman"/>
           <w:sz w:val="24"/>
           <w:szCs w:val="24"/>
-          <w:rPrChange w:id="361" w:author="Microsoft Office User" w:date="2014-03-18T20:40:00Z">
+          <w:rPrChange w:id="362" w:author="Microsoft Office User" w:date="2014-03-18T20:40:00Z">
             <w:rPr/>
           </w:rPrChange>
         </w:rPr>
@@ -5382,12 +5385,12 @@
         </w:numPr>
         <w:spacing w:after="0" w:line="240" w:lineRule="auto"/>
         <w:rPr>
-          <w:ins w:id="362" w:author="Microsoft Office User" w:date="2014-03-18T20:42:00Z"/>
-          <w:rFonts w:ascii="Times New Roman" w:hAnsi="Times New Roman" w:cs="Times New Roman"/>
-          <w:sz w:val="24"/>
-          <w:szCs w:val="24"/>
-        </w:rPr>
-        <w:pPrChange w:id="363" w:author="Microsoft Office User" w:date="2014-03-18T20:38:00Z">
+          <w:ins w:id="363" w:author="Microsoft Office User" w:date="2014-03-18T20:42:00Z"/>
+          <w:rFonts w:ascii="Times New Roman" w:hAnsi="Times New Roman" w:cs="Times New Roman"/>
+          <w:sz w:val="24"/>
+          <w:szCs w:val="24"/>
+        </w:rPr>
+        <w:pPrChange w:id="364" w:author="Microsoft Office User" w:date="2014-03-18T20:38:00Z">
           <w:pPr>
             <w:spacing w:after="0" w:line="240" w:lineRule="auto"/>
             <w:ind w:firstLine="720"/>
@@ -5395,7 +5398,7 @@
         </w:pPrChange>
       </w:pPr>
       <w:proofErr w:type="gramStart"/>
-      <w:ins w:id="364" w:author="Microsoft Office User" w:date="2014-03-18T20:41:00Z">
+      <w:ins w:id="365" w:author="Microsoft Office User" w:date="2014-03-18T20:41:00Z">
         <w:r>
           <w:rPr>
             <w:rFonts w:ascii="Times New Roman" w:hAnsi="Times New Roman" w:cs="Times New Roman"/>
@@ -5419,7 +5422,7 @@
           <w:rFonts w:ascii="Times New Roman" w:hAnsi="Times New Roman" w:cs="Times New Roman"/>
           <w:sz w:val="24"/>
           <w:szCs w:val="24"/>
-          <w:rPrChange w:id="365" w:author="Microsoft Office User" w:date="2014-03-18T20:40:00Z">
+          <w:rPrChange w:id="366" w:author="Microsoft Office User" w:date="2014-03-18T20:40:00Z">
             <w:rPr/>
           </w:rPrChange>
         </w:rPr>
@@ -5435,12 +5438,12 @@
         </w:numPr>
         <w:spacing w:after="0" w:line="240" w:lineRule="auto"/>
         <w:rPr>
-          <w:ins w:id="366" w:author="Microsoft Office User" w:date="2014-03-18T20:42:00Z"/>
-          <w:rFonts w:ascii="Times New Roman" w:hAnsi="Times New Roman" w:cs="Times New Roman"/>
-          <w:sz w:val="24"/>
-          <w:szCs w:val="24"/>
-        </w:rPr>
-        <w:pPrChange w:id="367" w:author="Microsoft Office User" w:date="2014-03-18T20:42:00Z">
+          <w:ins w:id="367" w:author="Microsoft Office User" w:date="2014-03-18T20:42:00Z"/>
+          <w:rFonts w:ascii="Times New Roman" w:hAnsi="Times New Roman" w:cs="Times New Roman"/>
+          <w:sz w:val="24"/>
+          <w:szCs w:val="24"/>
+        </w:rPr>
+        <w:pPrChange w:id="368" w:author="Microsoft Office User" w:date="2014-03-18T20:42:00Z">
           <w:pPr>
             <w:spacing w:after="0" w:line="240" w:lineRule="auto"/>
             <w:ind w:firstLine="720"/>
@@ -5453,25 +5456,25 @@
           <w:rFonts w:ascii="Times New Roman" w:hAnsi="Times New Roman" w:cs="Times New Roman"/>
           <w:sz w:val="24"/>
           <w:szCs w:val="24"/>
-          <w:rPrChange w:id="368" w:author="Microsoft Office User" w:date="2014-03-18T21:28:00Z">
-            <w:rPr/>
-          </w:rPrChange>
-        </w:rPr>
-        <w:t>fungal</w:t>
-      </w:r>
-      <w:proofErr w:type="gramEnd"/>
-      <w:r>
-        <w:rPr>
-          <w:rFonts w:ascii="Times New Roman" w:hAnsi="Times New Roman" w:cs="Times New Roman"/>
-          <w:sz w:val="24"/>
-          <w:szCs w:val="24"/>
           <w:rPrChange w:id="369" w:author="Microsoft Office User" w:date="2014-03-18T21:28:00Z">
             <w:rPr/>
           </w:rPrChange>
         </w:rPr>
+        <w:t>fungal</w:t>
+      </w:r>
+      <w:proofErr w:type="gramEnd"/>
+      <w:r>
+        <w:rPr>
+          <w:rFonts w:ascii="Times New Roman" w:hAnsi="Times New Roman" w:cs="Times New Roman"/>
+          <w:sz w:val="24"/>
+          <w:szCs w:val="24"/>
+          <w:rPrChange w:id="370" w:author="Microsoft Office User" w:date="2014-03-18T21:28:00Z">
+            <w:rPr/>
+          </w:rPrChange>
+        </w:rPr>
         <w:t xml:space="preserve"> biomass</w:t>
       </w:r>
-      <w:ins w:id="370" w:author="Microsoft Office User" w:date="2014-03-18T20:42:00Z">
+      <w:ins w:id="371" w:author="Microsoft Office User" w:date="2014-03-18T20:42:00Z">
         <w:r>
           <w:rPr>
             <w:rFonts w:ascii="Times New Roman" w:hAnsi="Times New Roman" w:cs="Times New Roman"/>
@@ -5486,75 +5489,64 @@
       <w:pPr>
         <w:spacing w:after="0" w:line="240" w:lineRule="auto"/>
         <w:rPr>
-          <w:del w:id="371" w:author="Microsoft Office User" w:date="2014-03-18T21:15:00Z"/>
-          <w:rFonts w:ascii="Times New Roman" w:hAnsi="Times New Roman" w:cs="Times New Roman"/>
-          <w:sz w:val="24"/>
-          <w:szCs w:val="24"/>
-          <w:rPrChange w:id="372" w:author="Microsoft Office User" w:date="2014-03-18T20:42:00Z">
+          <w:del w:id="372" w:author="Microsoft Office User" w:date="2014-03-18T21:15:00Z"/>
+          <w:rFonts w:ascii="Times New Roman" w:hAnsi="Times New Roman" w:cs="Times New Roman"/>
+          <w:sz w:val="24"/>
+          <w:szCs w:val="24"/>
+          <w:rPrChange w:id="373" w:author="Microsoft Office User" w:date="2014-03-18T20:42:00Z">
             <w:rPr>
-              <w:del w:id="373" w:author="Microsoft Office User" w:date="2014-03-18T21:15:00Z"/>
+              <w:del w:id="374" w:author="Microsoft Office User" w:date="2014-03-18T21:15:00Z"/>
               <w:b/>
             </w:rPr>
           </w:rPrChange>
         </w:rPr>
-        <w:pPrChange w:id="374" w:author="Microsoft Office User" w:date="2014-03-18T20:42:00Z">
+        <w:pPrChange w:id="375" w:author="Microsoft Office User" w:date="2014-03-18T20:42:00Z">
           <w:pPr>
             <w:spacing w:after="0" w:line="240" w:lineRule="auto"/>
             <w:ind w:firstLine="720"/>
           </w:pPr>
         </w:pPrChange>
       </w:pPr>
-      <w:del w:id="375" w:author="Microsoft Office User" w:date="2014-03-18T20:42:00Z">
-        <w:r>
-          <w:rPr>
-            <w:rFonts w:ascii="Times New Roman" w:hAnsi="Times New Roman" w:cs="Times New Roman"/>
-            <w:sz w:val="24"/>
-            <w:szCs w:val="24"/>
-            <w:rPrChange w:id="376" w:author="Microsoft Office User" w:date="2014-03-18T20:42:00Z">
+      <w:del w:id="376" w:author="Microsoft Office User" w:date="2014-03-18T20:42:00Z">
+        <w:r>
+          <w:rPr>
+            <w:rFonts w:ascii="Times New Roman" w:hAnsi="Times New Roman" w:cs="Times New Roman"/>
+            <w:sz w:val="24"/>
+            <w:szCs w:val="24"/>
+            <w:rPrChange w:id="377" w:author="Microsoft Office User" w:date="2014-03-18T20:42:00Z">
               <w:rPr/>
             </w:rPrChange>
           </w:rPr>
           <w:delText xml:space="preserve">. </w:delText>
         </w:r>
       </w:del>
-      <w:del w:id="377" w:author="Microsoft Office User" w:date="2014-03-18T21:15:00Z">
-        <w:r>
-          <w:rPr>
-            <w:rFonts w:ascii="Times New Roman" w:hAnsi="Times New Roman" w:cs="Times New Roman"/>
-            <w:sz w:val="24"/>
-            <w:szCs w:val="24"/>
-            <w:rPrChange w:id="378" w:author="Microsoft Office User" w:date="2014-03-18T20:42:00Z">
+      <w:del w:id="378" w:author="Microsoft Office User" w:date="2014-03-18T21:15:00Z">
+        <w:r>
+          <w:rPr>
+            <w:rFonts w:ascii="Times New Roman" w:hAnsi="Times New Roman" w:cs="Times New Roman"/>
+            <w:sz w:val="24"/>
+            <w:szCs w:val="24"/>
+            <w:rPrChange w:id="379" w:author="Microsoft Office User" w:date="2014-03-18T20:42:00Z">
               <w:rPr/>
             </w:rPrChange>
           </w:rPr>
           <w:delText xml:space="preserve">The </w:delText>
         </w:r>
       </w:del>
-      <w:del w:id="379" w:author="Microsoft Office User" w:date="2014-03-18T20:44:00Z">
-        <w:r>
-          <w:rPr>
-            <w:rFonts w:ascii="Times New Roman" w:hAnsi="Times New Roman" w:cs="Times New Roman"/>
-            <w:sz w:val="24"/>
-            <w:szCs w:val="24"/>
-            <w:rPrChange w:id="380" w:author="Microsoft Office User" w:date="2014-03-18T20:42:00Z">
+      <w:del w:id="380" w:author="Microsoft Office User" w:date="2014-03-18T20:44:00Z">
+        <w:r>
+          <w:rPr>
+            <w:rFonts w:ascii="Times New Roman" w:hAnsi="Times New Roman" w:cs="Times New Roman"/>
+            <w:sz w:val="24"/>
+            <w:szCs w:val="24"/>
+            <w:rPrChange w:id="381" w:author="Microsoft Office User" w:date="2014-03-18T20:42:00Z">
               <w:rPr/>
             </w:rPrChange>
           </w:rPr>
           <w:delText xml:space="preserve">first </w:delText>
         </w:r>
       </w:del>
-      <w:del w:id="381" w:author="Microsoft Office User" w:date="2014-03-18T21:15:00Z">
-        <w:r>
-          <w:rPr>
-            <w:rFonts w:ascii="Times New Roman" w:hAnsi="Times New Roman" w:cs="Times New Roman"/>
-            <w:sz w:val="24"/>
-            <w:szCs w:val="24"/>
-            <w:rPrChange w:id="382" w:author="Microsoft Office User" w:date="2014-03-18T20:42:00Z">
-              <w:rPr/>
-            </w:rPrChange>
-          </w:rPr>
-          <w:delText>treatment will consist of samples that contain no CPOM and have ambient nutrients present in the samples.</w:delText>
-        </w:r>
+      <w:del w:id="382" w:author="Microsoft Office User" w:date="2014-03-18T21:15:00Z">
         <w:r>
           <w:rPr>
             <w:rFonts w:ascii="Times New Roman" w:hAnsi="Times New Roman" w:cs="Times New Roman"/>
@@ -5564,7 +5556,7 @@
               <w:rPr/>
             </w:rPrChange>
           </w:rPr>
-          <w:delText xml:space="preserve"> The se</w:delText>
+          <w:delText>treatment will consist of samples that contain no CPOM and have ambient nutrients present in the samples.</w:delText>
         </w:r>
         <w:r>
           <w:rPr>
@@ -5575,7 +5567,7 @@
               <w:rPr/>
             </w:rPrChange>
           </w:rPr>
-          <w:delText>cond treatment will be similar to the first in that it will contain ambient nutrients, but it will also</w:delText>
+          <w:delText xml:space="preserve"> The se</w:delText>
         </w:r>
         <w:r>
           <w:rPr>
@@ -5586,7 +5578,7 @@
               <w:rPr/>
             </w:rPrChange>
           </w:rPr>
-          <w:delText xml:space="preserve"> contain 0.16g/m^2 of CPOM.</w:delText>
+          <w:delText>cond treatment will be similar to the first in that it will contain ambient nutrients, but it will also</w:delText>
         </w:r>
         <w:r>
           <w:rPr>
@@ -5597,7 +5589,7 @@
               <w:rPr/>
             </w:rPrChange>
           </w:rPr>
-          <w:delText xml:space="preserve"> The third and fourth treatments wil</w:delText>
+          <w:delText xml:space="preserve"> contain 0.16g/m^2 of CPOM.</w:delText>
         </w:r>
         <w:r>
           <w:rPr>
@@ -5608,7 +5600,7 @@
               <w:rPr/>
             </w:rPrChange>
           </w:rPr>
-          <w:delText>l</w:delText>
+          <w:delText xml:space="preserve"> The third and fourth treatments wil</w:delText>
         </w:r>
         <w:r>
           <w:rPr>
@@ -5619,7 +5611,7 @@
               <w:rPr/>
             </w:rPrChange>
           </w:rPr>
-          <w:delText xml:space="preserve"> vary from the first two in that they will have been enriched with N and P to the effect of 2x the ambient N and P</w:delText>
+          <w:delText>l</w:delText>
         </w:r>
         <w:r>
           <w:rPr>
@@ -5630,7 +5622,7 @@
               <w:rPr/>
             </w:rPrChange>
           </w:rPr>
-          <w:delText xml:space="preserve"> </w:delText>
+          <w:delText xml:space="preserve"> vary from the first two in that they will have been enriched with N and P to the effect of 2x the ambient N and P</w:delText>
         </w:r>
         <w:r>
           <w:rPr>
@@ -5641,7 +5633,7 @@
               <w:rPr/>
             </w:rPrChange>
           </w:rPr>
-          <w:delText xml:space="preserve">present </w:delText>
+          <w:delText xml:space="preserve"> </w:delText>
         </w:r>
         <w:r>
           <w:rPr>
@@ -5652,6 +5644,17 @@
               <w:rPr/>
             </w:rPrChange>
           </w:rPr>
+          <w:delText xml:space="preserve">present </w:delText>
+        </w:r>
+        <w:r>
+          <w:rPr>
+            <w:rFonts w:ascii="Times New Roman" w:hAnsi="Times New Roman" w:cs="Times New Roman"/>
+            <w:sz w:val="24"/>
+            <w:szCs w:val="24"/>
+            <w:rPrChange w:id="392" w:author="Microsoft Office User" w:date="2014-03-18T20:42:00Z">
+              <w:rPr/>
+            </w:rPrChange>
+          </w:rPr>
           <w:delText>in treatments 1 and 2.</w:delText>
         </w:r>
       </w:del>
@@ -5661,14 +5664,14 @@
         <w:spacing w:after="0" w:line="240" w:lineRule="auto"/>
         <w:jc w:val="center"/>
         <w:rPr>
-          <w:del w:id="392" w:author="Microsoft Office User" w:date="2014-03-18T21:15:00Z"/>
+          <w:del w:id="393" w:author="Microsoft Office User" w:date="2014-03-18T21:15:00Z"/>
           <w:rFonts w:ascii="Times New Roman" w:hAnsi="Times New Roman" w:cs="Times New Roman"/>
           <w:b/>
           <w:sz w:val="24"/>
           <w:szCs w:val="24"/>
         </w:rPr>
       </w:pPr>
-      <w:del w:id="393" w:author="Microsoft Office User" w:date="2014-03-18T21:15:00Z">
+      <w:del w:id="394" w:author="Microsoft Office User" w:date="2014-03-18T21:15:00Z">
         <w:r>
           <w:rPr>
             <w:rFonts w:ascii="Times New Roman" w:hAnsi="Times New Roman" w:cs="Times New Roman"/>
@@ -5690,8 +5693,8 @@
           <w:szCs w:val="24"/>
         </w:rPr>
       </w:pPr>
-      <w:moveFromRangeStart w:id="394" w:author="Microsoft Office User" w:date="2014-03-18T20:46:00Z" w:name="move256794909"/>
-      <w:moveFrom w:id="395" w:author="Microsoft Office User" w:date="2014-03-18T20:46:00Z">
+      <w:moveFromRangeStart w:id="395" w:author="Microsoft Office User" w:date="2014-03-18T20:46:00Z" w:name="move256794909"/>
+      <w:moveFrom w:id="396" w:author="Microsoft Office User" w:date="2014-03-18T20:46:00Z">
         <w:r>
           <w:rPr>
             <w:rFonts w:ascii="Times New Roman" w:hAnsi="Times New Roman" w:cs="Times New Roman"/>
@@ -5860,7 +5863,7 @@
           </w:rPr>
           <w:t xml:space="preserve"> to some of the jars without CPOM and some of the jars with CPO</w:t>
         </w:r>
-        <w:del w:id="396" w:author="Microsoft Office User" w:date="2014-03-18T21:28:00Z">
+        <w:del w:id="397" w:author="Microsoft Office User" w:date="2014-03-18T21:28:00Z">
           <w:r>
             <w:rPr>
               <w:rFonts w:ascii="Times New Roman" w:hAnsi="Times New Roman" w:cs="Times New Roman"/>
@@ -5880,7 +5883,7 @@
         </w:del>
       </w:moveFrom>
     </w:p>
-    <w:moveFromRangeEnd w:id="394"/>
+    <w:moveFromRangeEnd w:id="395"/>
     <w:p>
       <w:pPr>
         <w:spacing w:after="0" w:line="240" w:lineRule="auto"/>
@@ -5898,7 +5901,7 @@
         </w:rPr>
         <w:tab/>
       </w:r>
-      <w:del w:id="397" w:author="Microsoft Office User" w:date="2014-03-18T21:15:00Z">
+      <w:del w:id="398" w:author="Microsoft Office User" w:date="2014-03-18T21:15:00Z">
         <w:r>
           <w:rPr>
             <w:rFonts w:ascii="Times New Roman" w:hAnsi="Times New Roman" w:cs="Times New Roman"/>
@@ -5908,7 +5911,7 @@
           <w:delText>Once each of the treatments has been prepared, t</w:delText>
         </w:r>
       </w:del>
-      <w:ins w:id="398" w:author="Microsoft Office User" w:date="2014-03-18T21:15:00Z">
+      <w:ins w:id="399" w:author="Microsoft Office User" w:date="2014-03-18T21:15:00Z">
         <w:r>
           <w:rPr>
             <w:rFonts w:ascii="Times New Roman" w:hAnsi="Times New Roman" w:cs="Times New Roman"/>
@@ -5926,7 +5929,7 @@
         </w:rPr>
         <w:t xml:space="preserve">he sample jars will be incubated at </w:t>
       </w:r>
-      <w:del w:id="399" w:author="Microsoft Office User" w:date="2014-03-18T21:15:00Z">
+      <w:del w:id="400" w:author="Microsoft Office User" w:date="2014-03-18T21:15:00Z">
         <w:r>
           <w:rPr>
             <w:rFonts w:ascii="Times New Roman" w:hAnsi="Times New Roman" w:cs="Times New Roman"/>
@@ -5936,7 +5939,7 @@
           <w:delText xml:space="preserve">room </w:delText>
         </w:r>
       </w:del>
-      <w:ins w:id="400" w:author="Microsoft Office User" w:date="2014-03-18T21:15:00Z">
+      <w:ins w:id="401" w:author="Microsoft Office User" w:date="2014-03-18T21:15:00Z">
         <w:r>
           <w:rPr>
             <w:rFonts w:ascii="Times New Roman" w:hAnsi="Times New Roman" w:cs="Times New Roman"/>
@@ -5954,7 +5957,7 @@
         </w:rPr>
         <w:t>temperature in darkness</w:t>
       </w:r>
-      <w:ins w:id="401" w:author="Microsoft Office User" w:date="2014-03-18T21:15:00Z">
+      <w:ins w:id="402" w:author="Microsoft Office User" w:date="2014-03-18T21:15:00Z">
         <w:r>
           <w:rPr>
             <w:rFonts w:ascii="Times New Roman" w:hAnsi="Times New Roman" w:cs="Times New Roman"/>
@@ -5972,7 +5975,7 @@
         </w:rPr>
         <w:t xml:space="preserve">. </w:t>
       </w:r>
-      <w:ins w:id="402" w:author="Microsoft Office User" w:date="2014-03-18T21:15:00Z">
+      <w:ins w:id="403" w:author="Microsoft Office User" w:date="2014-03-18T21:15:00Z">
         <w:r>
           <w:rPr>
             <w:rFonts w:ascii="Times New Roman" w:hAnsi="Times New Roman" w:cs="Times New Roman"/>
@@ -5982,7 +5985,7 @@
           <w:t xml:space="preserve">The jars will be sampled daily for the first week and weekly for the remaining 5 weeks. </w:t>
         </w:r>
       </w:ins>
-      <w:ins w:id="403" w:author="Microsoft Office User" w:date="2014-03-18T21:16:00Z">
+      <w:ins w:id="404" w:author="Microsoft Office User" w:date="2014-03-18T21:16:00Z">
         <w:r>
           <w:rPr>
             <w:rFonts w:ascii="Times New Roman" w:hAnsi="Times New Roman" w:cs="Times New Roman"/>
@@ -5992,7 +5995,7 @@
           <w:t xml:space="preserve">Each sampling event will consist of </w:t>
         </w:r>
       </w:ins>
-      <w:del w:id="404" w:author="Microsoft Office User" w:date="2014-03-18T21:16:00Z">
+      <w:del w:id="405" w:author="Microsoft Office User" w:date="2014-03-18T21:16:00Z">
         <w:r>
           <w:rPr>
             <w:rFonts w:ascii="Times New Roman" w:hAnsi="Times New Roman" w:cs="Times New Roman"/>
@@ -6010,7 +6013,7 @@
           <w:delText>of</w:delText>
         </w:r>
       </w:del>
-      <w:del w:id="405" w:author="Microsoft Office User" w:date="2014-03-18T21:17:00Z">
+      <w:del w:id="406" w:author="Microsoft Office User" w:date="2014-03-18T21:17:00Z">
         <w:r>
           <w:rPr>
             <w:rFonts w:ascii="Times New Roman" w:hAnsi="Times New Roman" w:cs="Times New Roman"/>
@@ -6044,7 +6047,7 @@
         </w:rPr>
         <w:t xml:space="preserve"> and filtered through </w:t>
       </w:r>
-      <w:ins w:id="406" w:author="Microsoft Office User" w:date="2014-03-18T21:17:00Z">
+      <w:ins w:id="407" w:author="Microsoft Office User" w:date="2014-03-18T21:17:00Z">
         <w:r>
           <w:rPr>
             <w:rFonts w:ascii="Times New Roman" w:hAnsi="Times New Roman" w:cs="Times New Roman"/>
@@ -6054,7 +6057,7 @@
           <w:t xml:space="preserve">a </w:t>
         </w:r>
       </w:ins>
-      <w:del w:id="407" w:author="Microsoft Office User" w:date="2014-03-18T21:17:00Z">
+      <w:del w:id="408" w:author="Microsoft Office User" w:date="2014-03-18T21:17:00Z">
         <w:r>
           <w:rPr>
             <w:rFonts w:ascii="Times New Roman" w:hAnsi="Times New Roman" w:cs="Times New Roman"/>
@@ -6064,7 +6067,7 @@
           <w:delText>GFF</w:delText>
         </w:r>
       </w:del>
-      <w:ins w:id="408" w:author="Microsoft Office User" w:date="2014-03-18T21:17:00Z">
+      <w:ins w:id="409" w:author="Microsoft Office User" w:date="2014-03-18T21:17:00Z">
         <w:r>
           <w:rPr>
             <w:rFonts w:ascii="Times New Roman" w:hAnsi="Times New Roman" w:cs="Times New Roman"/>
@@ -6078,7 +6081,7 @@
           <w:rPr>
             <w:rFonts w:ascii="Times New Roman" w:hAnsi="Times New Roman" w:cs="Times New Roman"/>
             <w:color w:val="000000"/>
-            <w:rPrChange w:id="409" w:author="Microsoft Office User" w:date="2014-03-18T21:21:00Z">
+            <w:rPrChange w:id="410" w:author="Microsoft Office User" w:date="2014-03-18T21:21:00Z">
               <w:rPr>
                 <w:rFonts w:ascii="Lucida Grande" w:hAnsi="Lucida Grande" w:cs="Lucida Grande"/>
                 <w:b/>
@@ -6093,7 +6096,7 @@
           <w:rPr>
             <w:rFonts w:ascii="Lucida Grande" w:hAnsi="Lucida Grande" w:cs="Lucida Grande"/>
             <w:color w:val="000000"/>
-            <w:rPrChange w:id="410" w:author="Microsoft Office User" w:date="2014-03-18T21:17:00Z">
+            <w:rPrChange w:id="411" w:author="Microsoft Office User" w:date="2014-03-18T21:17:00Z">
               <w:rPr>
                 <w:rFonts w:ascii="Lucida Grande" w:hAnsi="Lucida Grande" w:cs="Lucida Grande"/>
                 <w:b/>
@@ -6104,14 +6107,14 @@
           <w:t xml:space="preserve"> </w:t>
         </w:r>
       </w:ins>
-      <w:ins w:id="411" w:author="Microsoft Office User" w:date="2014-03-18T21:18:00Z">
+      <w:ins w:id="412" w:author="Microsoft Office User" w:date="2014-03-18T21:18:00Z">
         <w:r>
           <w:rPr>
             <w:rFonts w:ascii="Times New Roman" w:hAnsi="Times New Roman" w:cs="Times New Roman"/>
             <w:color w:val="000000"/>
             <w:sz w:val="24"/>
             <w:szCs w:val="24"/>
-            <w:rPrChange w:id="412" w:author="Microsoft Office User" w:date="2014-03-18T21:18:00Z">
+            <w:rPrChange w:id="413" w:author="Microsoft Office User" w:date="2014-03-18T21:18:00Z">
               <w:rPr>
                 <w:rFonts w:ascii="Times New Roman" w:hAnsi="Times New Roman" w:cs="Times New Roman"/>
                 <w:color w:val="000000"/>
@@ -6121,7 +6124,7 @@
           <w:t>glass fiber filter</w:t>
         </w:r>
       </w:ins>
-      <w:ins w:id="413" w:author="Microsoft Office User" w:date="2014-03-18T21:19:00Z">
+      <w:ins w:id="414" w:author="Microsoft Office User" w:date="2014-03-18T21:19:00Z">
         <w:r>
           <w:rPr>
             <w:rFonts w:ascii="Times New Roman" w:hAnsi="Times New Roman" w:cs="Times New Roman"/>
@@ -6132,7 +6135,7 @@
           <w:t xml:space="preserve">, 1 ml of the water will be </w:t>
         </w:r>
       </w:ins>
-      <w:ins w:id="414" w:author="Microsoft Office User" w:date="2014-03-18T21:20:00Z">
+      <w:ins w:id="415" w:author="Microsoft Office User" w:date="2014-03-18T21:20:00Z">
         <w:r>
           <w:rPr>
             <w:rFonts w:ascii="Times New Roman" w:hAnsi="Times New Roman" w:cs="Times New Roman"/>
@@ -6163,7 +6166,7 @@
           <w:t xml:space="preserve"> Spectrophotometer. The remaining 24 ml will be </w:t>
         </w:r>
       </w:ins>
-      <w:ins w:id="415" w:author="Microsoft Office User" w:date="2014-03-18T21:19:00Z">
+      <w:ins w:id="416" w:author="Microsoft Office User" w:date="2014-03-18T21:19:00Z">
         <w:r>
           <w:rPr>
             <w:rFonts w:ascii="Times New Roman" w:hAnsi="Times New Roman" w:cs="Times New Roman"/>
@@ -6182,7 +6185,7 @@
         </w:rPr>
         <w:t xml:space="preserve">. </w:t>
       </w:r>
-      <w:del w:id="416" w:author="Microsoft Office User" w:date="2014-03-18T21:19:00Z">
+      <w:del w:id="417" w:author="Microsoft Office User" w:date="2014-03-18T21:19:00Z">
         <w:r>
           <w:rPr>
             <w:rFonts w:ascii="Times New Roman" w:hAnsi="Times New Roman" w:cs="Times New Roman"/>
@@ -6216,7 +6219,7 @@
           <w:delText xml:space="preserve"> </w:delText>
         </w:r>
       </w:del>
-      <w:ins w:id="417" w:author="Microsoft Office User" w:date="2014-03-18T21:21:00Z">
+      <w:ins w:id="418" w:author="Microsoft Office User" w:date="2014-03-18T21:21:00Z">
         <w:r>
           <w:rPr>
             <w:rFonts w:ascii="Times New Roman" w:hAnsi="Times New Roman" w:cs="Times New Roman"/>
@@ -6226,7 +6229,7 @@
           <w:t xml:space="preserve"> </w:t>
         </w:r>
       </w:ins>
-      <w:del w:id="418" w:author="Microsoft Office User" w:date="2014-03-18T21:21:00Z">
+      <w:del w:id="419" w:author="Microsoft Office User" w:date="2014-03-18T21:21:00Z">
         <w:r>
           <w:rPr>
             <w:rFonts w:ascii="Times New Roman" w:hAnsi="Times New Roman" w:cs="Times New Roman"/>
@@ -6260,7 +6263,7 @@
           <w:delText xml:space="preserve"> Additionally, </w:delText>
         </w:r>
       </w:del>
-      <w:ins w:id="419" w:author="Microsoft Office User" w:date="2014-03-18T21:21:00Z">
+      <w:ins w:id="420" w:author="Microsoft Office User" w:date="2014-03-18T21:21:00Z">
         <w:r>
           <w:rPr>
             <w:rFonts w:ascii="Times New Roman" w:hAnsi="Times New Roman" w:cs="Times New Roman"/>
@@ -6278,7 +6281,7 @@
         </w:rPr>
         <w:t xml:space="preserve">5 </w:t>
       </w:r>
-      <w:del w:id="420" w:author="Microsoft Office User" w:date="2014-03-18T21:21:00Z">
+      <w:del w:id="421" w:author="Microsoft Office User" w:date="2014-03-18T21:21:00Z">
         <w:r>
           <w:rPr>
             <w:rFonts w:ascii="Times New Roman" w:hAnsi="Times New Roman" w:cs="Times New Roman"/>
@@ -6288,7 +6291,7 @@
           <w:delText xml:space="preserve">mL </w:delText>
         </w:r>
       </w:del>
-      <w:ins w:id="421" w:author="Microsoft Office User" w:date="2014-03-18T21:21:00Z">
+      <w:ins w:id="422" w:author="Microsoft Office User" w:date="2014-03-18T21:21:00Z">
         <w:r>
           <w:rPr>
             <w:rFonts w:ascii="Times New Roman" w:hAnsi="Times New Roman" w:cs="Times New Roman"/>
@@ -6298,7 +6301,7 @@
           <w:t xml:space="preserve">ml sample </w:t>
         </w:r>
       </w:ins>
-      <w:del w:id="422" w:author="Microsoft Office User" w:date="2014-03-18T21:21:00Z">
+      <w:del w:id="423" w:author="Microsoft Office User" w:date="2014-03-18T21:21:00Z">
         <w:r>
           <w:rPr>
             <w:rFonts w:ascii="Times New Roman" w:hAnsi="Times New Roman" w:cs="Times New Roman"/>
@@ -6316,7 +6319,7 @@
         </w:rPr>
         <w:t xml:space="preserve">will be filtered onto a black membrane filter </w:t>
       </w:r>
-      <w:ins w:id="423" w:author="Microsoft Office User" w:date="2014-03-18T21:21:00Z">
+      <w:ins w:id="424" w:author="Microsoft Office User" w:date="2014-03-18T21:21:00Z">
         <w:r>
           <w:rPr>
             <w:rFonts w:ascii="Times New Roman" w:hAnsi="Times New Roman" w:cs="Times New Roman"/>
@@ -6327,7 +6330,7 @@
         </w:r>
       </w:ins>
       <w:proofErr w:type="spellStart"/>
-      <w:ins w:id="424" w:author="Microsoft Office User" w:date="2014-03-18T21:22:00Z">
+      <w:ins w:id="425" w:author="Microsoft Office User" w:date="2014-03-18T21:22:00Z">
         <w:r>
           <w:rPr>
             <w:rFonts w:ascii="Times New Roman" w:hAnsi="Times New Roman" w:cs="Times New Roman"/>
@@ -6345,7 +6348,7 @@
           <w:t xml:space="preserve">), </w:t>
         </w:r>
       </w:ins>
-      <w:del w:id="425" w:author="Microsoft Office User" w:date="2014-03-18T21:22:00Z">
+      <w:del w:id="426" w:author="Microsoft Office User" w:date="2014-03-18T21:22:00Z">
         <w:r>
           <w:rPr>
             <w:rFonts w:ascii="Times New Roman" w:hAnsi="Times New Roman" w:cs="Times New Roman"/>
@@ -6363,7 +6366,7 @@
         </w:rPr>
         <w:t xml:space="preserve">stained with DAPI </w:t>
       </w:r>
-      <w:ins w:id="426" w:author="Microsoft Office User" w:date="2014-03-18T21:22:00Z">
+      <w:ins w:id="427" w:author="Microsoft Office User" w:date="2014-03-18T21:22:00Z">
         <w:r>
           <w:rPr>
             <w:rFonts w:ascii="Times New Roman" w:hAnsi="Times New Roman" w:cs="Times New Roman"/>
@@ -6373,7 +6376,7 @@
           <w:t xml:space="preserve">for quantification of bacterial abundance. Bacteria will be counted on the stained filters </w:t>
         </w:r>
       </w:ins>
-      <w:ins w:id="427" w:author="Microsoft Office User" w:date="2014-03-18T21:23:00Z">
+      <w:ins w:id="428" w:author="Microsoft Office User" w:date="2014-03-18T21:23:00Z">
         <w:r>
           <w:rPr>
             <w:rFonts w:ascii="Times New Roman" w:hAnsi="Times New Roman" w:cs="Times New Roman"/>
@@ -6401,7 +6404,7 @@
           <w:t xml:space="preserve"> mi</w:t>
         </w:r>
       </w:ins>
-      <w:ins w:id="428" w:author="Microsoft Office User" w:date="2014-03-18T21:24:00Z">
+      <w:ins w:id="429" w:author="Microsoft Office User" w:date="2014-03-18T21:24:00Z">
         <w:r>
           <w:rPr>
             <w:rFonts w:ascii="Times New Roman" w:hAnsi="Times New Roman" w:cs="Times New Roman"/>
@@ -6411,7 +6414,7 @@
           <w:t xml:space="preserve">croscope. </w:t>
         </w:r>
       </w:ins>
-      <w:del w:id="429" w:author="Microsoft Office User" w:date="2014-03-18T21:24:00Z">
+      <w:del w:id="430" w:author="Microsoft Office User" w:date="2014-03-18T21:24:00Z">
         <w:r>
           <w:rPr>
             <w:rFonts w:ascii="Times New Roman" w:hAnsi="Times New Roman" w:cs="Times New Roman"/>
@@ -6469,7 +6472,7 @@
         </w:rPr>
         <w:t>In order to quantify SOD, we will refill the jar</w:t>
       </w:r>
-      <w:ins w:id="430" w:author="Microsoft Office User" w:date="2014-03-18T21:24:00Z">
+      <w:ins w:id="431" w:author="Microsoft Office User" w:date="2014-03-18T21:24:00Z">
         <w:r>
           <w:rPr>
             <w:rFonts w:ascii="Times New Roman" w:hAnsi="Times New Roman" w:cs="Times New Roman"/>
@@ -6479,7 +6482,7 @@
           <w:t>s</w:t>
         </w:r>
       </w:ins>
-      <w:del w:id="431" w:author="Microsoft Office User" w:date="2014-03-18T21:24:00Z">
+      <w:del w:id="432" w:author="Microsoft Office User" w:date="2014-03-18T21:24:00Z">
         <w:r>
           <w:rPr>
             <w:rFonts w:ascii="Times New Roman" w:hAnsi="Times New Roman" w:cs="Times New Roman"/>
@@ -6498,7 +6501,7 @@
         <w:t xml:space="preserve"> with pond water and then seal them without </w:t>
       </w:r>
       <w:proofErr w:type="gramStart"/>
-      <w:ins w:id="432" w:author="Microsoft Office User" w:date="2014-03-18T21:24:00Z">
+      <w:ins w:id="433" w:author="Microsoft Office User" w:date="2014-03-18T21:24:00Z">
         <w:r>
           <w:rPr>
             <w:rFonts w:ascii="Times New Roman" w:hAnsi="Times New Roman" w:cs="Times New Roman"/>
@@ -6516,7 +6519,7 @@
         </w:rPr>
         <w:t>air</w:t>
       </w:r>
-      <w:ins w:id="433" w:author="Microsoft Office User" w:date="2014-03-18T21:24:00Z">
+      <w:ins w:id="434" w:author="Microsoft Office User" w:date="2014-03-18T21:24:00Z">
         <w:r>
           <w:rPr>
             <w:rFonts w:ascii="Times New Roman" w:hAnsi="Times New Roman" w:cs="Times New Roman"/>
@@ -6527,7 +6530,7 @@
         </w:r>
       </w:ins>
       <w:proofErr w:type="gramEnd"/>
-      <w:ins w:id="434" w:author="Microsoft Office User" w:date="2014-03-18T21:25:00Z">
+      <w:ins w:id="435" w:author="Microsoft Office User" w:date="2014-03-18T21:25:00Z">
         <w:r>
           <w:rPr>
             <w:rFonts w:ascii="Times New Roman" w:hAnsi="Times New Roman" w:cs="Times New Roman"/>
@@ -6553,7 +6556,7 @@
         </w:rPr>
         <w:t xml:space="preserve"> </w:t>
       </w:r>
-      <w:ins w:id="435" w:author="Microsoft Office User" w:date="2014-03-18T21:24:00Z">
+      <w:ins w:id="436" w:author="Microsoft Office User" w:date="2014-03-18T21:24:00Z">
         <w:r>
           <w:rPr>
             <w:rFonts w:ascii="Times New Roman" w:hAnsi="Times New Roman" w:cs="Times New Roman"/>
@@ -6571,7 +6574,7 @@
         </w:rPr>
         <w:t>15 ml sample</w:t>
       </w:r>
-      <w:del w:id="436" w:author="Microsoft Office User" w:date="2014-03-18T21:24:00Z">
+      <w:del w:id="437" w:author="Microsoft Office User" w:date="2014-03-18T21:24:00Z">
         <w:r>
           <w:rPr>
             <w:rFonts w:ascii="Times New Roman" w:hAnsi="Times New Roman" w:cs="Times New Roman"/>
@@ -6605,7 +6608,7 @@
         </w:rPr>
         <w:t>after 1, 3, and 6 hours of dark incubation</w:t>
       </w:r>
-      <w:ins w:id="437" w:author="Microsoft Office User" w:date="2014-03-18T21:25:00Z">
+      <w:ins w:id="438" w:author="Microsoft Office User" w:date="2014-03-18T21:25:00Z">
         <w:r>
           <w:rPr>
             <w:rFonts w:ascii="Times New Roman" w:hAnsi="Times New Roman" w:cs="Times New Roman"/>
@@ -6623,7 +6626,7 @@
         </w:rPr>
         <w:t xml:space="preserve">. </w:t>
       </w:r>
-      <w:ins w:id="438" w:author="Microsoft Office User" w:date="2014-03-18T21:24:00Z">
+      <w:ins w:id="439" w:author="Microsoft Office User" w:date="2014-03-18T21:24:00Z">
         <w:r>
           <w:rPr>
             <w:rFonts w:ascii="Times New Roman" w:hAnsi="Times New Roman" w:cs="Times New Roman"/>
@@ -6633,7 +6636,7 @@
           <w:t xml:space="preserve">Pond water will be simultaneously introduced to the jars </w:t>
         </w:r>
       </w:ins>
-      <w:ins w:id="439" w:author="Microsoft Office User" w:date="2014-03-18T21:26:00Z">
+      <w:ins w:id="440" w:author="Microsoft Office User" w:date="2014-03-18T21:26:00Z">
         <w:r>
           <w:rPr>
             <w:rFonts w:ascii="Times New Roman" w:hAnsi="Times New Roman" w:cs="Times New Roman"/>
@@ -6643,7 +6646,7 @@
           <w:t xml:space="preserve">with a second syringe while the samples are taken so that </w:t>
         </w:r>
       </w:ins>
-      <w:del w:id="440" w:author="Microsoft Office User" w:date="2014-03-18T21:24:00Z">
+      <w:del w:id="441" w:author="Microsoft Office User" w:date="2014-03-18T21:24:00Z">
         <w:r>
           <w:rPr>
             <w:rFonts w:ascii="Times New Roman" w:hAnsi="Times New Roman" w:cs="Times New Roman"/>
@@ -6661,7 +6664,7 @@
         </w:rPr>
         <w:t xml:space="preserve">air will not be introduced into the jars during sample extraction. </w:t>
       </w:r>
-      <w:ins w:id="441" w:author="Microsoft Office User" w:date="2014-03-18T21:26:00Z">
+      <w:ins w:id="442" w:author="Microsoft Office User" w:date="2014-03-18T21:26:00Z">
         <w:r>
           <w:rPr>
             <w:rFonts w:ascii="Times New Roman" w:hAnsi="Times New Roman" w:cs="Times New Roman"/>
@@ -6671,7 +6674,7 @@
           <w:t xml:space="preserve">The </w:t>
         </w:r>
       </w:ins>
-      <w:del w:id="442" w:author="Microsoft Office User" w:date="2014-03-18T21:26:00Z">
+      <w:del w:id="443" w:author="Microsoft Office User" w:date="2014-03-18T21:26:00Z">
         <w:r>
           <w:rPr>
             <w:rFonts w:ascii="Times New Roman" w:hAnsi="Times New Roman" w:cs="Times New Roman"/>
@@ -6681,7 +6684,7 @@
           <w:delText>O</w:delText>
         </w:r>
       </w:del>
-      <w:ins w:id="443" w:author="Microsoft Office User" w:date="2014-03-18T21:26:00Z">
+      <w:ins w:id="444" w:author="Microsoft Office User" w:date="2014-03-18T21:26:00Z">
         <w:r>
           <w:rPr>
             <w:rFonts w:ascii="Times New Roman" w:hAnsi="Times New Roman" w:cs="Times New Roman"/>
@@ -6699,7 +6702,7 @@
         </w:rPr>
         <w:t xml:space="preserve">xygen content </w:t>
       </w:r>
-      <w:ins w:id="444" w:author="Microsoft Office User" w:date="2014-03-18T21:26:00Z">
+      <w:ins w:id="445" w:author="Microsoft Office User" w:date="2014-03-18T21:26:00Z">
         <w:r>
           <w:rPr>
             <w:rFonts w:ascii="Times New Roman" w:hAnsi="Times New Roman" w:cs="Times New Roman"/>
@@ -6717,7 +6720,7 @@
         </w:rPr>
         <w:t>will be determined using the Winkler titration method</w:t>
       </w:r>
-      <w:ins w:id="445" w:author="Microsoft Office User" w:date="2014-03-18T21:26:00Z">
+      <w:ins w:id="446" w:author="Microsoft Office User" w:date="2014-03-18T21:26:00Z">
         <w:r>
           <w:rPr>
             <w:rFonts w:ascii="Times New Roman" w:hAnsi="Times New Roman" w:cs="Times New Roman"/>
@@ -6735,7 +6738,7 @@
         </w:rPr>
         <w:t xml:space="preserve">. </w:t>
       </w:r>
-      <w:del w:id="446" w:author="Microsoft Office User" w:date="2014-03-18T21:27:00Z">
+      <w:del w:id="447" w:author="Microsoft Office User" w:date="2014-03-18T21:27:00Z">
         <w:r>
           <w:rPr>
             <w:rFonts w:ascii="Times New Roman" w:hAnsi="Times New Roman" w:cs="Times New Roman"/>
@@ -6745,7 +6748,7 @@
           <w:delText>Finally, a</w:delText>
         </w:r>
       </w:del>
-      <w:ins w:id="447" w:author="Microsoft Office User" w:date="2014-03-18T21:27:00Z">
+      <w:ins w:id="448" w:author="Microsoft Office User" w:date="2014-03-18T21:27:00Z">
         <w:r>
           <w:rPr>
             <w:rFonts w:ascii="Times New Roman" w:hAnsi="Times New Roman" w:cs="Times New Roman"/>
@@ -6763,7 +6766,7 @@
         </w:rPr>
         <w:t xml:space="preserve">t the </w:t>
       </w:r>
-      <w:del w:id="448" w:author="Microsoft Office User" w:date="2014-03-18T21:27:00Z">
+      <w:del w:id="449" w:author="Microsoft Office User" w:date="2014-03-18T21:27:00Z">
         <w:r>
           <w:rPr>
             <w:rFonts w:ascii="Times New Roman" w:hAnsi="Times New Roman" w:cs="Times New Roman"/>
@@ -6781,7 +6784,7 @@
           <w:delText>riment</w:delText>
         </w:r>
       </w:del>
-      <w:ins w:id="449" w:author="Microsoft Office User" w:date="2014-03-18T21:27:00Z">
+      <w:ins w:id="450" w:author="Microsoft Office User" w:date="2014-03-18T21:27:00Z">
         <w:r>
           <w:rPr>
             <w:rFonts w:ascii="Times New Roman" w:hAnsi="Times New Roman" w:cs="Times New Roman"/>
@@ -6799,7 +6802,7 @@
         </w:rPr>
         <w:t>,</w:t>
       </w:r>
-      <w:del w:id="450" w:author="Microsoft Office User" w:date="2014-03-18T21:27:00Z">
+      <w:del w:id="451" w:author="Microsoft Office User" w:date="2014-03-18T21:27:00Z">
         <w:r>
           <w:rPr>
             <w:rFonts w:ascii="Times New Roman" w:hAnsi="Times New Roman" w:cs="Times New Roman"/>
@@ -6825,7 +6828,7 @@
         </w:rPr>
         <w:t xml:space="preserve"> on the </w:t>
       </w:r>
-      <w:del w:id="451" w:author="Microsoft Office User" w:date="2014-03-18T21:27:00Z">
+      <w:del w:id="452" w:author="Microsoft Office User" w:date="2014-03-18T21:27:00Z">
         <w:r>
           <w:rPr>
             <w:rFonts w:ascii="Times New Roman" w:hAnsi="Times New Roman" w:cs="Times New Roman"/>
@@ -6835,7 +6838,7 @@
           <w:delText xml:space="preserve">CPOM </w:delText>
         </w:r>
       </w:del>
-      <w:ins w:id="452" w:author="Microsoft Office User" w:date="2014-03-18T21:27:00Z">
+      <w:ins w:id="453" w:author="Microsoft Office User" w:date="2014-03-18T21:27:00Z">
         <w:r>
           <w:rPr>
             <w:rFonts w:ascii="Times New Roman" w:hAnsi="Times New Roman" w:cs="Times New Roman"/>
@@ -6853,7 +6856,7 @@
         </w:rPr>
         <w:t xml:space="preserve">will be measured </w:t>
       </w:r>
-      <w:ins w:id="453" w:author="Microsoft Office User" w:date="2014-03-18T21:27:00Z">
+      <w:ins w:id="454" w:author="Microsoft Office User" w:date="2014-03-18T21:27:00Z">
         <w:r>
           <w:rPr>
             <w:rFonts w:ascii="Times New Roman" w:hAnsi="Times New Roman" w:cs="Times New Roman"/>
@@ -6881,7 +6884,7 @@
           <w:t xml:space="preserve"> extraction</w:t>
         </w:r>
       </w:ins>
-      <w:del w:id="454" w:author="Microsoft Office User" w:date="2014-03-18T21:28:00Z">
+      <w:del w:id="455" w:author="Microsoft Office User" w:date="2014-03-18T21:28:00Z">
         <w:r>
           <w:rPr>
             <w:rFonts w:ascii="Times New Roman" w:hAnsi="Times New Roman" w:cs="Times New Roman"/>
@@ -6929,13 +6932,13 @@
         <w:spacing w:after="0" w:line="240" w:lineRule="auto"/>
         <w:jc w:val="center"/>
         <w:rPr>
-          <w:del w:id="455" w:author="Microsoft Office User" w:date="2014-03-18T21:28:00Z"/>
-          <w:rFonts w:ascii="Times New Roman" w:hAnsi="Times New Roman" w:cs="Times New Roman"/>
-          <w:sz w:val="24"/>
-          <w:szCs w:val="24"/>
-        </w:rPr>
-      </w:pPr>
-      <w:del w:id="456" w:author="Microsoft Office User" w:date="2014-03-18T21:28:00Z">
+          <w:del w:id="456" w:author="Microsoft Office User" w:date="2014-03-18T21:28:00Z"/>
+          <w:rFonts w:ascii="Times New Roman" w:hAnsi="Times New Roman" w:cs="Times New Roman"/>
+          <w:sz w:val="24"/>
+          <w:szCs w:val="24"/>
+        </w:rPr>
+      </w:pPr>
+      <w:del w:id="457" w:author="Microsoft Office User" w:date="2014-03-18T21:28:00Z">
         <w:r>
           <w:rPr>
             <w:rFonts w:ascii="Times New Roman" w:hAnsi="Times New Roman" w:cs="Times New Roman"/>
@@ -6952,7 +6955,7 @@
         <w:spacing w:after="0" w:line="240" w:lineRule="auto"/>
         <w:jc w:val="center"/>
         <w:rPr>
-          <w:ins w:id="457" w:author="Microsoft Office User" w:date="2014-03-18T21:28:00Z"/>
+          <w:ins w:id="458" w:author="Microsoft Office User" w:date="2014-03-18T21:28:00Z"/>
           <w:rFonts w:ascii="Times New Roman" w:hAnsi="Times New Roman" w:cs="Times New Roman"/>
           <w:sz w:val="24"/>
           <w:szCs w:val="24"/>
@@ -6974,14 +6977,14 @@
       <w:pPr>
         <w:spacing w:after="0" w:line="240" w:lineRule="auto"/>
         <w:rPr>
-          <w:del w:id="458" w:author="Microsoft Office User" w:date="2014-03-18T16:19:00Z"/>
+          <w:del w:id="459" w:author="Microsoft Office User" w:date="2014-03-18T16:19:00Z"/>
           <w:rFonts w:ascii="Times New Roman" w:hAnsi="Times New Roman" w:cs="Times New Roman"/>
           <w:b/>
           <w:sz w:val="24"/>
           <w:szCs w:val="24"/>
-          <w:rPrChange w:id="459" w:author="Microsoft Office User" w:date="2014-03-18T21:29:00Z">
+          <w:rPrChange w:id="460" w:author="Microsoft Office User" w:date="2014-03-18T21:29:00Z">
             <w:rPr>
-              <w:del w:id="460" w:author="Microsoft Office User" w:date="2014-03-18T16:19:00Z"/>
+              <w:del w:id="461" w:author="Microsoft Office User" w:date="2014-03-18T16:19:00Z"/>
               <w:rFonts w:ascii="Times New Roman" w:hAnsi="Times New Roman" w:cs="Times New Roman"/>
               <w:sz w:val="24"/>
               <w:szCs w:val="24"/>
@@ -6989,14 +6992,14 @@
           </w:rPrChange>
         </w:rPr>
       </w:pPr>
-      <w:ins w:id="461" w:author="Microsoft Office User" w:date="2014-03-18T21:29:00Z">
+      <w:ins w:id="462" w:author="Microsoft Office User" w:date="2014-03-18T21:29:00Z">
         <w:r>
           <w:rPr>
             <w:rFonts w:ascii="Times New Roman" w:hAnsi="Times New Roman" w:cs="Times New Roman"/>
             <w:b/>
             <w:sz w:val="24"/>
             <w:szCs w:val="24"/>
-            <w:rPrChange w:id="462" w:author="Microsoft Office User" w:date="2014-03-18T21:29:00Z">
+            <w:rPrChange w:id="463" w:author="Microsoft Office User" w:date="2014-03-18T21:29:00Z">
               <w:rPr>
                 <w:rFonts w:ascii="Times New Roman" w:hAnsi="Times New Roman" w:cs="Times New Roman"/>
                 <w:sz w:val="24"/>
@@ -7007,14 +7010,14 @@
           <w:t>Budget</w:t>
         </w:r>
       </w:ins>
-      <w:del w:id="463" w:author="Microsoft Office User" w:date="2014-03-18T16:19:00Z">
+      <w:del w:id="464" w:author="Microsoft Office User" w:date="2014-03-18T16:19:00Z">
         <w:r>
           <w:rPr>
             <w:rFonts w:ascii="Times New Roman" w:hAnsi="Times New Roman" w:cs="Times New Roman"/>
             <w:b/>
             <w:sz w:val="24"/>
             <w:szCs w:val="24"/>
-            <w:rPrChange w:id="464" w:author="Microsoft Office User" w:date="2014-03-18T21:29:00Z">
+            <w:rPrChange w:id="465" w:author="Microsoft Office User" w:date="2014-03-18T21:29:00Z">
               <w:rPr>
                 <w:rFonts w:ascii="Times New Roman" w:hAnsi="Times New Roman" w:cs="Times New Roman"/>
                 <w:sz w:val="24"/>
@@ -7030,14 +7033,14 @@
       <w:pPr>
         <w:spacing w:after="0" w:line="240" w:lineRule="auto"/>
         <w:rPr>
-          <w:del w:id="465" w:author="Microsoft Office User" w:date="2014-03-18T16:19:00Z"/>
+          <w:del w:id="466" w:author="Microsoft Office User" w:date="2014-03-18T16:19:00Z"/>
           <w:rFonts w:ascii="Times New Roman" w:hAnsi="Times New Roman" w:cs="Times New Roman"/>
           <w:b/>
           <w:sz w:val="24"/>
           <w:szCs w:val="24"/>
-          <w:rPrChange w:id="466" w:author="Microsoft Office User" w:date="2014-03-18T21:29:00Z">
+          <w:rPrChange w:id="467" w:author="Microsoft Office User" w:date="2014-03-18T21:29:00Z">
             <w:rPr>
-              <w:del w:id="467" w:author="Microsoft Office User" w:date="2014-03-18T16:19:00Z"/>
+              <w:del w:id="468" w:author="Microsoft Office User" w:date="2014-03-18T16:19:00Z"/>
               <w:rFonts w:ascii="Times New Roman" w:hAnsi="Times New Roman" w:cs="Times New Roman"/>
               <w:sz w:val="24"/>
               <w:szCs w:val="24"/>
@@ -7045,14 +7048,14 @@
           </w:rPrChange>
         </w:rPr>
       </w:pPr>
-      <w:del w:id="468" w:author="Microsoft Office User" w:date="2014-03-18T16:19:00Z">
+      <w:del w:id="469" w:author="Microsoft Office User" w:date="2014-03-18T16:19:00Z">
         <w:r>
           <w:rPr>
             <w:rFonts w:ascii="Times New Roman" w:hAnsi="Times New Roman" w:cs="Times New Roman"/>
             <w:b/>
             <w:sz w:val="24"/>
             <w:szCs w:val="24"/>
-            <w:rPrChange w:id="469" w:author="Microsoft Office User" w:date="2014-03-18T21:29:00Z">
+            <w:rPrChange w:id="470" w:author="Microsoft Office User" w:date="2014-03-18T21:29:00Z">
               <w:rPr>
                 <w:rFonts w:ascii="Times New Roman" w:hAnsi="Times New Roman" w:cs="Times New Roman"/>
                 <w:sz w:val="24"/>
@@ -7068,14 +7071,14 @@
       <w:pPr>
         <w:spacing w:after="0" w:line="240" w:lineRule="auto"/>
         <w:rPr>
-          <w:del w:id="470" w:author="Microsoft Office User" w:date="2014-03-18T16:19:00Z"/>
+          <w:del w:id="471" w:author="Microsoft Office User" w:date="2014-03-18T16:19:00Z"/>
           <w:rFonts w:ascii="Times New Roman" w:hAnsi="Times New Roman" w:cs="Times New Roman"/>
           <w:b/>
           <w:sz w:val="24"/>
           <w:szCs w:val="24"/>
-          <w:rPrChange w:id="471" w:author="Microsoft Office User" w:date="2014-03-18T21:29:00Z">
+          <w:rPrChange w:id="472" w:author="Microsoft Office User" w:date="2014-03-18T21:29:00Z">
             <w:rPr>
-              <w:del w:id="472" w:author="Microsoft Office User" w:date="2014-03-18T16:19:00Z"/>
+              <w:del w:id="473" w:author="Microsoft Office User" w:date="2014-03-18T16:19:00Z"/>
               <w:rFonts w:ascii="Times New Roman" w:hAnsi="Times New Roman" w:cs="Times New Roman"/>
               <w:sz w:val="24"/>
               <w:szCs w:val="24"/>
@@ -7083,14 +7086,14 @@
           </w:rPrChange>
         </w:rPr>
       </w:pPr>
-      <w:del w:id="473" w:author="Microsoft Office User" w:date="2014-03-18T16:19:00Z">
+      <w:del w:id="474" w:author="Microsoft Office User" w:date="2014-03-18T16:19:00Z">
         <w:r>
           <w:rPr>
             <w:rFonts w:ascii="Times New Roman" w:hAnsi="Times New Roman" w:cs="Times New Roman"/>
             <w:b/>
             <w:sz w:val="24"/>
             <w:szCs w:val="24"/>
-            <w:rPrChange w:id="474" w:author="Microsoft Office User" w:date="2014-03-18T21:29:00Z">
+            <w:rPrChange w:id="475" w:author="Microsoft Office User" w:date="2014-03-18T21:29:00Z">
               <w:rPr>
                 <w:rFonts w:ascii="Times New Roman" w:hAnsi="Times New Roman" w:cs="Times New Roman"/>
                 <w:sz w:val="24"/>
@@ -7110,7 +7113,7 @@
           <w:b/>
           <w:sz w:val="24"/>
           <w:szCs w:val="24"/>
-          <w:rPrChange w:id="475" w:author="Microsoft Office User" w:date="2014-03-18T21:29:00Z">
+          <w:rPrChange w:id="476" w:author="Microsoft Office User" w:date="2014-03-18T21:29:00Z">
             <w:rPr>
               <w:rFonts w:ascii="Times New Roman" w:hAnsi="Times New Roman" w:cs="Times New Roman"/>
               <w:sz w:val="24"/>
@@ -7129,12 +7132,319 @@
           <w:szCs w:val="24"/>
         </w:rPr>
       </w:pPr>
-      <w:bookmarkStart w:id="476" w:name="_GoBack"/>
-      <w:bookmarkEnd w:id="476"/>
-    </w:p>
-    <w:p>
-      <w:pPr>
+    </w:p>
+    <w:p>
+      <w:pPr>
+        <w:pStyle w:val="ListParagraph"/>
+        <w:numPr>
+          <w:ilvl w:val="0"/>
+          <w:numId w:val="5"/>
+        </w:numPr>
         <w:spacing w:after="0" w:line="240" w:lineRule="auto"/>
+        <w:rPr>
+          <w:ins w:id="477" w:author="Microsoft Office User" w:date="2014-03-18T21:50:00Z"/>
+          <w:rFonts w:ascii="Times New Roman" w:hAnsi="Times New Roman" w:cs="Times New Roman"/>
+        </w:rPr>
+        <w:pPrChange w:id="478" w:author="Microsoft Office User" w:date="2014-03-18T21:47:00Z">
+          <w:pPr>
+            <w:spacing w:after="0" w:line="240" w:lineRule="auto"/>
+          </w:pPr>
+        </w:pPrChange>
+      </w:pPr>
+      <w:ins w:id="479" w:author="Microsoft Office User" w:date="2014-03-18T21:47:00Z">
+        <w:r>
+          <w:rPr>
+            <w:rFonts w:ascii="Times New Roman" w:hAnsi="Times New Roman" w:cs="Times New Roman"/>
+            <w:rPrChange w:id="480" w:author="Microsoft Office User" w:date="2014-03-18T21:47:00Z">
+              <w:rPr/>
+            </w:rPrChange>
+          </w:rPr>
+          <w:t xml:space="preserve">Nutrient </w:t>
+        </w:r>
+        <w:r>
+          <w:rPr>
+            <w:rFonts w:ascii="Times New Roman" w:hAnsi="Times New Roman" w:cs="Times New Roman"/>
+          </w:rPr>
+          <w:t xml:space="preserve">Analysis - </w:t>
+        </w:r>
+      </w:ins>
+      <w:ins w:id="481" w:author="Microsoft Office User" w:date="2014-03-18T21:50:00Z">
+        <w:r>
+          <w:rPr>
+            <w:rFonts w:ascii="Times New Roman" w:hAnsi="Times New Roman" w:cs="Times New Roman"/>
+          </w:rPr>
+          <w:t>$3600</w:t>
+        </w:r>
+      </w:ins>
+    </w:p>
+    <w:p>
+      <w:pPr>
+        <w:pStyle w:val="ListParagraph"/>
+        <w:numPr>
+          <w:ilvl w:val="0"/>
+          <w:numId w:val="5"/>
+        </w:numPr>
+        <w:spacing w:after="0" w:line="240" w:lineRule="auto"/>
+        <w:rPr>
+          <w:ins w:id="482" w:author="Microsoft Office User" w:date="2014-03-18T21:53:00Z"/>
+          <w:rFonts w:ascii="Times New Roman" w:hAnsi="Times New Roman" w:cs="Times New Roman"/>
+        </w:rPr>
+        <w:pPrChange w:id="483" w:author="Microsoft Office User" w:date="2014-03-18T21:47:00Z">
+          <w:pPr>
+            <w:spacing w:after="0" w:line="240" w:lineRule="auto"/>
+          </w:pPr>
+        </w:pPrChange>
+      </w:pPr>
+      <w:proofErr w:type="spellStart"/>
+      <w:ins w:id="484" w:author="Microsoft Office User" w:date="2014-03-18T21:51:00Z">
+        <w:r>
+          <w:rPr>
+            <w:rFonts w:ascii="Times New Roman" w:hAnsi="Times New Roman" w:cs="Times New Roman"/>
+          </w:rPr>
+          <w:t>Ergosterol</w:t>
+        </w:r>
+        <w:proofErr w:type="spellEnd"/>
+        <w:r>
+          <w:rPr>
+            <w:rFonts w:ascii="Times New Roman" w:hAnsi="Times New Roman" w:cs="Times New Roman"/>
+          </w:rPr>
+          <w:t xml:space="preserve"> Samples </w:t>
+        </w:r>
+      </w:ins>
+      <w:ins w:id="485" w:author="Microsoft Office User" w:date="2014-03-18T21:52:00Z">
+        <w:r>
+          <w:rPr>
+            <w:rFonts w:ascii="Times New Roman" w:hAnsi="Times New Roman" w:cs="Times New Roman"/>
+          </w:rPr>
+          <w:t xml:space="preserve">- </w:t>
+        </w:r>
+      </w:ins>
+      <w:ins w:id="486" w:author="Microsoft Office User" w:date="2014-03-18T21:51:00Z">
+        <w:r>
+          <w:rPr>
+            <w:rFonts w:ascii="Times New Roman" w:hAnsi="Times New Roman" w:cs="Times New Roman"/>
+          </w:rPr>
+          <w:t>$1000</w:t>
+        </w:r>
+      </w:ins>
+    </w:p>
+    <w:p>
+      <w:pPr>
+        <w:pStyle w:val="ListParagraph"/>
+        <w:numPr>
+          <w:ilvl w:val="0"/>
+          <w:numId w:val="5"/>
+        </w:numPr>
+        <w:spacing w:after="0" w:line="240" w:lineRule="auto"/>
+        <w:rPr>
+          <w:ins w:id="487" w:author="Microsoft Office User" w:date="2014-03-18T21:55:00Z"/>
+          <w:rFonts w:ascii="Times New Roman" w:hAnsi="Times New Roman" w:cs="Times New Roman"/>
+        </w:rPr>
+        <w:pPrChange w:id="488" w:author="Microsoft Office User" w:date="2014-03-18T21:55:00Z">
+          <w:pPr>
+            <w:spacing w:after="0" w:line="240" w:lineRule="auto"/>
+          </w:pPr>
+        </w:pPrChange>
+      </w:pPr>
+      <w:ins w:id="489" w:author="Microsoft Office User" w:date="2014-03-18T21:53:00Z">
+        <w:r>
+          <w:rPr>
+            <w:rFonts w:ascii="Times New Roman" w:hAnsi="Times New Roman" w:cs="Times New Roman"/>
+          </w:rPr>
+          <w:t>Ba</w:t>
+        </w:r>
+      </w:ins>
+      <w:ins w:id="490" w:author="Microsoft Office User" w:date="2014-03-18T21:54:00Z">
+        <w:r>
+          <w:rPr>
+            <w:rFonts w:ascii="Times New Roman" w:hAnsi="Times New Roman" w:cs="Times New Roman"/>
+          </w:rPr>
+          <w:t>c</w:t>
+        </w:r>
+      </w:ins>
+      <w:ins w:id="491" w:author="Microsoft Office User" w:date="2014-03-18T21:53:00Z">
+        <w:r>
+          <w:rPr>
+            <w:rFonts w:ascii="Times New Roman" w:hAnsi="Times New Roman" w:cs="Times New Roman"/>
+          </w:rPr>
+          <w:t xml:space="preserve">terial </w:t>
+        </w:r>
+      </w:ins>
+      <w:ins w:id="492" w:author="Microsoft Office User" w:date="2014-03-18T21:54:00Z">
+        <w:r>
+          <w:rPr>
+            <w:rFonts w:ascii="Times New Roman" w:hAnsi="Times New Roman" w:cs="Times New Roman"/>
+          </w:rPr>
+          <w:t xml:space="preserve">Abundance </w:t>
+        </w:r>
+      </w:ins>
+      <w:ins w:id="493" w:author="Microsoft Office User" w:date="2014-03-18T21:53:00Z">
+        <w:r>
+          <w:rPr>
+            <w:rFonts w:ascii="Times New Roman" w:hAnsi="Times New Roman" w:cs="Times New Roman"/>
+          </w:rPr>
+          <w:t>Quantification</w:t>
+        </w:r>
+      </w:ins>
+    </w:p>
+    <w:p>
+      <w:pPr>
+        <w:pStyle w:val="ListParagraph"/>
+        <w:numPr>
+          <w:ilvl w:val="0"/>
+          <w:numId w:val="6"/>
+        </w:numPr>
+        <w:spacing w:after="0" w:line="240" w:lineRule="auto"/>
+        <w:rPr>
+          <w:ins w:id="494" w:author="Microsoft Office User" w:date="2014-03-18T21:55:00Z"/>
+          <w:rFonts w:ascii="Times New Roman" w:hAnsi="Times New Roman" w:cs="Times New Roman"/>
+          <w:rPrChange w:id="495" w:author="Microsoft Office User" w:date="2014-03-18T22:02:00Z">
+            <w:rPr>
+              <w:ins w:id="496" w:author="Microsoft Office User" w:date="2014-03-18T21:55:00Z"/>
+            </w:rPr>
+          </w:rPrChange>
+        </w:rPr>
+        <w:pPrChange w:id="497" w:author="Microsoft Office User" w:date="2014-03-18T22:02:00Z">
+          <w:pPr>
+            <w:spacing w:after="0" w:line="240" w:lineRule="auto"/>
+          </w:pPr>
+        </w:pPrChange>
+      </w:pPr>
+      <w:ins w:id="498" w:author="Microsoft Office User" w:date="2014-03-18T21:55:00Z">
+        <w:r>
+          <w:rPr>
+            <w:rFonts w:ascii="Times New Roman" w:hAnsi="Times New Roman" w:cs="Times New Roman"/>
+            <w:rPrChange w:id="499" w:author="Microsoft Office User" w:date="2014-03-18T22:02:00Z">
+              <w:rPr/>
+            </w:rPrChange>
+          </w:rPr>
+          <w:t>D</w:t>
+        </w:r>
+      </w:ins>
+      <w:ins w:id="500" w:author="Microsoft Office User" w:date="2014-03-18T21:52:00Z">
+        <w:r>
+          <w:rPr>
+            <w:rFonts w:ascii="Times New Roman" w:hAnsi="Times New Roman" w:cs="Times New Roman"/>
+            <w:rPrChange w:id="501" w:author="Microsoft Office User" w:date="2014-03-18T22:02:00Z">
+              <w:rPr/>
+            </w:rPrChange>
+          </w:rPr>
+          <w:t xml:space="preserve">API Nuclear Stain for Bacterial Counts - </w:t>
+        </w:r>
+      </w:ins>
+      <w:ins w:id="502" w:author="Microsoft Office User" w:date="2014-03-18T21:53:00Z">
+        <w:r>
+          <w:rPr>
+            <w:rFonts w:ascii="Times New Roman" w:hAnsi="Times New Roman" w:cs="Times New Roman"/>
+            <w:rPrChange w:id="503" w:author="Microsoft Office User" w:date="2014-03-18T22:02:00Z">
+              <w:rPr/>
+            </w:rPrChange>
+          </w:rPr>
+          <w:t>$200</w:t>
+        </w:r>
+      </w:ins>
+    </w:p>
+    <w:p>
+      <w:pPr>
+        <w:pStyle w:val="ListParagraph"/>
+        <w:numPr>
+          <w:ilvl w:val="0"/>
+          <w:numId w:val="6"/>
+        </w:numPr>
+        <w:spacing w:after="0" w:line="240" w:lineRule="auto"/>
+        <w:rPr>
+          <w:ins w:id="504" w:author="Microsoft Office User" w:date="2014-03-18T22:00:00Z"/>
+          <w:rFonts w:ascii="Times New Roman" w:hAnsi="Times New Roman" w:cs="Times New Roman"/>
+          <w:rPrChange w:id="505" w:author="Microsoft Office User" w:date="2014-03-18T22:02:00Z">
+            <w:rPr>
+              <w:ins w:id="506" w:author="Microsoft Office User" w:date="2014-03-18T22:00:00Z"/>
+            </w:rPr>
+          </w:rPrChange>
+        </w:rPr>
+        <w:pPrChange w:id="507" w:author="Microsoft Office User" w:date="2014-03-18T22:02:00Z">
+          <w:pPr>
+            <w:spacing w:after="0" w:line="240" w:lineRule="auto"/>
+          </w:pPr>
+        </w:pPrChange>
+      </w:pPr>
+      <w:ins w:id="508" w:author="Microsoft Office User" w:date="2014-03-18T21:58:00Z">
+        <w:r>
+          <w:rPr>
+            <w:rFonts w:ascii="Times New Roman" w:hAnsi="Times New Roman" w:cs="Times New Roman"/>
+            <w:rPrChange w:id="509" w:author="Microsoft Office User" w:date="2014-03-18T22:02:00Z">
+              <w:rPr/>
+            </w:rPrChange>
+          </w:rPr>
+          <w:t xml:space="preserve">Membrane Filters - </w:t>
+        </w:r>
+      </w:ins>
+      <w:ins w:id="510" w:author="Microsoft Office User" w:date="2014-03-18T21:59:00Z">
+        <w:r>
+          <w:rPr>
+            <w:rFonts w:ascii="Times New Roman" w:hAnsi="Times New Roman" w:cs="Times New Roman"/>
+            <w:rPrChange w:id="511" w:author="Microsoft Office User" w:date="2014-03-18T22:02:00Z">
+              <w:rPr/>
+            </w:rPrChange>
+          </w:rPr>
+          <w:t>$100</w:t>
+        </w:r>
+      </w:ins>
+    </w:p>
+    <w:p>
+      <w:pPr>
+        <w:spacing w:after="0" w:line="240" w:lineRule="auto"/>
+        <w:ind w:left="360"/>
+        <w:rPr>
+          <w:ins w:id="512" w:author="Microsoft Office User" w:date="2014-03-18T22:00:00Z"/>
+          <w:rFonts w:ascii="Times New Roman" w:hAnsi="Times New Roman" w:cs="Times New Roman"/>
+          <w:b/>
+          <w:rPrChange w:id="513" w:author="Microsoft Office User" w:date="2014-03-18T22:00:00Z">
+            <w:rPr>
+              <w:ins w:id="514" w:author="Microsoft Office User" w:date="2014-03-18T22:00:00Z"/>
+              <w:rFonts w:ascii="Times New Roman" w:hAnsi="Times New Roman" w:cs="Times New Roman"/>
+            </w:rPr>
+          </w:rPrChange>
+        </w:rPr>
+        <w:pPrChange w:id="515" w:author="Microsoft Office User" w:date="2014-03-18T21:59:00Z">
+          <w:pPr>
+            <w:spacing w:after="0" w:line="240" w:lineRule="auto"/>
+          </w:pPr>
+        </w:pPrChange>
+      </w:pPr>
+      <w:ins w:id="516" w:author="Microsoft Office User" w:date="2014-03-18T22:00:00Z">
+        <w:r>
+          <w:rPr>
+            <w:rFonts w:ascii="Times New Roman" w:hAnsi="Times New Roman" w:cs="Times New Roman"/>
+            <w:b/>
+          </w:rPr>
+          <w:t xml:space="preserve">Total = </w:t>
+        </w:r>
+      </w:ins>
+      <w:ins w:id="517" w:author="Microsoft Office User" w:date="2014-03-18T22:01:00Z">
+        <w:r>
+          <w:rPr>
+            <w:rFonts w:ascii="Times New Roman" w:hAnsi="Times New Roman" w:cs="Times New Roman"/>
+            <w:b/>
+          </w:rPr>
+          <w:t>$4900</w:t>
+        </w:r>
+      </w:ins>
+    </w:p>
+    <w:p>
+      <w:pPr>
+        <w:spacing w:after="0" w:line="240" w:lineRule="auto"/>
+        <w:ind w:left="360"/>
+        <w:rPr>
+          <w:rFonts w:ascii="Times New Roman" w:hAnsi="Times New Roman" w:cs="Times New Roman"/>
+          <w:rPrChange w:id="518" w:author="Microsoft Office User" w:date="2014-03-18T21:47:00Z">
+            <w:rPr/>
+          </w:rPrChange>
+        </w:rPr>
+        <w:pPrChange w:id="519" w:author="Microsoft Office User" w:date="2014-03-18T21:59:00Z">
+          <w:pPr>
+            <w:spacing w:after="0" w:line="240" w:lineRule="auto"/>
+          </w:pPr>
+        </w:pPrChange>
       </w:pPr>
     </w:p>
     <w:sectPr>
@@ -7150,6 +7460,92 @@
 <file path=word/numbering.xml><?xml version="1.0" encoding="utf-8"?>
 <w:numbering xmlns:wpc="http://schemas.microsoft.com/office/word/2010/wordprocessingCanvas" xmlns:mo="http://schemas.microsoft.com/office/mac/office/2008/main" xmlns:mc="http://schemas.openxmlformats.org/markup-compatibility/2006" xmlns:mv="urn:schemas-microsoft-com:mac:vml" xmlns:o="urn:schemas-microsoft-com:office:office" xmlns:r="http://schemas.openxmlformats.org/officeDocument/2006/relationships" xmlns:m="http://schemas.openxmlformats.org/officeDocument/2006/math" xmlns:v="urn:schemas-microsoft-com:vml" xmlns:wp14="http://schemas.microsoft.com/office/word/2010/wordprocessingDrawing" xmlns:wp="http://schemas.openxmlformats.org/drawingml/2006/wordprocessingDrawing" xmlns:w10="urn:schemas-microsoft-com:office:word" xmlns:w="http://schemas.openxmlformats.org/wordprocessingml/2006/main" xmlns:w14="http://schemas.microsoft.com/office/word/2010/wordml" xmlns:wpg="http://schemas.microsoft.com/office/word/2010/wordprocessingGroup" xmlns:wpi="http://schemas.microsoft.com/office/word/2010/wordprocessingInk" xmlns:wne="http://schemas.microsoft.com/office/word/2006/wordml" xmlns:wps="http://schemas.microsoft.com/office/word/2010/wordprocessingShape" mc:Ignorable="w14 wp14">
   <w:abstractNum w:abstractNumId="0">
+    <w:nsid w:val="01E9790F"/>
+    <w:multiLevelType w:val="hybridMultilevel"/>
+    <w:tmpl w:val="03147F40"/>
+    <w:lvl w:ilvl="0" w:tplc="0409000F">
+      <w:start w:val="1"/>
+      <w:numFmt w:val="decimal"/>
+      <w:lvlText w:val="%1."/>
+      <w:lvlJc w:val="left"/>
+      <w:pPr>
+        <w:ind w:left="1080" w:hanging="360"/>
+      </w:pPr>
+    </w:lvl>
+    <w:lvl w:ilvl="1" w:tplc="04090019" w:tentative="1">
+      <w:start w:val="1"/>
+      <w:numFmt w:val="lowerLetter"/>
+      <w:lvlText w:val="%2."/>
+      <w:lvlJc w:val="left"/>
+      <w:pPr>
+        <w:ind w:left="1800" w:hanging="360"/>
+      </w:pPr>
+    </w:lvl>
+    <w:lvl w:ilvl="2" w:tplc="0409001B" w:tentative="1">
+      <w:start w:val="1"/>
+      <w:numFmt w:val="lowerRoman"/>
+      <w:lvlText w:val="%3."/>
+      <w:lvlJc w:val="right"/>
+      <w:pPr>
+        <w:ind w:left="2520" w:hanging="180"/>
+      </w:pPr>
+    </w:lvl>
+    <w:lvl w:ilvl="3" w:tplc="0409000F" w:tentative="1">
+      <w:start w:val="1"/>
+      <w:numFmt w:val="decimal"/>
+      <w:lvlText w:val="%4."/>
+      <w:lvlJc w:val="left"/>
+      <w:pPr>
+        <w:ind w:left="3240" w:hanging="360"/>
+      </w:pPr>
+    </w:lvl>
+    <w:lvl w:ilvl="4" w:tplc="04090019" w:tentative="1">
+      <w:start w:val="1"/>
+      <w:numFmt w:val="lowerLetter"/>
+      <w:lvlText w:val="%5."/>
+      <w:lvlJc w:val="left"/>
+      <w:pPr>
+        <w:ind w:left="3960" w:hanging="360"/>
+      </w:pPr>
+    </w:lvl>
+    <w:lvl w:ilvl="5" w:tplc="0409001B" w:tentative="1">
+      <w:start w:val="1"/>
+      <w:numFmt w:val="lowerRoman"/>
+      <w:lvlText w:val="%6."/>
+      <w:lvlJc w:val="right"/>
+      <w:pPr>
+        <w:ind w:left="4680" w:hanging="180"/>
+      </w:pPr>
+    </w:lvl>
+    <w:lvl w:ilvl="6" w:tplc="0409000F" w:tentative="1">
+      <w:start w:val="1"/>
+      <w:numFmt w:val="decimal"/>
+      <w:lvlText w:val="%7."/>
+      <w:lvlJc w:val="left"/>
+      <w:pPr>
+        <w:ind w:left="5400" w:hanging="360"/>
+      </w:pPr>
+    </w:lvl>
+    <w:lvl w:ilvl="7" w:tplc="04090019" w:tentative="1">
+      <w:start w:val="1"/>
+      <w:numFmt w:val="lowerLetter"/>
+      <w:lvlText w:val="%8."/>
+      <w:lvlJc w:val="left"/>
+      <w:pPr>
+        <w:ind w:left="6120" w:hanging="360"/>
+      </w:pPr>
+    </w:lvl>
+    <w:lvl w:ilvl="8" w:tplc="0409001B" w:tentative="1">
+      <w:start w:val="1"/>
+      <w:numFmt w:val="lowerRoman"/>
+      <w:lvlText w:val="%9."/>
+      <w:lvlJc w:val="right"/>
+      <w:pPr>
+        <w:ind w:left="6840" w:hanging="180"/>
+      </w:pPr>
+    </w:lvl>
+  </w:abstractNum>
+  <w:abstractNum w:abstractNumId="1">
     <w:nsid w:val="066E4A4F"/>
     <w:multiLevelType w:val="hybridMultilevel"/>
     <w:tmpl w:val="50A2D3A6"/>
@@ -7238,7 +7634,7 @@
       </w:pPr>
     </w:lvl>
   </w:abstractNum>
-  <w:abstractNum w:abstractNumId="1">
+  <w:abstractNum w:abstractNumId="2">
     <w:nsid w:val="3CF008DD"/>
     <w:multiLevelType w:val="hybridMultilevel"/>
     <w:tmpl w:val="C3A2D566"/>
@@ -7327,7 +7723,7 @@
       </w:pPr>
     </w:lvl>
   </w:abstractNum>
-  <w:abstractNum w:abstractNumId="2">
+  <w:abstractNum w:abstractNumId="3">
     <w:nsid w:val="3DF069B0"/>
     <w:multiLevelType w:val="hybridMultilevel"/>
     <w:tmpl w:val="844265A6"/>
@@ -7413,7 +7809,120 @@
       </w:pPr>
     </w:lvl>
   </w:abstractNum>
-  <w:abstractNum w:abstractNumId="3">
+  <w:abstractNum w:abstractNumId="4">
+    <w:nsid w:val="3FF257FD"/>
+    <w:multiLevelType w:val="hybridMultilevel"/>
+    <w:tmpl w:val="ACBC51BC"/>
+    <w:lvl w:ilvl="0" w:tplc="04090001">
+      <w:start w:val="1"/>
+      <w:numFmt w:val="bullet"/>
+      <w:lvlText w:val=""/>
+      <w:lvlJc w:val="left"/>
+      <w:pPr>
+        <w:ind w:left="720" w:hanging="360"/>
+      </w:pPr>
+      <w:rPr>
+        <w:rFonts w:ascii="Symbol" w:hAnsi="Symbol" w:hint="default"/>
+      </w:rPr>
+    </w:lvl>
+    <w:lvl w:ilvl="1" w:tplc="04090003" w:tentative="1">
+      <w:start w:val="1"/>
+      <w:numFmt w:val="bullet"/>
+      <w:lvlText w:val="o"/>
+      <w:lvlJc w:val="left"/>
+      <w:pPr>
+        <w:ind w:left="1440" w:hanging="360"/>
+      </w:pPr>
+      <w:rPr>
+        <w:rFonts w:ascii="Courier New" w:hAnsi="Courier New" w:hint="default"/>
+      </w:rPr>
+    </w:lvl>
+    <w:lvl w:ilvl="2" w:tplc="04090005" w:tentative="1">
+      <w:start w:val="1"/>
+      <w:numFmt w:val="bullet"/>
+      <w:lvlText w:val=""/>
+      <w:lvlJc w:val="left"/>
+      <w:pPr>
+        <w:ind w:left="2160" w:hanging="360"/>
+      </w:pPr>
+      <w:rPr>
+        <w:rFonts w:ascii="Wingdings" w:hAnsi="Wingdings" w:hint="default"/>
+      </w:rPr>
+    </w:lvl>
+    <w:lvl w:ilvl="3" w:tplc="04090001" w:tentative="1">
+      <w:start w:val="1"/>
+      <w:numFmt w:val="bullet"/>
+      <w:lvlText w:val=""/>
+      <w:lvlJc w:val="left"/>
+      <w:pPr>
+        <w:ind w:left="2880" w:hanging="360"/>
+      </w:pPr>
+      <w:rPr>
+        <w:rFonts w:ascii="Symbol" w:hAnsi="Symbol" w:hint="default"/>
+      </w:rPr>
+    </w:lvl>
+    <w:lvl w:ilvl="4" w:tplc="04090003" w:tentative="1">
+      <w:start w:val="1"/>
+      <w:numFmt w:val="bullet"/>
+      <w:lvlText w:val="o"/>
+      <w:lvlJc w:val="left"/>
+      <w:pPr>
+        <w:ind w:left="3600" w:hanging="360"/>
+      </w:pPr>
+      <w:rPr>
+        <w:rFonts w:ascii="Courier New" w:hAnsi="Courier New" w:hint="default"/>
+      </w:rPr>
+    </w:lvl>
+    <w:lvl w:ilvl="5" w:tplc="04090005" w:tentative="1">
+      <w:start w:val="1"/>
+      <w:numFmt w:val="bullet"/>
+      <w:lvlText w:val=""/>
+      <w:lvlJc w:val="left"/>
+      <w:pPr>
+        <w:ind w:left="4320" w:hanging="360"/>
+      </w:pPr>
+      <w:rPr>
+        <w:rFonts w:ascii="Wingdings" w:hAnsi="Wingdings" w:hint="default"/>
+      </w:rPr>
+    </w:lvl>
+    <w:lvl w:ilvl="6" w:tplc="04090001" w:tentative="1">
+      <w:start w:val="1"/>
+      <w:numFmt w:val="bullet"/>
+      <w:lvlText w:val=""/>
+      <w:lvlJc w:val="left"/>
+      <w:pPr>
+        <w:ind w:left="5040" w:hanging="360"/>
+      </w:pPr>
+      <w:rPr>
+        <w:rFonts w:ascii="Symbol" w:hAnsi="Symbol" w:hint="default"/>
+      </w:rPr>
+    </w:lvl>
+    <w:lvl w:ilvl="7" w:tplc="04090003" w:tentative="1">
+      <w:start w:val="1"/>
+      <w:numFmt w:val="bullet"/>
+      <w:lvlText w:val="o"/>
+      <w:lvlJc w:val="left"/>
+      <w:pPr>
+        <w:ind w:left="5760" w:hanging="360"/>
+      </w:pPr>
+      <w:rPr>
+        <w:rFonts w:ascii="Courier New" w:hAnsi="Courier New" w:hint="default"/>
+      </w:rPr>
+    </w:lvl>
+    <w:lvl w:ilvl="8" w:tplc="04090005" w:tentative="1">
+      <w:start w:val="1"/>
+      <w:numFmt w:val="bullet"/>
+      <w:lvlText w:val=""/>
+      <w:lvlJc w:val="left"/>
+      <w:pPr>
+        <w:ind w:left="6480" w:hanging="360"/>
+      </w:pPr>
+      <w:rPr>
+        <w:rFonts w:ascii="Wingdings" w:hAnsi="Wingdings" w:hint="default"/>
+      </w:rPr>
+    </w:lvl>
+  </w:abstractNum>
+  <w:abstractNum w:abstractNumId="5">
     <w:nsid w:val="7C52289F"/>
     <w:multiLevelType w:val="hybridMultilevel"/>
     <w:tmpl w:val="0040E474"/>
@@ -7503,16 +8012,22 @@
     </w:lvl>
   </w:abstractNum>
   <w:num w:numId="1">
+    <w:abstractNumId w:val="5"/>
+  </w:num>
+  <w:num w:numId="2">
+    <w:abstractNumId w:val="1"/>
+  </w:num>
+  <w:num w:numId="3">
     <w:abstractNumId w:val="3"/>
   </w:num>
-  <w:num w:numId="2">
-    <w:abstractNumId w:val="0"/>
-  </w:num>
-  <w:num w:numId="3">
+  <w:num w:numId="4">
     <w:abstractNumId w:val="2"/>
   </w:num>
-  <w:num w:numId="4">
-    <w:abstractNumId w:val="1"/>
+  <w:num w:numId="5">
+    <w:abstractNumId w:val="4"/>
+  </w:num>
+  <w:num w:numId="6">
+    <w:abstractNumId w:val="0"/>
   </w:num>
 </w:numbering>
 </file>
@@ -10448,7 +10963,7 @@
   <a:extraClrSchemeLst/>
   <a:extLst>
     <a:ext uri="{05A4C25C-085E-4340-85A3-A5531E510DB2}">
-      <thm15:themeFamily xmlns:thm15="http://schemas.microsoft.com/office/thememl/2012/main" xmlns="" name="Office Theme" id="{62F939B6-93AF-4DB8-9C6B-D6C7DFDC589F}" vid="{4A3C46E8-61CC-4603-A589-7422A47A8E4A}"/>
+      <thm15:themeFamily xmlns="" xmlns:thm15="http://schemas.microsoft.com/office/thememl/2012/main" name="Office Theme" id="{62F939B6-93AF-4DB8-9C6B-D6C7DFDC589F}" vid="{4A3C46E8-61CC-4603-A589-7422A47A8E4A}"/>
     </a:ext>
   </a:extLst>
 </a:theme>

</xml_diff>